<commit_message>
update APL interview PRep
</commit_message>
<xml_diff>
--- a/Employement/APL/APL-Rotation Program Prep.docx
+++ b/Employement/APL/APL-Rotation Program Prep.docx
@@ -5,6 +5,599 @@
     <w:p>
       <w:pPr>
         <w:rPr>
+          <w:rFonts w:hint="eastAsia"/>
+          <w:b/>
+          <w:bCs/>
+        </w:rPr>
+      </w:pPr>
+      <w:r>
+        <w:rPr>
+          <w:rFonts w:hint="eastAsia"/>
+          <w:b/>
+          <w:bCs/>
+        </w:rPr>
+        <w:t>Why APL</w:t>
+      </w:r>
+    </w:p>
+    <w:p>
+      <w:pPr>
+        <w:rPr>
+          <w:rFonts w:hint="eastAsia"/>
+        </w:rPr>
+      </w:pPr>
+      <w:r>
+        <w:t>I look for companies that can benefit our society the most because that is my professional goal. From my previous internship, I had a chance to lead a project to help HVAC technicians, and the magnitude of impact that I realized that I could have as an engineer as well as the appreciation  that I received for helping them was so rewarding that I wanted to seek greater work that can benefit greater society. And I believe</w:t>
+      </w:r>
+      <w:r>
+        <w:rPr>
+          <w:rFonts w:hint="eastAsia"/>
+        </w:rPr>
+        <w:t xml:space="preserve"> I have the opportunity to do so at</w:t>
+      </w:r>
+      <w:r>
+        <w:t xml:space="preserve"> </w:t>
+      </w:r>
+      <w:r>
+        <w:rPr>
+          <w:rFonts w:hint="eastAsia"/>
+        </w:rPr>
+        <w:t>APL. APL aims to provide the solutions to the most difficult problems for our nation and to benefit our society and improve the lives of people</w:t>
+      </w:r>
+      <w:r>
+        <w:rPr>
+          <w:rFonts w:hint="eastAsia"/>
+        </w:rPr>
+        <w:t xml:space="preserve">, and it has been doing that with its innovation in the first Satellite Navigation System, recent DART mission, and more. </w:t>
+      </w:r>
+      <w:r>
+        <w:t xml:space="preserve"> </w:t>
+      </w:r>
+      <w:r>
+        <w:rPr>
+          <w:rFonts w:hint="eastAsia"/>
+        </w:rPr>
+        <w:t>I hope to be part of those innovative projects by contributing to APL and also achieve my professional goal with APL</w:t>
+      </w:r>
+      <w:r>
+        <w:rPr>
+          <w:rFonts w:hint="eastAsia"/>
+        </w:rPr>
+        <w:t>.</w:t>
+      </w:r>
+      <w:r>
+        <w:rPr>
+          <w:rFonts w:hint="eastAsia"/>
+        </w:rPr>
+        <w:t xml:space="preserve"> </w:t>
+      </w:r>
+    </w:p>
+    <w:p>
+      <w:pPr>
+        <w:rPr>
+          <w:b/>
+          <w:bCs/>
+        </w:rPr>
+      </w:pPr>
+      <w:r>
+        <w:rPr>
+          <w:rFonts w:hint="eastAsia"/>
+          <w:b/>
+          <w:bCs/>
+        </w:rPr>
+        <w:t>Tell Me About Yourself</w:t>
+      </w:r>
+    </w:p>
+    <w:p>
+      <w:pPr>
+        <w:rPr>
+          <w:rFonts w:hint="eastAsia"/>
+        </w:rPr>
+      </w:pPr>
+      <w:r>
+        <w:t xml:space="preserve">I am an </w:t>
+      </w:r>
+      <w:r>
+        <w:t>integrated</w:t>
+      </w:r>
+      <w:r>
+        <w:t xml:space="preserve"> masters </w:t>
+      </w:r>
+      <w:r>
+        <w:rPr>
+          <w:rFonts w:hint="eastAsia"/>
+        </w:rPr>
+        <w:t>an</w:t>
+      </w:r>
+      <w:r>
+        <w:rPr>
+          <w:rFonts w:hint="eastAsia"/>
+        </w:rPr>
+        <w:t>d</w:t>
+      </w:r>
+      <w:r>
+        <w:rPr>
+          <w:rFonts w:hint="eastAsia"/>
+        </w:rPr>
+        <w:t xml:space="preserve"> </w:t>
+      </w:r>
+      <w:r>
+        <w:t>bachelor’s</w:t>
+      </w:r>
+      <w:r>
+        <w:rPr>
+          <w:rFonts w:hint="eastAsia"/>
+        </w:rPr>
+        <w:t xml:space="preserve"> </w:t>
+      </w:r>
+      <w:r>
+        <w:t xml:space="preserve">student </w:t>
+      </w:r>
+      <w:r>
+        <w:t>at the</w:t>
+      </w:r>
+      <w:r>
+        <w:rPr>
+          <w:rFonts w:hint="eastAsia"/>
+        </w:rPr>
+        <w:t xml:space="preserve"> </w:t>
+      </w:r>
+      <w:r>
+        <w:t xml:space="preserve">University of </w:t>
+      </w:r>
+      <w:r>
+        <w:t>Texas</w:t>
+      </w:r>
+      <w:r>
+        <w:t xml:space="preserve"> at </w:t>
+      </w:r>
+      <w:r>
+        <w:rPr>
+          <w:rFonts w:hint="eastAsia"/>
+        </w:rPr>
+        <w:t>A</w:t>
+      </w:r>
+      <w:r>
+        <w:t>ustin.</w:t>
+      </w:r>
+      <w:r>
+        <w:rPr>
+          <w:rFonts w:hint="eastAsia"/>
+        </w:rPr>
+        <w:t xml:space="preserve"> </w:t>
+      </w:r>
+      <w:r>
+        <w:rPr>
+          <w:rFonts w:hint="eastAsia"/>
+        </w:rPr>
+        <w:t>I am graduating this December</w:t>
+      </w:r>
+      <w:r>
+        <w:rPr>
+          <w:rFonts w:hint="eastAsia"/>
+        </w:rPr>
+        <w:t>, and m</w:t>
+      </w:r>
+      <w:r>
+        <w:t xml:space="preserve">y </w:t>
+      </w:r>
+      <w:r>
+        <w:rPr>
+          <w:rFonts w:hint="eastAsia"/>
+        </w:rPr>
+        <w:t xml:space="preserve">studies and </w:t>
+      </w:r>
+      <w:r>
+        <w:t>experiences</w:t>
+      </w:r>
+      <w:r>
+        <w:rPr>
+          <w:rFonts w:hint="eastAsia"/>
+        </w:rPr>
+        <w:t xml:space="preserve"> have been geared towards</w:t>
+      </w:r>
+      <w:r>
+        <w:t xml:space="preserve"> Dynamics </w:t>
+      </w:r>
+      <w:r>
+        <w:rPr>
+          <w:rFonts w:hint="eastAsia"/>
+        </w:rPr>
+        <w:t>S</w:t>
+      </w:r>
+      <w:r>
+        <w:t xml:space="preserve">ystems and </w:t>
+      </w:r>
+      <w:r>
+        <w:rPr>
+          <w:rFonts w:hint="eastAsia"/>
+        </w:rPr>
+        <w:t>C</w:t>
+      </w:r>
+      <w:r>
+        <w:t>ontrol</w:t>
+      </w:r>
+      <w:r>
+        <w:rPr>
+          <w:rFonts w:hint="eastAsia"/>
+        </w:rPr>
+        <w:t xml:space="preserve">, which I see as one of the technical areas this position is hiring for.  </w:t>
+      </w:r>
+    </w:p>
+    <w:p>
+      <w:pPr>
+        <w:rPr>
+          <w:rFonts w:hint="eastAsia"/>
+        </w:rPr>
+      </w:pPr>
+      <w:r>
+        <w:rPr>
+          <w:rFonts w:hint="eastAsia"/>
+        </w:rPr>
+        <w:t xml:space="preserve">Specifically, this position </w:t>
+      </w:r>
+      <w:r>
+        <w:rPr>
+          <w:rFonts w:hint="eastAsia"/>
+        </w:rPr>
+        <w:t xml:space="preserve">is looking for a candidate with </w:t>
+      </w:r>
+      <w:r>
+        <w:t>impactful</w:t>
+      </w:r>
+      <w:r>
+        <w:rPr>
+          <w:rFonts w:hint="eastAsia"/>
+        </w:rPr>
+        <w:t xml:space="preserve"> experience through an </w:t>
+      </w:r>
+      <w:r>
+        <w:t>internship</w:t>
+      </w:r>
+      <w:r>
+        <w:rPr>
+          <w:rFonts w:hint="eastAsia"/>
+        </w:rPr>
+        <w:t>.</w:t>
+      </w:r>
+      <w:r>
+        <w:rPr>
+          <w:rFonts w:hint="eastAsia"/>
+        </w:rPr>
+        <w:t xml:space="preserve"> </w:t>
+      </w:r>
+      <w:r>
+        <w:rPr>
+          <w:rFonts w:hint="eastAsia"/>
+        </w:rPr>
+        <w:t xml:space="preserve">I am currently a Navigation Guidance and Controls Engineering intern at Sandia National Laboratory since May of this year. </w:t>
+      </w:r>
+      <w:r>
+        <w:rPr>
+          <w:rFonts w:hint="eastAsia"/>
+        </w:rPr>
+        <w:t xml:space="preserve"> I </w:t>
+      </w:r>
+      <w:r>
+        <w:t>have been</w:t>
+      </w:r>
+      <w:r>
+        <w:rPr>
+          <w:rFonts w:hint="eastAsia"/>
+        </w:rPr>
+        <w:t xml:space="preserve"> developing an unclassified simulation for one of its flight vehicles in MATLAB and Simulink. I debugged existing models to make a functional </w:t>
+      </w:r>
+      <w:r>
+        <w:t>simulation</w:t>
+      </w:r>
+      <w:r>
+        <w:rPr>
+          <w:rFonts w:hint="eastAsia"/>
+        </w:rPr>
+        <w:t xml:space="preserve"> and automate simulation runs and git operations </w:t>
+      </w:r>
+      <w:r>
+        <w:t xml:space="preserve">that </w:t>
+      </w:r>
+      <w:r>
+        <w:t>save</w:t>
+      </w:r>
+      <w:r>
+        <w:rPr>
+          <w:rFonts w:hint="eastAsia"/>
+        </w:rPr>
+        <w:t xml:space="preserve"> time in the Software-in-the-loop process.</w:t>
+      </w:r>
+    </w:p>
+    <w:p>
+      <w:r>
+        <w:rPr>
+          <w:rFonts w:hint="eastAsia"/>
+        </w:rPr>
+        <w:t>I was also a Guidance Navigation and Controls Engineering Intern at Blue Origin. I did a similar work there where I worked on MATLAB and Simulink Simulation for one of its rocket</w:t>
+      </w:r>
+      <w:r>
+        <w:rPr>
+          <w:rFonts w:hint="eastAsia"/>
+        </w:rPr>
+        <w:t>s</w:t>
+      </w:r>
+      <w:r>
+        <w:rPr>
+          <w:rFonts w:hint="eastAsia"/>
+        </w:rPr>
+        <w:t xml:space="preserve"> to improve its fidelity by introducing new features to its navigation model.</w:t>
+      </w:r>
+      <w:r>
+        <w:rPr>
+          <w:rFonts w:hint="eastAsia"/>
+        </w:rPr>
+        <w:t xml:space="preserve"> Here I got a chance to collaborate </w:t>
+      </w:r>
+      <w:r>
+        <w:t>a lot</w:t>
+      </w:r>
+      <w:r>
+        <w:rPr>
+          <w:rFonts w:hint="eastAsia"/>
+        </w:rPr>
+        <w:t xml:space="preserve"> with other engineers through meetings and especially GIT for sharing works. It was</w:t>
+      </w:r>
+      <w:r>
+        <w:rPr>
+          <w:rFonts w:hint="eastAsia"/>
+        </w:rPr>
+        <w:t xml:space="preserve"> a</w:t>
+      </w:r>
+      <w:r>
+        <w:rPr>
+          <w:rFonts w:hint="eastAsia"/>
+        </w:rPr>
+        <w:t xml:space="preserve"> great opportunity for me to </w:t>
+      </w:r>
+      <w:r>
+        <w:rPr>
+          <w:rFonts w:hint="eastAsia"/>
+        </w:rPr>
+        <w:t>demonstrate</w:t>
+      </w:r>
+      <w:r>
+        <w:rPr>
+          <w:rFonts w:hint="eastAsia"/>
+        </w:rPr>
+        <w:t xml:space="preserve"> one of the qualification for this job, which is to </w:t>
+      </w:r>
+      <w:r>
+        <w:rPr>
+          <w:rFonts w:hint="eastAsia"/>
+        </w:rPr>
+        <w:t>thrive in a collaborative team environmen</w:t>
+      </w:r>
+      <w:r>
+        <w:rPr>
+          <w:rFonts w:hint="eastAsia"/>
+        </w:rPr>
+        <w:t xml:space="preserve">t that </w:t>
+      </w:r>
+      <w:r>
+        <w:rPr>
+          <w:rFonts w:hint="eastAsia"/>
+        </w:rPr>
+        <w:t>requir</w:t>
+      </w:r>
+      <w:r>
+        <w:rPr>
+          <w:rFonts w:hint="eastAsia"/>
+        </w:rPr>
+        <w:t>es</w:t>
+      </w:r>
+      <w:r>
+        <w:rPr>
+          <w:rFonts w:hint="eastAsia"/>
+        </w:rPr>
+        <w:t xml:space="preserve"> </w:t>
+      </w:r>
+      <w:r>
+        <w:t>communication</w:t>
+      </w:r>
+      <w:r>
+        <w:rPr>
+          <w:rFonts w:hint="eastAsia"/>
+        </w:rPr>
+        <w:t xml:space="preserve"> and interpersonal skills.</w:t>
+      </w:r>
+    </w:p>
+    <w:p>
+      <w:pPr>
+        <w:rPr>
+          <w:rFonts w:hint="eastAsia"/>
+        </w:rPr>
+      </w:pPr>
+      <w:r>
+        <w:rPr>
+          <w:rFonts w:hint="eastAsia"/>
+        </w:rPr>
+        <w:t>In Academics, I have taken courses to consolidate my knowledge in classical control concepts</w:t>
+      </w:r>
+      <w:r>
+        <w:rPr>
+          <w:rFonts w:hint="eastAsia"/>
+        </w:rPr>
+        <w:t xml:space="preserve"> and </w:t>
+      </w:r>
+      <w:r>
+        <w:t>Kalman</w:t>
+      </w:r>
+      <w:r>
+        <w:rPr>
+          <w:rFonts w:hint="eastAsia"/>
+        </w:rPr>
+        <w:t xml:space="preserve"> filters. I</w:t>
+      </w:r>
+      <w:r>
+        <w:rPr>
+          <w:rFonts w:hint="eastAsia"/>
+        </w:rPr>
+        <w:t xml:space="preserve"> could </w:t>
+      </w:r>
+      <w:r>
+        <w:t>specifically</w:t>
+      </w:r>
+      <w:r>
+        <w:rPr>
+          <w:rFonts w:hint="eastAsia"/>
+        </w:rPr>
+        <w:t xml:space="preserve"> talk about aerial robotics course later, in which I implemented 6-DOF simulations and path finding algorithms in C++. I really loved that course. </w:t>
+      </w:r>
+    </w:p>
+    <w:p>
+      <w:r>
+        <w:rPr>
+          <w:rFonts w:hint="eastAsia"/>
+        </w:rPr>
+        <w:t>Lastly, I could talk</w:t>
+      </w:r>
+      <w:r>
+        <w:rPr>
+          <w:rFonts w:hint="eastAsia"/>
+        </w:rPr>
+        <w:t xml:space="preserve"> later</w:t>
+      </w:r>
+      <w:r>
+        <w:rPr>
+          <w:rFonts w:hint="eastAsia"/>
+        </w:rPr>
+        <w:t xml:space="preserve"> about my internship </w:t>
+      </w:r>
+      <w:r>
+        <w:rPr>
+          <w:rFonts w:hint="eastAsia"/>
+        </w:rPr>
+        <w:t xml:space="preserve">at Samsung Austin </w:t>
+      </w:r>
+      <w:r>
+        <w:t>Semiconductor</w:t>
+      </w:r>
+      <w:r>
+        <w:rPr>
+          <w:rFonts w:hint="eastAsia"/>
+        </w:rPr>
+        <w:t xml:space="preserve">, again as one of the qualification for this position, </w:t>
+      </w:r>
+      <w:r>
+        <w:rPr>
+          <w:rFonts w:hint="eastAsia"/>
+        </w:rPr>
+        <w:t xml:space="preserve">I demonstrated my ability to quickly contribute to </w:t>
+      </w:r>
+      <w:r>
+        <w:rPr>
+          <w:rFonts w:hint="eastAsia"/>
+        </w:rPr>
+        <w:lastRenderedPageBreak/>
+        <w:t xml:space="preserve">projects that are new to me. I have leadership </w:t>
+      </w:r>
+      <w:r>
+        <w:t>experience</w:t>
+      </w:r>
+      <w:r>
+        <w:rPr>
+          <w:rFonts w:hint="eastAsia"/>
+        </w:rPr>
+        <w:t xml:space="preserve"> in </w:t>
+      </w:r>
+      <w:proofErr w:type="spellStart"/>
+      <w:r>
+        <w:rPr>
+          <w:rFonts w:hint="eastAsia"/>
+        </w:rPr>
+        <w:t>Gudaloop</w:t>
+      </w:r>
+      <w:proofErr w:type="spellEnd"/>
+      <w:r>
+        <w:rPr>
+          <w:rFonts w:hint="eastAsia"/>
+        </w:rPr>
+        <w:t xml:space="preserve">, </w:t>
+      </w:r>
+      <w:r>
+        <w:rPr>
+          <w:rFonts w:hint="eastAsia"/>
+        </w:rPr>
+        <w:t>which is</w:t>
+      </w:r>
+      <w:r>
+        <w:rPr>
+          <w:rFonts w:hint="eastAsia"/>
+        </w:rPr>
+        <w:t xml:space="preserve"> a student Hyperloop team</w:t>
+      </w:r>
+      <w:r>
+        <w:rPr>
+          <w:rFonts w:hint="eastAsia"/>
+        </w:rPr>
+        <w:t xml:space="preserve"> and I took initiatives as a leader</w:t>
+      </w:r>
+      <w:r>
+        <w:rPr>
+          <w:rFonts w:hint="eastAsia"/>
+        </w:rPr>
+        <w:t>, and also my senior design project</w:t>
+      </w:r>
+      <w:r>
+        <w:rPr>
+          <w:rFonts w:hint="eastAsia"/>
+        </w:rPr>
+        <w:t xml:space="preserve">. </w:t>
+      </w:r>
+      <w:r>
+        <w:tab/>
+        <w:t xml:space="preserve"> </w:t>
+      </w:r>
+    </w:p>
+    <w:p>
+      <w:pPr>
+        <w:ind w:firstLine="720"/>
+        <w:rPr>
+          <w:rFonts w:hint="eastAsia"/>
+        </w:rPr>
+      </w:pPr>
+      <w:r>
+        <w:rPr>
+          <w:rFonts w:hint="eastAsia"/>
+        </w:rPr>
+        <w:t xml:space="preserve">So, I matched my </w:t>
+      </w:r>
+      <w:r>
+        <w:t>experiences</w:t>
+      </w:r>
+      <w:r>
+        <w:rPr>
+          <w:rFonts w:hint="eastAsia"/>
+        </w:rPr>
+        <w:t xml:space="preserve"> with the </w:t>
+      </w:r>
+      <w:r>
+        <w:t>qualifications</w:t>
+      </w:r>
+      <w:r>
+        <w:rPr>
+          <w:rFonts w:hint="eastAsia"/>
+        </w:rPr>
+        <w:t xml:space="preserve"> of a candidate that you guys are looking for, and I think I could be great fit for this Discovery program, I would love to explore multiple technical areas and be a contribution to APL and to our nation with my passion to be a benefit to our nation.</w:t>
+      </w:r>
+    </w:p>
+    <w:p>
+      <w:pPr>
+        <w:rPr>
+          <w:rFonts w:hint="eastAsia"/>
+          <w:b/>
+          <w:bCs/>
+        </w:rPr>
+      </w:pPr>
+    </w:p>
+    <w:p>
+      <w:pPr>
+        <w:rPr>
           <w:b/>
           <w:bCs/>
         </w:rPr>
@@ -71,6 +664,24 @@
         </w:rPr>
         <w:t xml:space="preserve"> or project outside of classroom</w:t>
       </w:r>
+      <w:r>
+        <w:rPr>
+          <w:rFonts w:hint="eastAsia"/>
+        </w:rPr>
+        <w:t xml:space="preserve"> (</w:t>
+      </w:r>
+      <w:r>
+        <w:rPr>
+          <w:rFonts w:hint="eastAsia"/>
+        </w:rPr>
+        <w:t>Sandia and Trane</w:t>
+      </w:r>
+      <w:r>
+        <w:rPr>
+          <w:rFonts w:hint="eastAsia"/>
+        </w:rPr>
+        <w:t>)</w:t>
+      </w:r>
     </w:p>
     <w:p>
       <w:pPr>
@@ -86,6 +697,26 @@
         </w:rPr>
         <w:t>Demonstrated initiative that has enabled excellence in projects</w:t>
       </w:r>
+      <w:r>
+        <w:rPr>
+          <w:rFonts w:hint="eastAsia"/>
+        </w:rPr>
+        <w:t xml:space="preserve"> (</w:t>
+      </w:r>
+      <w:proofErr w:type="spellStart"/>
+      <w:r>
+        <w:rPr>
+          <w:rFonts w:hint="eastAsia"/>
+        </w:rPr>
+        <w:t>Gudaloop</w:t>
+      </w:r>
+      <w:proofErr w:type="spellEnd"/>
+      <w:r>
+        <w:rPr>
+          <w:rFonts w:hint="eastAsia"/>
+        </w:rPr>
+        <w:t>)</w:t>
+      </w:r>
     </w:p>
     <w:p>
       <w:pPr>
@@ -101,6 +732,12 @@
         </w:rPr>
         <w:t>Thrive in collaborative team-strong comm and interpersonal skills</w:t>
       </w:r>
+      <w:r>
+        <w:rPr>
+          <w:rFonts w:hint="eastAsia"/>
+        </w:rPr>
+        <w:t xml:space="preserve"> ( Blue and Trane and Military)</w:t>
+      </w:r>
     </w:p>
     <w:p>
       <w:pPr>
@@ -114,7 +751,19 @@
         <w:rPr>
           <w:rFonts w:hint="eastAsia"/>
         </w:rPr>
-        <w:t>Engaged in multipl internships</w:t>
+        <w:t>Engaged in multipl</w:t>
+      </w:r>
+      <w:r>
+        <w:rPr>
+          <w:rFonts w:hint="eastAsia"/>
+        </w:rPr>
+        <w:t>e</w:t>
+      </w:r>
+      <w:r>
+        <w:rPr>
+          <w:rFonts w:hint="eastAsia"/>
+        </w:rPr>
+        <w:t xml:space="preserve"> internships</w:t>
       </w:r>
     </w:p>
     <w:p>
@@ -134,6 +783,26 @@
         </w:rPr>
         <w:t>ave leadership experience</w:t>
       </w:r>
+      <w:r>
+        <w:rPr>
+          <w:rFonts w:hint="eastAsia"/>
+        </w:rPr>
+        <w:t xml:space="preserve"> (</w:t>
+      </w:r>
+      <w:proofErr w:type="spellStart"/>
+      <w:r>
+        <w:rPr>
+          <w:rFonts w:hint="eastAsia"/>
+        </w:rPr>
+        <w:t>Gudadaloop</w:t>
+      </w:r>
+      <w:proofErr w:type="spellEnd"/>
+      <w:r>
+        <w:rPr>
+          <w:rFonts w:hint="eastAsia"/>
+        </w:rPr>
+        <w:t xml:space="preserve"> and Senior Design Project)</w:t>
+      </w:r>
     </w:p>
     <w:p>
       <w:pPr>
@@ -152,6 +821,12 @@
         </w:rPr>
         <w:t>bility to quickly contribute to projects in tech areas that are new to you</w:t>
       </w:r>
+      <w:r>
+        <w:rPr>
+          <w:rFonts w:hint="eastAsia"/>
+        </w:rPr>
+        <w:t xml:space="preserve"> (Samsung)</w:t>
+      </w:r>
     </w:p>
     <w:p>
       <w:pPr>
@@ -383,7 +1058,21 @@
         <w:rPr>
           <w:rFonts w:hint="eastAsia"/>
         </w:rPr>
-        <w:t>Critical contributions to ciritical challenges</w:t>
+        <w:t xml:space="preserve">Critical contributions to </w:t>
+      </w:r>
+      <w:proofErr w:type="spellStart"/>
+      <w:r>
+        <w:rPr>
+          <w:rFonts w:hint="eastAsia"/>
+        </w:rPr>
+        <w:t>ciritical</w:t>
+      </w:r>
+      <w:proofErr w:type="spellEnd"/>
+      <w:r>
+        <w:rPr>
+          <w:rFonts w:hint="eastAsia"/>
+        </w:rPr>
+        <w:t xml:space="preserve"> challenges</w:t>
       </w:r>
     </w:p>
     <w:p>
@@ -402,7 +1091,21 @@
         <w:rPr>
           <w:rFonts w:hint="eastAsia"/>
         </w:rPr>
-        <w:t>Goal: create ddefinin g innovations that ensure our nation</w:t>
+        <w:t xml:space="preserve">Goal: create </w:t>
+      </w:r>
+      <w:proofErr w:type="spellStart"/>
+      <w:r>
+        <w:rPr>
+          <w:rFonts w:hint="eastAsia"/>
+        </w:rPr>
+        <w:t>ddefinin</w:t>
+      </w:r>
+      <w:proofErr w:type="spellEnd"/>
+      <w:r>
+        <w:rPr>
+          <w:rFonts w:hint="eastAsia"/>
+        </w:rPr>
+        <w:t xml:space="preserve"> g innovations that ensure our nation</w:t>
       </w:r>
       <w:r>
         <w:t>’</w:t>
@@ -430,6 +1133,7 @@
         <w:rPr>
           <w:rFonts w:hint="eastAsia"/>
         </w:rPr>
+        <w:lastRenderedPageBreak/>
         <w:t>Vision</w:t>
       </w:r>
     </w:p>
@@ -490,7 +1194,21 @@
         <w:rPr>
           <w:rFonts w:hint="eastAsia"/>
         </w:rPr>
-        <w:t>rovide decisive advanctage to the nation</w:t>
+        <w:t xml:space="preserve">rovide decisive </w:t>
+      </w:r>
+      <w:proofErr w:type="spellStart"/>
+      <w:r>
+        <w:rPr>
+          <w:rFonts w:hint="eastAsia"/>
+        </w:rPr>
+        <w:t>advanctage</w:t>
+      </w:r>
+      <w:proofErr w:type="spellEnd"/>
+      <w:r>
+        <w:rPr>
+          <w:rFonts w:hint="eastAsia"/>
+        </w:rPr>
+        <w:t xml:space="preserve"> to the nation</w:t>
       </w:r>
     </w:p>
     <w:p>
@@ -512,7 +1230,21 @@
         <w:rPr>
           <w:rFonts w:hint="eastAsia"/>
         </w:rPr>
-        <w:t>haring knolwedge and technology that benefit our society and improve the lives of people throughout the world</w:t>
+        <w:t xml:space="preserve">haring </w:t>
+      </w:r>
+      <w:proofErr w:type="spellStart"/>
+      <w:r>
+        <w:rPr>
+          <w:rFonts w:hint="eastAsia"/>
+        </w:rPr>
+        <w:t>knolwedge</w:t>
+      </w:r>
+      <w:proofErr w:type="spellEnd"/>
+      <w:r>
+        <w:rPr>
+          <w:rFonts w:hint="eastAsia"/>
+        </w:rPr>
+        <w:t xml:space="preserve"> and technology that benefit our society and improve the lives of people throughout the world</w:t>
       </w:r>
     </w:p>
     <w:p>
@@ -619,7 +1351,6 @@
         </w:rPr>
       </w:pPr>
       <w:r>
-        <w:lastRenderedPageBreak/>
         <w:t>S</w:t>
       </w:r>
       <w:r>
@@ -673,7 +1404,21 @@
         <w:rPr>
           <w:rFonts w:hint="eastAsia"/>
         </w:rPr>
-        <w:t xml:space="preserve"> teams sh worked on for their expertise</w:t>
+        <w:t xml:space="preserve"> teams </w:t>
+      </w:r>
+      <w:proofErr w:type="spellStart"/>
+      <w:r>
+        <w:rPr>
+          <w:rFonts w:hint="eastAsia"/>
+        </w:rPr>
+        <w:t>sh</w:t>
+      </w:r>
+      <w:proofErr w:type="spellEnd"/>
+      <w:r>
+        <w:rPr>
+          <w:rFonts w:hint="eastAsia"/>
+        </w:rPr>
+        <w:t xml:space="preserve"> worked on for their expertise</w:t>
       </w:r>
     </w:p>
     <w:p>
@@ -745,7 +1490,21 @@
         <w:rPr>
           <w:rFonts w:hint="eastAsia"/>
         </w:rPr>
-        <w:t>to permeate and cotnribute to diverse scientific and engineering domains</w:t>
+        <w:t xml:space="preserve">to permeate and </w:t>
+      </w:r>
+      <w:proofErr w:type="spellStart"/>
+      <w:r>
+        <w:rPr>
+          <w:rFonts w:hint="eastAsia"/>
+        </w:rPr>
+        <w:t>cotnribute</w:t>
+      </w:r>
+      <w:proofErr w:type="spellEnd"/>
+      <w:r>
+        <w:rPr>
+          <w:rFonts w:hint="eastAsia"/>
+        </w:rPr>
+        <w:t xml:space="preserve"> to diverse scientific and engineering domains</w:t>
       </w:r>
       <w:r>
         <w:t>”</w:t>
@@ -767,7 +1526,35 @@
         <w:rPr>
           <w:rFonts w:hint="eastAsia"/>
         </w:rPr>
-        <w:t>APL puts emphasis on this program and how important it is to find new talents and have thosetalents develop wellrounded understanding of different disciplines</w:t>
+        <w:t xml:space="preserve">APL puts emphasis on this program and how important it is to find new talents and have </w:t>
+      </w:r>
+      <w:proofErr w:type="spellStart"/>
+      <w:r>
+        <w:rPr>
+          <w:rFonts w:hint="eastAsia"/>
+        </w:rPr>
+        <w:t>thosetalents</w:t>
+      </w:r>
+      <w:proofErr w:type="spellEnd"/>
+      <w:r>
+        <w:rPr>
+          <w:rFonts w:hint="eastAsia"/>
+        </w:rPr>
+        <w:t xml:space="preserve"> develop </w:t>
+      </w:r>
+      <w:proofErr w:type="spellStart"/>
+      <w:r>
+        <w:rPr>
+          <w:rFonts w:hint="eastAsia"/>
+        </w:rPr>
+        <w:t>wellrounded</w:t>
+      </w:r>
+      <w:proofErr w:type="spellEnd"/>
+      <w:r>
+        <w:rPr>
+          <w:rFonts w:hint="eastAsia"/>
+        </w:rPr>
+        <w:t xml:space="preserve"> understanding of different disciplines</w:t>
       </w:r>
       <w:r>
         <w:rPr>
@@ -2255,4 +3042,16 @@
     </a:ext>
   </a:extLst>
 </a:theme>
+</file>
+
+<file path=customXml/item1.xml><?xml version="1.0" encoding="utf-8"?>
+<b:Sources xmlns:b="http://schemas.openxmlformats.org/officeDocument/2006/bibliography" xmlns="http://schemas.openxmlformats.org/officeDocument/2006/bibliography" SelectedStyle="\APASixthEditionOfficeOnline.xsl" StyleName="APA" Version="6"/>
+</file>
+
+<file path=customXml/itemProps1.xml><?xml version="1.0" encoding="utf-8"?>
+<ds:datastoreItem xmlns:ds="http://schemas.openxmlformats.org/officeDocument/2006/customXml" ds:itemID="{FFCF01A7-16F4-4C91-BDAD-870127F969B7}">
+  <ds:schemaRefs>
+    <ds:schemaRef ds:uri="http://schemas.openxmlformats.org/officeDocument/2006/bibliography"/>
+  </ds:schemaRefs>
+</ds:datastoreItem>
 </file>
</xml_diff>

<commit_message>
added description for Sandia
</commit_message>
<xml_diff>
--- a/Employement/APL/APL-Rotation Program Prep.docx
+++ b/Employement/APL/APL-Rotation Program Prep.docx
@@ -5,7 +5,6 @@
     <w:p>
       <w:pPr>
         <w:rPr>
-          <w:rFonts w:hint="eastAsia"/>
           <w:b/>
           <w:bCs/>
         </w:rPr>
@@ -20,11 +19,6 @@
       </w:r>
     </w:p>
     <w:p>
-      <w:pPr>
-        <w:rPr>
-          <w:rFonts w:hint="eastAsia"/>
-        </w:rPr>
-      </w:pPr>
       <w:r>
         <w:t>I look for companies that can benefit our society the most because that is my professional goal. From my previous internship, I had a chance to lead a project to help HVAC technicians, and the magnitude of impact that I realized that I could have as an engineer as well as the appreciation  that I received for helping them was so rewarding that I wanted to seek greater work that can benefit greater society. And I believe</w:t>
       </w:r>
@@ -88,11 +82,6 @@
       </w:r>
     </w:p>
     <w:p>
-      <w:pPr>
-        <w:rPr>
-          <w:rFonts w:hint="eastAsia"/>
-        </w:rPr>
-      </w:pPr>
       <w:r>
         <w:t xml:space="preserve">I am an </w:t>
       </w:r>
@@ -142,13 +131,7 @@
         <w:t xml:space="preserve"> </w:t>
       </w:r>
       <w:r>
-        <w:t xml:space="preserve">University of </w:t>
-      </w:r>
-      <w:r>
-        <w:t>Texas</w:t>
-      </w:r>
-      <w:r>
-        <w:t xml:space="preserve"> at </w:t>
+        <w:t xml:space="preserve">University of Texas at </w:t>
       </w:r>
       <w:r>
         <w:rPr>
@@ -224,86 +207,109 @@
       </w:r>
     </w:p>
     <w:p>
-      <w:pPr>
-        <w:rPr>
-          <w:rFonts w:hint="eastAsia"/>
-        </w:rPr>
-      </w:pPr>
-      <w:r>
-        <w:rPr>
-          <w:rFonts w:hint="eastAsia"/>
+      <w:r>
+        <w:rPr>
+          <w:rFonts w:hint="eastAsia"/>
+          <w:highlight w:val="yellow"/>
         </w:rPr>
         <w:t xml:space="preserve">Specifically, this position </w:t>
       </w:r>
       <w:r>
         <w:rPr>
           <w:rFonts w:hint="eastAsia"/>
+          <w:highlight w:val="yellow"/>
         </w:rPr>
         <w:t xml:space="preserve">is looking for a candidate with </w:t>
       </w:r>
       <w:r>
+        <w:rPr>
+          <w:highlight w:val="yellow"/>
+        </w:rPr>
         <w:t>impactful</w:t>
       </w:r>
       <w:r>
         <w:rPr>
           <w:rFonts w:hint="eastAsia"/>
+          <w:highlight w:val="yellow"/>
         </w:rPr>
         <w:t xml:space="preserve"> experience through an </w:t>
       </w:r>
       <w:r>
+        <w:rPr>
+          <w:highlight w:val="yellow"/>
+        </w:rPr>
         <w:t>internship</w:t>
       </w:r>
       <w:r>
         <w:rPr>
           <w:rFonts w:hint="eastAsia"/>
+          <w:highlight w:val="yellow"/>
         </w:rPr>
         <w:t>.</w:t>
       </w:r>
       <w:r>
         <w:rPr>
           <w:rFonts w:hint="eastAsia"/>
+          <w:highlight w:val="yellow"/>
         </w:rPr>
         <w:t xml:space="preserve"> </w:t>
       </w:r>
       <w:r>
         <w:rPr>
           <w:rFonts w:hint="eastAsia"/>
+          <w:highlight w:val="yellow"/>
         </w:rPr>
         <w:t xml:space="preserve">I am currently a Navigation Guidance and Controls Engineering intern at Sandia National Laboratory since May of this year. </w:t>
       </w:r>
       <w:r>
         <w:rPr>
           <w:rFonts w:hint="eastAsia"/>
+          <w:highlight w:val="yellow"/>
         </w:rPr>
         <w:t xml:space="preserve"> I </w:t>
       </w:r>
       <w:r>
+        <w:rPr>
+          <w:highlight w:val="yellow"/>
+        </w:rPr>
         <w:t>have been</w:t>
       </w:r>
       <w:r>
         <w:rPr>
           <w:rFonts w:hint="eastAsia"/>
+          <w:highlight w:val="yellow"/>
         </w:rPr>
         <w:t xml:space="preserve"> developing an unclassified simulation for one of its flight vehicles in MATLAB and Simulink. I debugged existing models to make a functional </w:t>
       </w:r>
       <w:r>
+        <w:rPr>
+          <w:highlight w:val="yellow"/>
+        </w:rPr>
         <w:t>simulation</w:t>
       </w:r>
       <w:r>
         <w:rPr>
           <w:rFonts w:hint="eastAsia"/>
+          <w:highlight w:val="yellow"/>
         </w:rPr>
         <w:t xml:space="preserve"> and automate simulation runs and git operations </w:t>
       </w:r>
       <w:r>
+        <w:rPr>
+          <w:highlight w:val="yellow"/>
+        </w:rPr>
         <w:t xml:space="preserve">that </w:t>
       </w:r>
       <w:r>
+        <w:rPr>
+          <w:highlight w:val="yellow"/>
+        </w:rPr>
         <w:t>save</w:t>
       </w:r>
       <w:r>
         <w:rPr>
           <w:rFonts w:hint="eastAsia"/>
+          <w:highlight w:val="yellow"/>
         </w:rPr>
         <w:t xml:space="preserve"> time in the Software-in-the-loop process.</w:t>
       </w:r>
@@ -407,11 +413,6 @@
       </w:r>
     </w:p>
     <w:p>
-      <w:pPr>
-        <w:rPr>
-          <w:rFonts w:hint="eastAsia"/>
-        </w:rPr>
-      </w:pPr>
       <w:r>
         <w:rPr>
           <w:rFonts w:hint="eastAsia"/>
@@ -466,13 +467,7 @@
         <w:rPr>
           <w:rFonts w:hint="eastAsia"/>
         </w:rPr>
-        <w:t xml:space="preserve"> about my internship </w:t>
-      </w:r>
-      <w:r>
-        <w:rPr>
-          <w:rFonts w:hint="eastAsia"/>
-        </w:rPr>
-        <w:t xml:space="preserve">at Samsung Austin </w:t>
+        <w:t xml:space="preserve"> about my internship at Samsung Austin </w:t>
       </w:r>
       <w:r>
         <w:t>Semiconductor</w:t>
@@ -557,9 +552,6 @@
     <w:p>
       <w:pPr>
         <w:ind w:firstLine="720"/>
-        <w:rPr>
-          <w:rFonts w:hint="eastAsia"/>
-        </w:rPr>
       </w:pPr>
       <w:r>
         <w:rPr>
@@ -589,7 +581,6 @@
     <w:p>
       <w:pPr>
         <w:rPr>
-          <w:rFonts w:hint="eastAsia"/>
           <w:b/>
           <w:bCs/>
         </w:rPr>
@@ -654,31 +645,41 @@
           <w:ilvl w:val="0"/>
           <w:numId w:val="1"/>
         </w:numPr>
-      </w:pPr>
-      <w:r>
+        <w:rPr>
+          <w:highlight w:val="yellow"/>
+        </w:rPr>
+      </w:pPr>
+      <w:r>
+        <w:rPr>
+          <w:highlight w:val="yellow"/>
+        </w:rPr>
         <w:t>demonstrated impact in at least one internship</w:t>
       </w:r>
       <w:r>
         <w:rPr>
           <w:rFonts w:hint="eastAsia"/>
+          <w:highlight w:val="yellow"/>
         </w:rPr>
         <w:t xml:space="preserve"> or project outside of classroom</w:t>
       </w:r>
       <w:r>
         <w:rPr>
           <w:rFonts w:hint="eastAsia"/>
+          <w:highlight w:val="yellow"/>
         </w:rPr>
         <w:t xml:space="preserve"> (</w:t>
       </w:r>
       <w:r>
         <w:rPr>
           <w:rFonts w:hint="eastAsia"/>
+          <w:highlight w:val="yellow"/>
         </w:rPr>
         <w:t>Sandia and Trane</w:t>
       </w:r>
       <w:r>
         <w:rPr>
           <w:rFonts w:hint="eastAsia"/>
+          <w:highlight w:val="yellow"/>
         </w:rPr>
         <w:t>)</w:t>
       </w:r>
@@ -1580,6 +1581,554 @@
           <w:rFonts w:hint="eastAsia"/>
         </w:rPr>
         <w:t>Three rotations 8 month each</w:t>
+      </w:r>
+    </w:p>
+    <w:p>
+      <w:r>
+        <w:rPr>
+          <w:rFonts w:hint="eastAsia"/>
+          <w:b/>
+          <w:bCs/>
+        </w:rPr>
+        <w:t>Sandia</w:t>
+      </w:r>
+    </w:p>
+    <w:p>
+      <w:r>
+        <w:t>O</w:t>
+      </w:r>
+      <w:r>
+        <w:rPr>
+          <w:rFonts w:hint="eastAsia"/>
+        </w:rPr>
+        <w:t>ne of the issues that GNC engineers in my team</w:t>
+      </w:r>
+      <w:r>
+        <w:rPr>
+          <w:rFonts w:hint="eastAsia"/>
+        </w:rPr>
+        <w:t xml:space="preserve"> had was</w:t>
+      </w:r>
+      <w:r>
+        <w:rPr>
+          <w:rFonts w:hint="eastAsia"/>
+        </w:rPr>
+        <w:t xml:space="preserve"> the inconvenient work process in the classified network. There were extra steps and time that needed to be spent compared to working in a regular network. My mentor and I saw an </w:t>
+      </w:r>
+      <w:r>
+        <w:t>opportunity</w:t>
+      </w:r>
+      <w:r>
+        <w:rPr>
+          <w:rFonts w:hint="eastAsia"/>
+        </w:rPr>
+        <w:t xml:space="preserve"> to improve </w:t>
+      </w:r>
+      <w:r>
+        <w:t>the process</w:t>
+      </w:r>
+      <w:r>
+        <w:rPr>
+          <w:rFonts w:hint="eastAsia"/>
+        </w:rPr>
+        <w:t>.</w:t>
+      </w:r>
+    </w:p>
+    <w:p>
+      <w:r>
+        <w:rPr>
+          <w:rFonts w:hint="eastAsia"/>
+        </w:rPr>
+        <w:t xml:space="preserve">So I started working on developing a simulation in the unclassified network because not all the </w:t>
+      </w:r>
+      <w:r>
+        <w:rPr>
+          <w:rFonts w:hint="eastAsia"/>
+        </w:rPr>
+        <w:t>GNC</w:t>
+      </w:r>
+      <w:r>
+        <w:rPr>
+          <w:rFonts w:hint="eastAsia"/>
+        </w:rPr>
+        <w:t xml:space="preserve"> work had to be done in the classified network, some work that can be done outside should have been done in the unclassified network to save time. </w:t>
+      </w:r>
+      <w:r>
+        <w:rPr>
+          <w:rFonts w:hint="eastAsia"/>
+        </w:rPr>
+        <w:t xml:space="preserve">Working in the unclassified side removes lots of inconveniences! </w:t>
+      </w:r>
+    </w:p>
+    <w:p>
+      <w:r>
+        <w:t>Fortunately</w:t>
+      </w:r>
+      <w:r>
+        <w:rPr>
+          <w:rFonts w:hint="eastAsia"/>
+        </w:rPr>
+        <w:t>, there was already a sim</w:t>
+      </w:r>
+      <w:r>
+        <w:rPr>
+          <w:rFonts w:hint="eastAsia"/>
+        </w:rPr>
+        <w:t>ulation</w:t>
+      </w:r>
+      <w:r>
+        <w:rPr>
+          <w:rFonts w:hint="eastAsia"/>
+        </w:rPr>
+        <w:t xml:space="preserve"> </w:t>
+      </w:r>
+      <w:r>
+        <w:rPr>
+          <w:rFonts w:hint="eastAsia"/>
+        </w:rPr>
+        <w:t>in MATLAB and S</w:t>
+      </w:r>
+      <w:r>
+        <w:t>i</w:t>
+      </w:r>
+      <w:r>
+        <w:rPr>
+          <w:rFonts w:hint="eastAsia"/>
+        </w:rPr>
+        <w:t xml:space="preserve">mulink </w:t>
+      </w:r>
+      <w:r>
+        <w:rPr>
+          <w:rFonts w:hint="eastAsia"/>
+        </w:rPr>
+        <w:t xml:space="preserve">in the unclassified network, but it was broken and </w:t>
+      </w:r>
+      <w:r>
+        <w:t>completely</w:t>
+      </w:r>
+      <w:r>
+        <w:rPr>
+          <w:rFonts w:hint="eastAsia"/>
+        </w:rPr>
+        <w:t xml:space="preserve"> out of date.</w:t>
+      </w:r>
+      <w:r>
+        <w:rPr>
+          <w:rFonts w:hint="eastAsia"/>
+        </w:rPr>
+        <w:t xml:space="preserve"> I studied the </w:t>
+      </w:r>
+      <w:proofErr w:type="spellStart"/>
+      <w:r>
+        <w:rPr>
+          <w:rFonts w:hint="eastAsia"/>
+        </w:rPr>
+        <w:t>conops</w:t>
+      </w:r>
+      <w:proofErr w:type="spellEnd"/>
+      <w:r>
+        <w:rPr>
+          <w:rFonts w:hint="eastAsia"/>
+        </w:rPr>
+        <w:t xml:space="preserve"> of the flight vehicle </w:t>
+      </w:r>
+      <w:r>
+        <w:t>I</w:t>
+      </w:r>
+      <w:r>
+        <w:rPr>
+          <w:rFonts w:hint="eastAsia"/>
+        </w:rPr>
+        <w:t xml:space="preserve"> was working on to understand what the </w:t>
+      </w:r>
+      <w:r>
+        <w:t>simulation</w:t>
+      </w:r>
+      <w:r>
+        <w:rPr>
+          <w:rFonts w:hint="eastAsia"/>
+        </w:rPr>
+        <w:t xml:space="preserve"> should be doing and debugged it to make it functional. </w:t>
+      </w:r>
+    </w:p>
+    <w:p>
+      <w:pPr>
+        <w:rPr>
+          <w:rFonts w:hint="eastAsia"/>
+        </w:rPr>
+      </w:pPr>
+      <w:r>
+        <w:rPr>
+          <w:rFonts w:hint="eastAsia"/>
+        </w:rPr>
+        <w:lastRenderedPageBreak/>
+        <w:t xml:space="preserve">That process involved multiple meetings with my mentor to seek out for help to understand the </w:t>
+      </w:r>
+      <w:r>
+        <w:rPr>
+          <w:rFonts w:hint="eastAsia"/>
+        </w:rPr>
+        <w:t xml:space="preserve">simulation </w:t>
+      </w:r>
+      <w:r>
+        <w:rPr>
+          <w:rFonts w:hint="eastAsia"/>
+        </w:rPr>
+        <w:t xml:space="preserve">model and the vehicle itself. My </w:t>
+      </w:r>
+      <w:r>
+        <w:t>previous</w:t>
+      </w:r>
+      <w:r>
+        <w:rPr>
+          <w:rFonts w:hint="eastAsia"/>
+        </w:rPr>
+        <w:t xml:space="preserve"> experiences in MATLAB and Simulink helped to understand the exact issues with the simulation and come up with solutions for them. </w:t>
+      </w:r>
+      <w:r>
+        <w:rPr>
+          <w:rFonts w:hint="eastAsia"/>
+        </w:rPr>
+        <w:t xml:space="preserve">By the end of the </w:t>
+      </w:r>
+      <w:r>
+        <w:t>summer,</w:t>
+      </w:r>
+      <w:r>
+        <w:rPr>
+          <w:rFonts w:hint="eastAsia"/>
+        </w:rPr>
+        <w:t xml:space="preserve"> I was able </w:t>
+      </w:r>
+      <w:r>
+        <w:t>make</w:t>
+      </w:r>
+      <w:r>
+        <w:rPr>
+          <w:rFonts w:hint="eastAsia"/>
+        </w:rPr>
+        <w:t xml:space="preserve"> the sim functional and produce a result.</w:t>
+      </w:r>
+      <w:r>
+        <w:rPr>
+          <w:rFonts w:hint="eastAsia"/>
+        </w:rPr>
+        <w:t xml:space="preserve"> I am currently still working on the sim to make it more </w:t>
+      </w:r>
+      <w:r>
+        <w:t>reliable</w:t>
+      </w:r>
+      <w:r>
+        <w:rPr>
+          <w:rFonts w:hint="eastAsia"/>
+        </w:rPr>
+        <w:t xml:space="preserve"> and produce more accurate results</w:t>
+      </w:r>
+    </w:p>
+    <w:p>
+      <w:r>
+        <w:rPr>
+          <w:rFonts w:hint="eastAsia"/>
+        </w:rPr>
+        <w:t>In addition, I also worked</w:t>
+      </w:r>
+      <w:r>
+        <w:rPr>
+          <w:rFonts w:hint="eastAsia"/>
+        </w:rPr>
+        <w:t xml:space="preserve"> to automate the simulations, Developers </w:t>
+      </w:r>
+      <w:r>
+        <w:rPr>
+          <w:rFonts w:hint="eastAsia"/>
+        </w:rPr>
+        <w:t>often took</w:t>
+      </w:r>
+      <w:r>
+        <w:rPr>
+          <w:rFonts w:hint="eastAsia"/>
+        </w:rPr>
+        <w:t xml:space="preserve"> 10 mins~ 30mins a day or a week just waiting for a simulation to run. Since they had to run the simulations very often, say even if the sim took only 10 mins to run, but if he or she had to do it daily, that time adds up to almost an hour every week. This time could be saved.</w:t>
+      </w:r>
+    </w:p>
+    <w:p>
+      <w:r>
+        <w:rPr>
+          <w:rFonts w:hint="eastAsia"/>
+        </w:rPr>
+        <w:t xml:space="preserve">So I used </w:t>
+      </w:r>
+      <w:proofErr w:type="spellStart"/>
+      <w:r>
+        <w:rPr>
+          <w:rFonts w:hint="eastAsia"/>
+        </w:rPr>
+        <w:t>Powershell</w:t>
+      </w:r>
+      <w:proofErr w:type="spellEnd"/>
+      <w:r>
+        <w:rPr>
+          <w:rFonts w:hint="eastAsia"/>
+        </w:rPr>
+        <w:t xml:space="preserve"> Script to </w:t>
+      </w:r>
+      <w:r>
+        <w:t>schedule</w:t>
+      </w:r>
+      <w:r>
+        <w:rPr>
+          <w:rFonts w:hint="eastAsia"/>
+        </w:rPr>
+        <w:t xml:space="preserve"> the sim at a designated time everyday by itself. Initially, my mentor and I were both unfamiliar with automating simulations, so we reached out to a software engineer to discuss different ways we could achieve that. One of the </w:t>
+      </w:r>
+      <w:r>
+        <w:t>options</w:t>
+      </w:r>
+      <w:r>
+        <w:rPr>
+          <w:rFonts w:hint="eastAsia"/>
+        </w:rPr>
+        <w:t xml:space="preserve"> we discussed was using </w:t>
+      </w:r>
+      <w:proofErr w:type="spellStart"/>
+      <w:r>
+        <w:rPr>
+          <w:rFonts w:hint="eastAsia"/>
+        </w:rPr>
+        <w:t>Powershell</w:t>
+      </w:r>
+      <w:proofErr w:type="spellEnd"/>
+      <w:r>
+        <w:rPr>
+          <w:rFonts w:hint="eastAsia"/>
+        </w:rPr>
+        <w:t xml:space="preserve"> Script. Considering </w:t>
+      </w:r>
+      <w:r>
+        <w:t>compatibility</w:t>
+      </w:r>
+      <w:r>
+        <w:rPr>
+          <w:rFonts w:hint="eastAsia"/>
+        </w:rPr>
+        <w:t xml:space="preserve"> with the current development setup it was most suitable.</w:t>
+      </w:r>
+    </w:p>
+    <w:p>
+      <w:r>
+        <w:rPr>
+          <w:rFonts w:hint="eastAsia"/>
+        </w:rPr>
+        <w:t xml:space="preserve">I had never used PowerShell script before, but I was glad I got a chance to learn it and actually apply to a real work. So during the summer </w:t>
+      </w:r>
+      <w:r>
+        <w:t>internship</w:t>
+      </w:r>
+      <w:r>
+        <w:rPr>
+          <w:rFonts w:hint="eastAsia"/>
+        </w:rPr>
+        <w:t xml:space="preserve">, I learned to use the script and wrote scripts that </w:t>
+      </w:r>
+      <w:r>
+        <w:t>scheduled</w:t>
+      </w:r>
+      <w:r>
+        <w:rPr>
+          <w:rFonts w:hint="eastAsia"/>
+        </w:rPr>
+        <w:t xml:space="preserve"> simulations to run at a designated time during the day daily, weekly or monthly, and also make the script to do GIT updates and produce the </w:t>
+      </w:r>
+      <w:r>
+        <w:t>simulation</w:t>
+      </w:r>
+      <w:r>
+        <w:rPr>
+          <w:rFonts w:hint="eastAsia"/>
+        </w:rPr>
+        <w:t xml:space="preserve"> results in a form of graphs( say a trajectory of the vehicle)</w:t>
+      </w:r>
+      <w:r>
+        <w:rPr>
+          <w:rFonts w:hint="eastAsia"/>
+        </w:rPr>
+        <w:t>.</w:t>
+      </w:r>
+    </w:p>
+    <w:p>
+      <w:r>
+        <w:rPr>
+          <w:rFonts w:hint="eastAsia"/>
+        </w:rPr>
+        <w:t xml:space="preserve">Currently, I have automated my </w:t>
+      </w:r>
+      <w:r>
+        <w:t>unclassified</w:t>
+      </w:r>
+      <w:r>
+        <w:rPr>
+          <w:rFonts w:hint="eastAsia"/>
+        </w:rPr>
+        <w:t xml:space="preserve"> simulation that I developed to run every morning at 1AM, do the git updates and save the results from the simulation in a designated folder, so that whenever I start workin</w:t>
+      </w:r>
+      <w:r>
+        <w:rPr>
+          <w:rFonts w:hint="eastAsia"/>
+        </w:rPr>
+        <w:t xml:space="preserve">g </w:t>
+      </w:r>
+      <w:proofErr w:type="spellStart"/>
+      <w:r>
+        <w:rPr>
+          <w:rFonts w:hint="eastAsia"/>
+        </w:rPr>
+        <w:t>everyday</w:t>
+      </w:r>
+      <w:proofErr w:type="spellEnd"/>
+      <w:r>
+        <w:rPr>
+          <w:rFonts w:hint="eastAsia"/>
+        </w:rPr>
+        <w:t xml:space="preserve"> </w:t>
+      </w:r>
+      <w:r>
+        <w:rPr>
+          <w:rFonts w:hint="eastAsia"/>
+        </w:rPr>
+        <w:t xml:space="preserve">I could just check the result folder without me actually running the simulation. This saves </w:t>
+      </w:r>
+      <w:r>
+        <w:rPr>
+          <w:rFonts w:hint="eastAsia"/>
+        </w:rPr>
+        <w:t xml:space="preserve">30 mins </w:t>
+      </w:r>
+      <w:r>
+        <w:t>a day</w:t>
+      </w:r>
+      <w:r>
+        <w:rPr>
+          <w:rFonts w:hint="eastAsia"/>
+        </w:rPr>
+        <w:t xml:space="preserve"> for me which is how long my </w:t>
+      </w:r>
+      <w:r>
+        <w:t>simulation</w:t>
+      </w:r>
+      <w:r>
+        <w:rPr>
+          <w:rFonts w:hint="eastAsia"/>
+        </w:rPr>
+        <w:t xml:space="preserve"> takes to run</w:t>
+      </w:r>
+      <w:r>
+        <w:rPr>
+          <w:rFonts w:hint="eastAsia"/>
+        </w:rPr>
+        <w:t xml:space="preserve"> </w:t>
+      </w:r>
+    </w:p>
+    <w:p>
+      <w:pPr>
+        <w:rPr>
+          <w:rFonts w:hint="eastAsia"/>
+        </w:rPr>
+      </w:pPr>
+      <w:r>
+        <w:rPr>
+          <w:rFonts w:hint="eastAsia"/>
+        </w:rPr>
+        <w:t xml:space="preserve">All in all, at the end of the summer, I was able to present my work </w:t>
+      </w:r>
+      <w:r>
+        <w:rPr>
+          <w:rFonts w:hint="eastAsia"/>
+        </w:rPr>
+        <w:t>on the</w:t>
+      </w:r>
+      <w:r>
+        <w:rPr>
+          <w:rFonts w:hint="eastAsia"/>
+        </w:rPr>
+        <w:t xml:space="preserve"> unclassified </w:t>
+      </w:r>
+      <w:r>
+        <w:t>simulation</w:t>
+      </w:r>
+      <w:r>
+        <w:rPr>
+          <w:rFonts w:hint="eastAsia"/>
+        </w:rPr>
+        <w:t xml:space="preserve"> and automat</w:t>
+      </w:r>
+      <w:r>
+        <w:rPr>
+          <w:rFonts w:hint="eastAsia"/>
+        </w:rPr>
+        <w:t xml:space="preserve">ion of </w:t>
+      </w:r>
+      <w:r>
+        <w:rPr>
+          <w:rFonts w:hint="eastAsia"/>
+        </w:rPr>
+        <w:t xml:space="preserve">the </w:t>
+      </w:r>
+      <w:r>
+        <w:t>simulation</w:t>
+      </w:r>
+      <w:r>
+        <w:rPr>
+          <w:rFonts w:hint="eastAsia"/>
+        </w:rPr>
+        <w:t xml:space="preserve"> runs to my team. Engineers </w:t>
+      </w:r>
+      <w:r>
+        <w:rPr>
+          <w:rFonts w:hint="eastAsia"/>
+        </w:rPr>
+        <w:t xml:space="preserve">were looking for to use the </w:t>
+      </w:r>
+      <w:r>
+        <w:rPr>
+          <w:rFonts w:hint="eastAsia"/>
+        </w:rPr>
+        <w:t xml:space="preserve">unclassified simulation in the </w:t>
+      </w:r>
+      <w:r>
+        <w:t>future</w:t>
+      </w:r>
+      <w:r>
+        <w:rPr>
+          <w:rFonts w:hint="eastAsia"/>
+        </w:rPr>
+        <w:t xml:space="preserve"> and </w:t>
+      </w:r>
+      <w:r>
+        <w:rPr>
+          <w:rFonts w:hint="eastAsia"/>
+        </w:rPr>
+        <w:t xml:space="preserve">showed </w:t>
+      </w:r>
+      <w:r>
+        <w:rPr>
+          <w:rFonts w:hint="eastAsia"/>
+        </w:rPr>
+        <w:t>a huge interest to use the automating script for their own development process that can save time!</w:t>
+      </w:r>
+      <w:r>
+        <w:rPr>
+          <w:rFonts w:hint="eastAsia"/>
+        </w:rPr>
+        <w:t xml:space="preserve"> Through this experience I have made and am making an impact in my team at S</w:t>
+      </w:r>
+      <w:r>
+        <w:t>a</w:t>
+      </w:r>
+      <w:r>
+        <w:rPr>
+          <w:rFonts w:hint="eastAsia"/>
+        </w:rPr>
+        <w:t>ndia by providing an option to improve the GNC software development process.</w:t>
       </w:r>
     </w:p>
     <w:sectPr>

</xml_diff>

<commit_message>
almost done with APL prep
</commit_message>
<xml_diff>
--- a/Employement/APL/APL-Rotation Program Prep.docx
+++ b/Employement/APL/APL-Rotation Program Prep.docx
@@ -319,7 +319,16 @@
         <w:rPr>
           <w:rFonts w:hint="eastAsia"/>
         </w:rPr>
-        <w:t>I was also a Guidance Navigation and Controls Engineering Intern at Blue Origin. I did a similar work there where I worked on MATLAB and Simulink Simulation for one of its rocket</w:t>
+        <w:t xml:space="preserve">I was also a Guidance Navigation and Controls Engineering Intern at Blue Origin. I did </w:t>
+      </w:r>
+      <w:r>
+        <w:t>similar</w:t>
+      </w:r>
+      <w:r>
+        <w:rPr>
+          <w:rFonts w:hint="eastAsia"/>
+        </w:rPr>
+        <w:t xml:space="preserve"> work there where I worked on MATLAB and Simulink Simulation for one of its rocket</w:t>
       </w:r>
       <w:r>
         <w:rPr>
@@ -331,13 +340,13 @@
         <w:rPr>
           <w:rFonts w:hint="eastAsia"/>
         </w:rPr>
-        <w:t xml:space="preserve"> to improve its fidelity by introducing new features to its navigation model.</w:t>
-      </w:r>
-      <w:r>
-        <w:rPr>
-          <w:rFonts w:hint="eastAsia"/>
-        </w:rPr>
-        <w:t xml:space="preserve"> Here I got a chance to collaborate </w:t>
+        <w:t xml:space="preserve">. </w:t>
+      </w:r>
+      <w:r>
+        <w:rPr>
+          <w:rFonts w:hint="eastAsia"/>
+        </w:rPr>
+        <w:t xml:space="preserve">Here I got a chance to collaborate </w:t>
       </w:r>
       <w:r>
         <w:t>a lot</w:t>
@@ -498,21 +507,7 @@
         <w:rPr>
           <w:rFonts w:hint="eastAsia"/>
         </w:rPr>
-        <w:t xml:space="preserve"> in </w:t>
-      </w:r>
-      <w:proofErr w:type="spellStart"/>
-      <w:r>
-        <w:rPr>
-          <w:rFonts w:hint="eastAsia"/>
-        </w:rPr>
-        <w:t>Gudaloop</w:t>
-      </w:r>
-      <w:proofErr w:type="spellEnd"/>
-      <w:r>
-        <w:rPr>
-          <w:rFonts w:hint="eastAsia"/>
-        </w:rPr>
-        <w:t xml:space="preserve">, </w:t>
+        <w:t xml:space="preserve"> in Gudaloop, </w:t>
       </w:r>
       <w:r>
         <w:rPr>
@@ -691,32 +686,23 @@
           <w:ilvl w:val="0"/>
           <w:numId w:val="1"/>
         </w:numPr>
-      </w:pPr>
-      <w:r>
-        <w:rPr>
-          <w:rFonts w:hint="eastAsia"/>
+        <w:rPr>
+          <w:highlight w:val="yellow"/>
+        </w:rPr>
+      </w:pPr>
+      <w:r>
+        <w:rPr>
+          <w:rFonts w:hint="eastAsia"/>
+          <w:highlight w:val="yellow"/>
         </w:rPr>
         <w:t>Demonstrated initiative that has enabled excellence in projects</w:t>
       </w:r>
       <w:r>
         <w:rPr>
           <w:rFonts w:hint="eastAsia"/>
-        </w:rPr>
-        <w:t xml:space="preserve"> (</w:t>
-      </w:r>
-      <w:proofErr w:type="spellStart"/>
-      <w:r>
-        <w:rPr>
-          <w:rFonts w:hint="eastAsia"/>
-        </w:rPr>
-        <w:t>Gudaloop</w:t>
-      </w:r>
-      <w:proofErr w:type="spellEnd"/>
-      <w:r>
-        <w:rPr>
-          <w:rFonts w:hint="eastAsia"/>
-        </w:rPr>
-        <w:t>)</w:t>
+          <w:highlight w:val="yellow"/>
+        </w:rPr>
+        <w:t xml:space="preserve"> (Gudaloop)</w:t>
       </w:r>
     </w:p>
     <w:p>
@@ -726,16 +712,21 @@
           <w:ilvl w:val="0"/>
           <w:numId w:val="1"/>
         </w:numPr>
-      </w:pPr>
-      <w:r>
-        <w:rPr>
-          <w:rFonts w:hint="eastAsia"/>
+        <w:rPr>
+          <w:highlight w:val="yellow"/>
+        </w:rPr>
+      </w:pPr>
+      <w:r>
+        <w:rPr>
+          <w:rFonts w:hint="eastAsia"/>
+          <w:highlight w:val="yellow"/>
         </w:rPr>
         <w:t>Thrive in collaborative team-strong comm and interpersonal skills</w:t>
       </w:r>
       <w:r>
         <w:rPr>
           <w:rFonts w:hint="eastAsia"/>
+          <w:highlight w:val="yellow"/>
         </w:rPr>
         <w:t xml:space="preserve"> ( Blue and Trane and Military)</w:t>
       </w:r>
@@ -747,22 +738,28 @@
           <w:ilvl w:val="0"/>
           <w:numId w:val="1"/>
         </w:numPr>
-      </w:pPr>
-      <w:r>
-        <w:rPr>
-          <w:rFonts w:hint="eastAsia"/>
+        <w:rPr>
+          <w:highlight w:val="yellow"/>
+        </w:rPr>
+      </w:pPr>
+      <w:r>
+        <w:rPr>
+          <w:rFonts w:hint="eastAsia"/>
+          <w:highlight w:val="yellow"/>
         </w:rPr>
         <w:t>Engaged in multipl</w:t>
       </w:r>
       <w:r>
         <w:rPr>
           <w:rFonts w:hint="eastAsia"/>
+          <w:highlight w:val="yellow"/>
         </w:rPr>
         <w:t>e</w:t>
       </w:r>
       <w:r>
         <w:rPr>
           <w:rFonts w:hint="eastAsia"/>
+          <w:highlight w:val="yellow"/>
         </w:rPr>
         <w:t xml:space="preserve"> internships</w:t>
       </w:r>
@@ -788,21 +785,7 @@
         <w:rPr>
           <w:rFonts w:hint="eastAsia"/>
         </w:rPr>
-        <w:t xml:space="preserve"> (</w:t>
-      </w:r>
-      <w:proofErr w:type="spellStart"/>
-      <w:r>
-        <w:rPr>
-          <w:rFonts w:hint="eastAsia"/>
-        </w:rPr>
-        <w:t>Gudadaloop</w:t>
-      </w:r>
-      <w:proofErr w:type="spellEnd"/>
-      <w:r>
-        <w:rPr>
-          <w:rFonts w:hint="eastAsia"/>
-        </w:rPr>
-        <w:t xml:space="preserve"> and Senior Design Project)</w:t>
+        <w:t xml:space="preserve"> (Gudadaloop and Senior Design Project)</w:t>
       </w:r>
     </w:p>
     <w:p>
@@ -1059,21 +1042,7 @@
         <w:rPr>
           <w:rFonts w:hint="eastAsia"/>
         </w:rPr>
-        <w:t xml:space="preserve">Critical contributions to </w:t>
-      </w:r>
-      <w:proofErr w:type="spellStart"/>
-      <w:r>
-        <w:rPr>
-          <w:rFonts w:hint="eastAsia"/>
-        </w:rPr>
-        <w:t>ciritical</w:t>
-      </w:r>
-      <w:proofErr w:type="spellEnd"/>
-      <w:r>
-        <w:rPr>
-          <w:rFonts w:hint="eastAsia"/>
-        </w:rPr>
-        <w:t xml:space="preserve"> challenges</w:t>
+        <w:t>Critical contributions to ciritical challenges</w:t>
       </w:r>
     </w:p>
     <w:p>
@@ -1092,21 +1061,7 @@
         <w:rPr>
           <w:rFonts w:hint="eastAsia"/>
         </w:rPr>
-        <w:t xml:space="preserve">Goal: create </w:t>
-      </w:r>
-      <w:proofErr w:type="spellStart"/>
-      <w:r>
-        <w:rPr>
-          <w:rFonts w:hint="eastAsia"/>
-        </w:rPr>
-        <w:t>ddefinin</w:t>
-      </w:r>
-      <w:proofErr w:type="spellEnd"/>
-      <w:r>
-        <w:rPr>
-          <w:rFonts w:hint="eastAsia"/>
-        </w:rPr>
-        <w:t xml:space="preserve"> g innovations that ensure our nation</w:t>
+        <w:t>Goal: create ddefinin g innovations that ensure our nation</w:t>
       </w:r>
       <w:r>
         <w:t>’</w:t>
@@ -1195,21 +1150,7 @@
         <w:rPr>
           <w:rFonts w:hint="eastAsia"/>
         </w:rPr>
-        <w:t xml:space="preserve">rovide decisive </w:t>
-      </w:r>
-      <w:proofErr w:type="spellStart"/>
-      <w:r>
-        <w:rPr>
-          <w:rFonts w:hint="eastAsia"/>
-        </w:rPr>
-        <w:t>advanctage</w:t>
-      </w:r>
-      <w:proofErr w:type="spellEnd"/>
-      <w:r>
-        <w:rPr>
-          <w:rFonts w:hint="eastAsia"/>
-        </w:rPr>
-        <w:t xml:space="preserve"> to the nation</w:t>
+        <w:t>rovide decisive advanctage to the nation</w:t>
       </w:r>
     </w:p>
     <w:p>
@@ -1231,21 +1172,7 @@
         <w:rPr>
           <w:rFonts w:hint="eastAsia"/>
         </w:rPr>
-        <w:t xml:space="preserve">haring </w:t>
-      </w:r>
-      <w:proofErr w:type="spellStart"/>
-      <w:r>
-        <w:rPr>
-          <w:rFonts w:hint="eastAsia"/>
-        </w:rPr>
-        <w:t>knolwedge</w:t>
-      </w:r>
-      <w:proofErr w:type="spellEnd"/>
-      <w:r>
-        <w:rPr>
-          <w:rFonts w:hint="eastAsia"/>
-        </w:rPr>
-        <w:t xml:space="preserve"> and technology that benefit our society and improve the lives of people throughout the world</w:t>
+        <w:t>haring knolwedge and technology that benefit our society and improve the lives of people throughout the world</w:t>
       </w:r>
     </w:p>
     <w:p>
@@ -1405,21 +1332,7 @@
         <w:rPr>
           <w:rFonts w:hint="eastAsia"/>
         </w:rPr>
-        <w:t xml:space="preserve"> teams </w:t>
-      </w:r>
-      <w:proofErr w:type="spellStart"/>
-      <w:r>
-        <w:rPr>
-          <w:rFonts w:hint="eastAsia"/>
-        </w:rPr>
-        <w:t>sh</w:t>
-      </w:r>
-      <w:proofErr w:type="spellEnd"/>
-      <w:r>
-        <w:rPr>
-          <w:rFonts w:hint="eastAsia"/>
-        </w:rPr>
-        <w:t xml:space="preserve"> worked on for their expertise</w:t>
+        <w:t xml:space="preserve"> teams sh worked on for their expertise</w:t>
       </w:r>
     </w:p>
     <w:p>
@@ -1491,21 +1404,7 @@
         <w:rPr>
           <w:rFonts w:hint="eastAsia"/>
         </w:rPr>
-        <w:t xml:space="preserve">to permeate and </w:t>
-      </w:r>
-      <w:proofErr w:type="spellStart"/>
-      <w:r>
-        <w:rPr>
-          <w:rFonts w:hint="eastAsia"/>
-        </w:rPr>
-        <w:t>cotnribute</w:t>
-      </w:r>
-      <w:proofErr w:type="spellEnd"/>
-      <w:r>
-        <w:rPr>
-          <w:rFonts w:hint="eastAsia"/>
-        </w:rPr>
-        <w:t xml:space="preserve"> to diverse scientific and engineering domains</w:t>
+        <w:t>to permeate and cotnribute to diverse scientific and engineering domains</w:t>
       </w:r>
       <w:r>
         <w:t>”</w:t>
@@ -1527,35 +1426,7 @@
         <w:rPr>
           <w:rFonts w:hint="eastAsia"/>
         </w:rPr>
-        <w:t xml:space="preserve">APL puts emphasis on this program and how important it is to find new talents and have </w:t>
-      </w:r>
-      <w:proofErr w:type="spellStart"/>
-      <w:r>
-        <w:rPr>
-          <w:rFonts w:hint="eastAsia"/>
-        </w:rPr>
-        <w:t>thosetalents</w:t>
-      </w:r>
-      <w:proofErr w:type="spellEnd"/>
-      <w:r>
-        <w:rPr>
-          <w:rFonts w:hint="eastAsia"/>
-        </w:rPr>
-        <w:t xml:space="preserve"> develop </w:t>
-      </w:r>
-      <w:proofErr w:type="spellStart"/>
-      <w:r>
-        <w:rPr>
-          <w:rFonts w:hint="eastAsia"/>
-        </w:rPr>
-        <w:t>wellrounded</w:t>
-      </w:r>
-      <w:proofErr w:type="spellEnd"/>
-      <w:r>
-        <w:rPr>
-          <w:rFonts w:hint="eastAsia"/>
-        </w:rPr>
-        <w:t xml:space="preserve"> understanding of different disciplines</w:t>
+        <w:t>APL puts emphasis on this program and how important it is to find new talents and have thosetalents develop wellrounded understanding of different disciplines</w:t>
       </w:r>
       <w:r>
         <w:rPr>
@@ -1716,21 +1587,7 @@
         <w:rPr>
           <w:rFonts w:hint="eastAsia"/>
         </w:rPr>
-        <w:t xml:space="preserve"> I studied the </w:t>
-      </w:r>
-      <w:proofErr w:type="spellStart"/>
-      <w:r>
-        <w:rPr>
-          <w:rFonts w:hint="eastAsia"/>
-        </w:rPr>
-        <w:t>conops</w:t>
-      </w:r>
-      <w:proofErr w:type="spellEnd"/>
-      <w:r>
-        <w:rPr>
-          <w:rFonts w:hint="eastAsia"/>
-        </w:rPr>
-        <w:t xml:space="preserve"> of the flight vehicle </w:t>
+        <w:t xml:space="preserve"> I studied the conops of the flight vehicle </w:t>
       </w:r>
       <w:r>
         <w:t>I</w:t>
@@ -1752,11 +1609,6 @@
       </w:r>
     </w:p>
     <w:p>
-      <w:pPr>
-        <w:rPr>
-          <w:rFonts w:hint="eastAsia"/>
-        </w:rPr>
-      </w:pPr>
       <w:r>
         <w:rPr>
           <w:rFonts w:hint="eastAsia"/>
@@ -1856,21 +1708,7 @@
         <w:rPr>
           <w:rFonts w:hint="eastAsia"/>
         </w:rPr>
-        <w:t xml:space="preserve">So I used </w:t>
-      </w:r>
-      <w:proofErr w:type="spellStart"/>
-      <w:r>
-        <w:rPr>
-          <w:rFonts w:hint="eastAsia"/>
-        </w:rPr>
-        <w:t>Powershell</w:t>
-      </w:r>
-      <w:proofErr w:type="spellEnd"/>
-      <w:r>
-        <w:rPr>
-          <w:rFonts w:hint="eastAsia"/>
-        </w:rPr>
-        <w:t xml:space="preserve"> Script to </w:t>
+        <w:t xml:space="preserve">So I used Powershell Script to </w:t>
       </w:r>
       <w:r>
         <w:t>schedule</w:t>
@@ -1888,21 +1726,7 @@
         <w:rPr>
           <w:rFonts w:hint="eastAsia"/>
         </w:rPr>
-        <w:t xml:space="preserve"> we discussed was using </w:t>
-      </w:r>
-      <w:proofErr w:type="spellStart"/>
-      <w:r>
-        <w:rPr>
-          <w:rFonts w:hint="eastAsia"/>
-        </w:rPr>
-        <w:t>Powershell</w:t>
-      </w:r>
-      <w:proofErr w:type="spellEnd"/>
-      <w:r>
-        <w:rPr>
-          <w:rFonts w:hint="eastAsia"/>
-        </w:rPr>
-        <w:t xml:space="preserve"> Script. Considering </w:t>
+        <w:t xml:space="preserve"> we discussed was using Powershell Script. Considering </w:t>
       </w:r>
       <w:r>
         <w:t>compatibility</w:t>
@@ -1975,42 +1799,63 @@
         <w:rPr>
           <w:rFonts w:hint="eastAsia"/>
         </w:rPr>
-        <w:t xml:space="preserve">g </w:t>
-      </w:r>
-      <w:proofErr w:type="spellStart"/>
-      <w:r>
-        <w:rPr>
-          <w:rFonts w:hint="eastAsia"/>
-        </w:rPr>
-        <w:t>everyday</w:t>
-      </w:r>
-      <w:proofErr w:type="spellEnd"/>
+        <w:t xml:space="preserve">g everyday </w:t>
+      </w:r>
+      <w:r>
+        <w:rPr>
+          <w:rFonts w:hint="eastAsia"/>
+        </w:rPr>
+        <w:t xml:space="preserve">I could just check the result folder without me actually running the simulation. This saves </w:t>
+      </w:r>
+      <w:r>
+        <w:rPr>
+          <w:rFonts w:hint="eastAsia"/>
+        </w:rPr>
+        <w:t xml:space="preserve">30 mins </w:t>
+      </w:r>
+      <w:r>
+        <w:t>a day</w:t>
+      </w:r>
+      <w:r>
+        <w:rPr>
+          <w:rFonts w:hint="eastAsia"/>
+        </w:rPr>
+        <w:t xml:space="preserve"> for me which is how long my </w:t>
+      </w:r>
+      <w:r>
+        <w:t>simulation</w:t>
+      </w:r>
+      <w:r>
+        <w:rPr>
+          <w:rFonts w:hint="eastAsia"/>
+        </w:rPr>
+        <w:t xml:space="preserve"> takes to run</w:t>
+      </w:r>
       <w:r>
         <w:rPr>
           <w:rFonts w:hint="eastAsia"/>
         </w:rPr>
         <w:t xml:space="preserve"> </w:t>
       </w:r>
-      <w:r>
-        <w:rPr>
-          <w:rFonts w:hint="eastAsia"/>
-        </w:rPr>
-        <w:t xml:space="preserve">I could just check the result folder without me actually running the simulation. This saves </w:t>
-      </w:r>
-      <w:r>
-        <w:rPr>
-          <w:rFonts w:hint="eastAsia"/>
-        </w:rPr>
-        <w:t xml:space="preserve">30 mins </w:t>
-      </w:r>
-      <w:r>
-        <w:t>a day</w:t>
-      </w:r>
-      <w:r>
-        <w:rPr>
-          <w:rFonts w:hint="eastAsia"/>
-        </w:rPr>
-        <w:t xml:space="preserve"> for me which is how long my </w:t>
+    </w:p>
+    <w:p>
+      <w:r>
+        <w:rPr>
+          <w:rFonts w:hint="eastAsia"/>
+        </w:rPr>
+        <w:t xml:space="preserve">All in all, at the end of the summer, I was able to present my work </w:t>
+      </w:r>
+      <w:r>
+        <w:rPr>
+          <w:rFonts w:hint="eastAsia"/>
+        </w:rPr>
+        <w:t>on the</w:t>
+      </w:r>
+      <w:r>
+        <w:rPr>
+          <w:rFonts w:hint="eastAsia"/>
+        </w:rPr>
+        <w:t xml:space="preserve"> unclassified </w:t>
       </w:r>
       <w:r>
         <w:t>simulation</w:t>
@@ -2019,7 +1864,133 @@
         <w:rPr>
           <w:rFonts w:hint="eastAsia"/>
         </w:rPr>
-        <w:t xml:space="preserve"> takes to run</w:t>
+        <w:t xml:space="preserve"> and automat</w:t>
+      </w:r>
+      <w:r>
+        <w:rPr>
+          <w:rFonts w:hint="eastAsia"/>
+        </w:rPr>
+        <w:t xml:space="preserve">ion of </w:t>
+      </w:r>
+      <w:r>
+        <w:rPr>
+          <w:rFonts w:hint="eastAsia"/>
+        </w:rPr>
+        <w:t xml:space="preserve">the </w:t>
+      </w:r>
+      <w:r>
+        <w:t>simulation</w:t>
+      </w:r>
+      <w:r>
+        <w:rPr>
+          <w:rFonts w:hint="eastAsia"/>
+        </w:rPr>
+        <w:t xml:space="preserve"> runs to my team. Engineers </w:t>
+      </w:r>
+      <w:r>
+        <w:rPr>
+          <w:rFonts w:hint="eastAsia"/>
+        </w:rPr>
+        <w:t xml:space="preserve">were </w:t>
+      </w:r>
+      <w:r>
+        <w:t>looking</w:t>
+      </w:r>
+      <w:r>
+        <w:rPr>
+          <w:rFonts w:hint="eastAsia"/>
+        </w:rPr>
+        <w:t xml:space="preserve"> to use the </w:t>
+      </w:r>
+      <w:r>
+        <w:rPr>
+          <w:rFonts w:hint="eastAsia"/>
+        </w:rPr>
+        <w:t xml:space="preserve">unclassified simulation in the </w:t>
+      </w:r>
+      <w:r>
+        <w:t>future</w:t>
+      </w:r>
+      <w:r>
+        <w:rPr>
+          <w:rFonts w:hint="eastAsia"/>
+        </w:rPr>
+        <w:t xml:space="preserve"> and </w:t>
+      </w:r>
+      <w:r>
+        <w:rPr>
+          <w:rFonts w:hint="eastAsia"/>
+        </w:rPr>
+        <w:t xml:space="preserve">showed </w:t>
+      </w:r>
+      <w:r>
+        <w:rPr>
+          <w:rFonts w:hint="eastAsia"/>
+        </w:rPr>
+        <w:t>a huge interest to use the automating script for their own development process that can save time!</w:t>
+      </w:r>
+      <w:r>
+        <w:rPr>
+          <w:rFonts w:hint="eastAsia"/>
+        </w:rPr>
+        <w:t xml:space="preserve"> Through this experience I have made and am making an impact in my team at S</w:t>
+      </w:r>
+      <w:r>
+        <w:t>a</w:t>
+      </w:r>
+      <w:r>
+        <w:rPr>
+          <w:rFonts w:hint="eastAsia"/>
+        </w:rPr>
+        <w:t>ndia by providing an option to improve the GNC software development process.</w:t>
+      </w:r>
+    </w:p>
+    <w:p/>
+    <w:p>
+      <w:pPr>
+        <w:rPr>
+          <w:b/>
+          <w:bCs/>
+        </w:rPr>
+      </w:pPr>
+    </w:p>
+    <w:p>
+      <w:pPr>
+        <w:rPr>
+          <w:b/>
+          <w:bCs/>
+        </w:rPr>
+      </w:pPr>
+    </w:p>
+    <w:p>
+      <w:pPr>
+        <w:rPr>
+          <w:b/>
+          <w:bCs/>
+        </w:rPr>
+      </w:pPr>
+      <w:r>
+        <w:rPr>
+          <w:rFonts w:hint="eastAsia"/>
+          <w:b/>
+          <w:bCs/>
+        </w:rPr>
+        <w:lastRenderedPageBreak/>
+        <w:t>Blue Origin</w:t>
+      </w:r>
+    </w:p>
+    <w:p>
+      <w:r>
+        <w:t xml:space="preserve">At Blue Origin, </w:t>
+      </w:r>
+      <w:r>
+        <w:rPr>
+          <w:rFonts w:hint="eastAsia"/>
+        </w:rPr>
+        <w:t xml:space="preserve">as a GNC engineering </w:t>
+      </w:r>
+      <w:r>
+        <w:t>intern</w:t>
       </w:r>
       <w:r>
         <w:rPr>
@@ -2027,110 +1998,949 @@
         </w:rPr>
         <w:t xml:space="preserve"> </w:t>
       </w:r>
-    </w:p>
-    <w:p>
-      <w:pPr>
-        <w:rPr>
-          <w:rFonts w:hint="eastAsia"/>
-        </w:rPr>
-      </w:pPr>
-      <w:r>
-        <w:rPr>
-          <w:rFonts w:hint="eastAsia"/>
-        </w:rPr>
-        <w:t xml:space="preserve">All in all, at the end of the summer, I was able to present my work </w:t>
-      </w:r>
-      <w:r>
-        <w:rPr>
-          <w:rFonts w:hint="eastAsia"/>
-        </w:rPr>
-        <w:t>on the</w:t>
-      </w:r>
-      <w:r>
-        <w:rPr>
-          <w:rFonts w:hint="eastAsia"/>
-        </w:rPr>
-        <w:t xml:space="preserve"> unclassified </w:t>
-      </w:r>
-      <w:r>
-        <w:t>simulation</w:t>
-      </w:r>
-      <w:r>
-        <w:rPr>
-          <w:rFonts w:hint="eastAsia"/>
-        </w:rPr>
-        <w:t xml:space="preserve"> and automat</w:t>
-      </w:r>
-      <w:r>
-        <w:rPr>
-          <w:rFonts w:hint="eastAsia"/>
-        </w:rPr>
-        <w:t xml:space="preserve">ion of </w:t>
-      </w:r>
-      <w:r>
-        <w:rPr>
-          <w:rFonts w:hint="eastAsia"/>
-        </w:rPr>
-        <w:t xml:space="preserve">the </w:t>
-      </w:r>
-      <w:r>
-        <w:t>simulation</w:t>
-      </w:r>
-      <w:r>
-        <w:rPr>
-          <w:rFonts w:hint="eastAsia"/>
-        </w:rPr>
-        <w:t xml:space="preserve"> runs to my team. Engineers </w:t>
-      </w:r>
-      <w:r>
-        <w:rPr>
-          <w:rFonts w:hint="eastAsia"/>
-        </w:rPr>
-        <w:t xml:space="preserve">were looking for to use the </w:t>
-      </w:r>
-      <w:r>
-        <w:rPr>
-          <w:rFonts w:hint="eastAsia"/>
-        </w:rPr>
-        <w:t xml:space="preserve">unclassified simulation in the </w:t>
-      </w:r>
-      <w:r>
-        <w:t>future</w:t>
-      </w:r>
-      <w:r>
-        <w:rPr>
-          <w:rFonts w:hint="eastAsia"/>
-        </w:rPr>
-        <w:t xml:space="preserve"> and </w:t>
-      </w:r>
-      <w:r>
-        <w:rPr>
-          <w:rFonts w:hint="eastAsia"/>
-        </w:rPr>
-        <w:t xml:space="preserve">showed </w:t>
-      </w:r>
-      <w:r>
-        <w:rPr>
-          <w:rFonts w:hint="eastAsia"/>
-        </w:rPr>
-        <w:t>a huge interest to use the automating script for their own development process that can save time!</w:t>
-      </w:r>
-      <w:r>
-        <w:rPr>
-          <w:rFonts w:hint="eastAsia"/>
-        </w:rPr>
-        <w:t xml:space="preserve"> Through this experience I have made and am making an impact in my team at S</w:t>
-      </w:r>
-      <w:r>
-        <w:t>a</w:t>
-      </w:r>
-      <w:r>
-        <w:rPr>
-          <w:rFonts w:hint="eastAsia"/>
-        </w:rPr>
-        <w:t>ndia by providing an option to improve the GNC software development process.</w:t>
-      </w:r>
-    </w:p>
+      <w:r>
+        <w:t xml:space="preserve">I worked on simulations in Simulink and MATLAB for the New Shepard rocket, </w:t>
+      </w:r>
+      <w:r>
+        <w:t xml:space="preserve">specifically </w:t>
+      </w:r>
+      <w:r>
+        <w:t>the</w:t>
+      </w:r>
+      <w:r>
+        <w:rPr>
+          <w:rFonts w:hint="eastAsia"/>
+        </w:rPr>
+        <w:t xml:space="preserve"> ones that are used </w:t>
+      </w:r>
+      <w:r>
+        <w:t xml:space="preserve">for verification and validation of flight software. </w:t>
+      </w:r>
+    </w:p>
+    <w:p>
+      <w:r>
+        <w:t xml:space="preserve">I was tasked with adding a new feature to the navigation system, which </w:t>
+      </w:r>
+      <w:r>
+        <w:t>produced</w:t>
+      </w:r>
+      <w:r>
+        <w:t xml:space="preserve"> </w:t>
+      </w:r>
+      <w:r>
+        <w:rPr>
+          <w:rFonts w:hint="eastAsia"/>
+        </w:rPr>
+        <w:t xml:space="preserve">an </w:t>
+      </w:r>
+      <w:r>
+        <w:t xml:space="preserve">incorrect satellite </w:t>
+      </w:r>
+      <w:r>
+        <w:t>sky plot</w:t>
+      </w:r>
+      <w:r>
+        <w:t xml:space="preserve"> during a certain phase of the flight. This required me to work within an Object-Oriented MATLAB framework, which was completely new to me, </w:t>
+      </w:r>
+      <w:r>
+        <w:t>and</w:t>
+      </w:r>
+      <w:r>
+        <w:rPr>
+          <w:rFonts w:hint="eastAsia"/>
+        </w:rPr>
+        <w:t xml:space="preserve">, </w:t>
+      </w:r>
+      <w:r>
+        <w:rPr>
+          <w:rFonts w:hint="eastAsia"/>
+        </w:rPr>
+        <w:t xml:space="preserve">to </w:t>
+      </w:r>
+      <w:r>
+        <w:t>learn about flight systems and navigation concepts.</w:t>
+      </w:r>
+    </w:p>
+    <w:p>
+      <w:r>
+        <w:t>To tackle the problem, I started by studying the object-oriented programming (OOP) approach in MATLAB. I actively engaged with my mentor and other engineers</w:t>
+      </w:r>
+      <w:r>
+        <w:rPr>
+          <w:rFonts w:hint="eastAsia"/>
+        </w:rPr>
+        <w:t xml:space="preserve">. </w:t>
+      </w:r>
+      <w:r>
+        <w:rPr>
+          <w:rFonts w:hint="eastAsia"/>
+        </w:rPr>
+        <w:t xml:space="preserve">I asked for lot of 1on1s with </w:t>
+      </w:r>
+      <w:r>
+        <w:rPr>
+          <w:rFonts w:hint="eastAsia"/>
+        </w:rPr>
+        <w:t>them</w:t>
+      </w:r>
+      <w:r>
+        <w:rPr>
+          <w:rFonts w:hint="eastAsia"/>
+        </w:rPr>
+        <w:t xml:space="preserve"> to teach me </w:t>
+      </w:r>
+      <w:r>
+        <w:t>about the navigation system and best practices for improving the simulation</w:t>
+      </w:r>
+      <w:r>
+        <w:rPr>
+          <w:rFonts w:hint="eastAsia"/>
+        </w:rPr>
+        <w:t xml:space="preserve">. </w:t>
+      </w:r>
+      <w:r>
+        <w:rPr>
+          <w:rFonts w:hint="eastAsia"/>
+        </w:rPr>
+        <w:t>Wh</w:t>
+      </w:r>
+      <w:r>
+        <w:rPr>
+          <w:rFonts w:hint="eastAsia"/>
+        </w:rPr>
+        <w:t xml:space="preserve">at is the purpose of </w:t>
+      </w:r>
+      <w:r>
+        <w:t>thi</w:t>
+      </w:r>
+      <w:r>
+        <w:rPr>
+          <w:rFonts w:hint="eastAsia"/>
+        </w:rPr>
+        <w:t xml:space="preserve">s specific sim or variable. Why is </w:t>
+      </w:r>
+      <w:r>
+        <w:t>this</w:t>
+      </w:r>
+      <w:r>
+        <w:rPr>
+          <w:rFonts w:hint="eastAsia"/>
+        </w:rPr>
+        <w:t xml:space="preserve"> </w:t>
+      </w:r>
+      <w:r>
+        <w:rPr>
+          <w:rFonts w:hint="eastAsia"/>
+        </w:rPr>
+        <w:t xml:space="preserve">sim </w:t>
+      </w:r>
+      <w:r>
+        <w:rPr>
+          <w:rFonts w:hint="eastAsia"/>
+        </w:rPr>
+        <w:t xml:space="preserve">needed for navigation system. Initially, </w:t>
+      </w:r>
+      <w:r>
+        <w:t>I</w:t>
+      </w:r>
+      <w:r>
+        <w:rPr>
+          <w:rFonts w:hint="eastAsia"/>
+        </w:rPr>
+        <w:t xml:space="preserve"> didn</w:t>
+      </w:r>
+      <w:r>
+        <w:t>’</w:t>
+      </w:r>
+      <w:r>
+        <w:rPr>
+          <w:rFonts w:hint="eastAsia"/>
+        </w:rPr>
+        <w:t>t even know what pseudoranges, L1, L2, Carrier phase ,etc. were about.</w:t>
+      </w:r>
+      <w:r>
+        <w:t xml:space="preserve"> I </w:t>
+      </w:r>
+      <w:r>
+        <w:rPr>
+          <w:rFonts w:hint="eastAsia"/>
+        </w:rPr>
+        <w:t>was introduced to</w:t>
+      </w:r>
+      <w:r>
+        <w:t xml:space="preserve"> SIL, HIL, and process-in-the-loop (PIL) </w:t>
+      </w:r>
+      <w:r>
+        <w:rPr>
+          <w:rFonts w:hint="eastAsia"/>
+        </w:rPr>
+        <w:t xml:space="preserve">for flight software </w:t>
+      </w:r>
+      <w:r>
+        <w:t>development</w:t>
+      </w:r>
+      <w:r>
+        <w:t>.</w:t>
+      </w:r>
+      <w:r>
+        <w:rPr>
+          <w:rFonts w:hint="eastAsia"/>
+        </w:rPr>
+        <w:t xml:space="preserve"> With all these understandings,</w:t>
+      </w:r>
+      <w:r>
+        <w:rPr>
+          <w:rFonts w:hint="eastAsia"/>
+        </w:rPr>
+        <w:t xml:space="preserve"> </w:t>
+      </w:r>
+      <w:r>
+        <w:rPr>
+          <w:rFonts w:hint="eastAsia"/>
+        </w:rPr>
+        <w:t xml:space="preserve">I realized in </w:t>
+      </w:r>
+      <w:r>
+        <w:t>the</w:t>
+      </w:r>
+      <w:r>
+        <w:rPr>
+          <w:rFonts w:hint="eastAsia"/>
+        </w:rPr>
+        <w:t xml:space="preserve"> sim that during a specific phase of the flight, a rocket parameter wasn</w:t>
+      </w:r>
+      <w:r>
+        <w:t>’</w:t>
+      </w:r>
+      <w:r>
+        <w:rPr>
+          <w:rFonts w:hint="eastAsia"/>
+        </w:rPr>
+        <w:t xml:space="preserve">t </w:t>
+      </w:r>
+      <w:r>
+        <w:t>appropriately</w:t>
+      </w:r>
+      <w:r>
+        <w:rPr>
+          <w:rFonts w:hint="eastAsia"/>
+        </w:rPr>
+        <w:t xml:space="preserve"> assigned that it caused incorrect </w:t>
+      </w:r>
+      <w:r>
+        <w:t>representation</w:t>
+      </w:r>
+      <w:r>
+        <w:rPr>
+          <w:rFonts w:hint="eastAsia"/>
+        </w:rPr>
+        <w:t xml:space="preserve"> of the navigation variables. So, </w:t>
+      </w:r>
+      <w:r>
+        <w:rPr>
+          <w:rFonts w:hint="eastAsia"/>
+        </w:rPr>
+        <w:t>I</w:t>
+      </w:r>
+      <w:r>
+        <w:rPr>
+          <w:rFonts w:hint="eastAsia"/>
+        </w:rPr>
+        <w:t xml:space="preserve"> </w:t>
+      </w:r>
+      <w:r>
+        <w:t>introduce</w:t>
+      </w:r>
+      <w:r>
+        <w:rPr>
+          <w:rFonts w:hint="eastAsia"/>
+        </w:rPr>
+        <w:t xml:space="preserve"> new variables</w:t>
+      </w:r>
+      <w:r>
+        <w:rPr>
+          <w:rFonts w:hint="eastAsia"/>
+        </w:rPr>
+        <w:t xml:space="preserve"> to trigger the appropriate assignment, modified variables to </w:t>
+      </w:r>
+      <w:r>
+        <w:t>accommodate</w:t>
+      </w:r>
+      <w:r>
+        <w:rPr>
+          <w:rFonts w:hint="eastAsia"/>
+        </w:rPr>
+        <w:t xml:space="preserve"> the allocated data sizes, and fixed all the bugs to be compatible with any other simulations that were relevant. </w:t>
+      </w:r>
+    </w:p>
+    <w:p>
+      <w:pPr>
+        <w:ind w:firstLine="720"/>
+      </w:pPr>
+      <w:r>
+        <w:rPr>
+          <w:rFonts w:hint="eastAsia"/>
+        </w:rPr>
+        <w:t xml:space="preserve">Besides that </w:t>
+      </w:r>
+      <w:r>
+        <w:t xml:space="preserve">Communication was critical, and I didn’t hesitate to ask for help when needed. </w:t>
+      </w:r>
+      <w:r>
+        <w:rPr>
+          <w:rFonts w:hint="eastAsia"/>
+        </w:rPr>
+        <w:t xml:space="preserve">I would come up with a few ideas on why the simulation is acting certain way, say the </w:t>
+      </w:r>
+      <w:r>
+        <w:t>sequence</w:t>
+      </w:r>
+      <w:r>
+        <w:rPr>
+          <w:rFonts w:hint="eastAsia"/>
+        </w:rPr>
+        <w:t xml:space="preserve"> definition is defined incorrectly, or a certain trigger </w:t>
+      </w:r>
+      <w:r>
+        <w:t>switches</w:t>
+      </w:r>
+      <w:r>
+        <w:rPr>
+          <w:rFonts w:hint="eastAsia"/>
+        </w:rPr>
+        <w:t xml:space="preserve"> rocket states, </w:t>
+      </w:r>
+      <w:r>
+        <w:rPr>
+          <w:rFonts w:hint="eastAsia"/>
+        </w:rPr>
+        <w:t>T</w:t>
+      </w:r>
+      <w:r>
+        <w:rPr>
+          <w:rFonts w:hint="eastAsia"/>
+        </w:rPr>
+        <w:t xml:space="preserve">hen </w:t>
+      </w:r>
+      <w:r>
+        <w:rPr>
+          <w:rFonts w:hint="eastAsia"/>
+        </w:rPr>
+        <w:t>other engineers gave me a feedback or suggested alternative solutions</w:t>
+      </w:r>
+      <w:r>
+        <w:rPr>
+          <w:rFonts w:hint="eastAsia"/>
+        </w:rPr>
+        <w:t xml:space="preserve"> to </w:t>
+      </w:r>
+      <w:r>
+        <w:rPr>
+          <w:rFonts w:hint="eastAsia"/>
+        </w:rPr>
+        <w:t>my problem</w:t>
+      </w:r>
+      <w:r>
+        <w:rPr>
+          <w:rFonts w:hint="eastAsia"/>
+        </w:rPr>
+        <w:t xml:space="preserve">. </w:t>
+      </w:r>
+      <w:r>
+        <w:rPr>
+          <w:rFonts w:hint="eastAsia"/>
+        </w:rPr>
+        <w:t>H</w:t>
+      </w:r>
+      <w:r>
+        <w:t xml:space="preserve">aving many technical discussions </w:t>
+      </w:r>
+      <w:r>
+        <w:rPr>
+          <w:rFonts w:hint="eastAsia"/>
+        </w:rPr>
+        <w:t>like this</w:t>
+      </w:r>
+      <w:r>
+        <w:rPr>
+          <w:rFonts w:hint="eastAsia"/>
+        </w:rPr>
+        <w:t>, helped me progress through my project, and also learn new things very efficient way compare to doing everything all by myself</w:t>
+      </w:r>
+      <w:r>
+        <w:t>.</w:t>
+      </w:r>
+    </w:p>
+    <w:p>
+      <w:r>
+        <w:t xml:space="preserve">In the end, I successfully implemented </w:t>
+      </w:r>
+      <w:r>
+        <w:rPr>
+          <w:rFonts w:hint="eastAsia"/>
+        </w:rPr>
+        <w:t>the</w:t>
+      </w:r>
+      <w:r>
+        <w:t xml:space="preserve"> new feature that corrected the satellite detection issue, producing accurate skyplots. Additionally, I </w:t>
+      </w:r>
+      <w:r>
+        <w:rPr>
+          <w:rFonts w:hint="eastAsia"/>
+        </w:rPr>
+        <w:t>incorporated</w:t>
+      </w:r>
+      <w:r>
+        <w:t xml:space="preserve"> a navigation block that improved the simulation's fidelity, ensuring that it reflected real-world conditions more closely. </w:t>
+      </w:r>
+      <w:r>
+        <w:rPr>
+          <w:rFonts w:hint="eastAsia"/>
+        </w:rPr>
+        <w:t xml:space="preserve"> Lastly, I </w:t>
+      </w:r>
+      <w:r>
+        <w:t>want</w:t>
+      </w:r>
+      <w:r>
+        <w:rPr>
+          <w:rFonts w:hint="eastAsia"/>
+        </w:rPr>
+        <w:t xml:space="preserve"> to put </w:t>
+      </w:r>
+      <w:r>
+        <w:t>emphasis</w:t>
+      </w:r>
+      <w:r>
+        <w:rPr>
+          <w:rFonts w:hint="eastAsia"/>
+        </w:rPr>
+        <w:t xml:space="preserve"> on how much of the GIT I learned here. It was my first time using it and my first exposure to git at B</w:t>
+      </w:r>
+      <w:r>
+        <w:t>l</w:t>
+      </w:r>
+      <w:r>
+        <w:rPr>
+          <w:rFonts w:hint="eastAsia"/>
+        </w:rPr>
+        <w:t xml:space="preserve">ue. </w:t>
+      </w:r>
+      <w:r>
+        <w:t>T</w:t>
+      </w:r>
+      <w:r>
+        <w:rPr>
+          <w:rFonts w:hint="eastAsia"/>
+        </w:rPr>
+        <w:t>he first month ,somedays I spent half the day working on the sim and the other half spent on G</w:t>
+      </w:r>
+      <w:r>
+        <w:t>i</w:t>
+      </w:r>
+      <w:r>
+        <w:rPr>
+          <w:rFonts w:hint="eastAsia"/>
+        </w:rPr>
+        <w:t xml:space="preserve">t. It was important for me to be comfortable, because I saw updates every single day. I needed to know how to </w:t>
+      </w:r>
+      <w:r>
+        <w:rPr>
+          <w:rFonts w:hint="eastAsia"/>
+        </w:rPr>
+        <w:lastRenderedPageBreak/>
+        <w:t xml:space="preserve">constantly take those updates in and put my updates out. This </w:t>
+      </w:r>
+      <w:r>
+        <w:t>experience</w:t>
+      </w:r>
+      <w:r>
+        <w:rPr>
+          <w:rFonts w:hint="eastAsia"/>
+        </w:rPr>
+        <w:t xml:space="preserve"> really ramped me up to be proficient in using G</w:t>
+      </w:r>
+      <w:r>
+        <w:t>i</w:t>
+      </w:r>
+      <w:r>
+        <w:rPr>
+          <w:rFonts w:hint="eastAsia"/>
+        </w:rPr>
+        <w:t>t.</w:t>
+      </w:r>
+    </w:p>
+    <w:p/>
+    <w:p>
+      <w:r>
+        <w:t>S</w:t>
+      </w:r>
+      <w:r>
+        <w:rPr>
+          <w:rFonts w:hint="eastAsia"/>
+        </w:rPr>
+        <w:t>o</w:t>
+      </w:r>
+      <w:r>
+        <w:t>,</w:t>
+      </w:r>
+      <w:r>
+        <w:rPr>
+          <w:rFonts w:hint="eastAsia"/>
+        </w:rPr>
+        <w:t xml:space="preserve"> at </w:t>
+      </w:r>
+      <w:r>
+        <w:t>blue,</w:t>
+      </w:r>
+      <w:r>
+        <w:rPr>
+          <w:rFonts w:hint="eastAsia"/>
+        </w:rPr>
+        <w:t xml:space="preserve"> I was able to gain an experience with simulations in MATLAB and S</w:t>
+      </w:r>
+      <w:r>
+        <w:t>i</w:t>
+      </w:r>
+      <w:r>
+        <w:rPr>
+          <w:rFonts w:hint="eastAsia"/>
+        </w:rPr>
+        <w:t>mulink</w:t>
+      </w:r>
+      <w:r>
+        <w:rPr>
+          <w:rFonts w:hint="eastAsia"/>
+        </w:rPr>
+        <w:t>.</w:t>
+      </w:r>
+      <w:r>
+        <w:rPr>
+          <w:rFonts w:hint="eastAsia"/>
+        </w:rPr>
+        <w:t xml:space="preserve"> I </w:t>
+      </w:r>
+      <w:r>
+        <w:rPr>
+          <w:rFonts w:hint="eastAsia"/>
+        </w:rPr>
+        <w:t>became proficient i</w:t>
+      </w:r>
+      <w:r>
+        <w:rPr>
+          <w:rFonts w:hint="eastAsia"/>
+        </w:rPr>
+        <w:t xml:space="preserve">n Gitlab. Lastly, I demonstrated communication </w:t>
+      </w:r>
+      <w:r>
+        <w:rPr>
+          <w:rFonts w:hint="eastAsia"/>
+        </w:rPr>
+        <w:t xml:space="preserve">and interpersonal </w:t>
+      </w:r>
+      <w:r>
+        <w:rPr>
+          <w:rFonts w:hint="eastAsia"/>
+        </w:rPr>
+        <w:t>skills</w:t>
+      </w:r>
+      <w:r>
+        <w:rPr>
+          <w:rFonts w:hint="eastAsia"/>
+        </w:rPr>
+        <w:t xml:space="preserve"> t</w:t>
+      </w:r>
+      <w:r>
+        <w:rPr>
+          <w:rFonts w:hint="eastAsia"/>
+        </w:rPr>
+        <w:t xml:space="preserve">hat </w:t>
+      </w:r>
+      <w:r>
+        <w:t>are required</w:t>
+      </w:r>
+      <w:r>
+        <w:rPr>
+          <w:rFonts w:hint="eastAsia"/>
+        </w:rPr>
+        <w:t xml:space="preserve"> by this position, and why I think I could be a fit for GNC engineer here at Mach industries</w:t>
+      </w:r>
+    </w:p>
+    <w:p/>
+    <w:p>
+      <w:pPr>
+        <w:rPr>
+          <w:b/>
+          <w:lang w:val="en"/>
+        </w:rPr>
+      </w:pPr>
+      <w:r>
+        <w:rPr>
+          <w:b/>
+          <w:lang w:val="en"/>
+        </w:rPr>
+        <w:t>Guadaloop</w:t>
+      </w:r>
+    </w:p>
+    <w:p>
+      <w:pPr>
+        <w:rPr>
+          <w:rFonts w:hint="eastAsia"/>
+        </w:rPr>
+      </w:pPr>
+      <w:r>
+        <w:t>I</w:t>
+      </w:r>
+      <w:r>
+        <w:rPr>
+          <w:rFonts w:hint="eastAsia"/>
+        </w:rPr>
+        <w:t xml:space="preserve"> was</w:t>
+      </w:r>
+      <w:r>
+        <w:t xml:space="preserve"> the lead </w:t>
+      </w:r>
+      <w:r>
+        <w:rPr>
+          <w:rFonts w:hint="eastAsia"/>
+        </w:rPr>
+        <w:t xml:space="preserve">suspension </w:t>
+      </w:r>
+      <w:r>
+        <w:t xml:space="preserve">engineer for the team </w:t>
+      </w:r>
+      <w:r>
+        <w:rPr>
+          <w:rFonts w:hint="eastAsia"/>
+        </w:rPr>
+        <w:t xml:space="preserve">in </w:t>
+      </w:r>
+      <w:r>
+        <w:t>Spring 2023</w:t>
+      </w:r>
+      <w:r>
+        <w:t xml:space="preserve">. </w:t>
+      </w:r>
+      <w:r>
+        <w:rPr>
+          <w:rFonts w:hint="eastAsia"/>
+        </w:rPr>
+        <w:t>T</w:t>
+      </w:r>
+      <w:r>
+        <w:t xml:space="preserve">he </w:t>
+      </w:r>
+      <w:r>
+        <w:rPr>
+          <w:rFonts w:hint="eastAsia"/>
+        </w:rPr>
+        <w:t xml:space="preserve">suspension </w:t>
+      </w:r>
+      <w:r>
+        <w:t>design</w:t>
+      </w:r>
+      <w:r>
+        <w:rPr>
+          <w:rFonts w:hint="eastAsia"/>
+        </w:rPr>
+        <w:t xml:space="preserve"> when I became </w:t>
+      </w:r>
+      <w:r>
+        <w:rPr>
+          <w:rFonts w:hint="eastAsia"/>
+        </w:rPr>
+        <w:t>the</w:t>
+      </w:r>
+      <w:r>
+        <w:rPr>
+          <w:rFonts w:hint="eastAsia"/>
+        </w:rPr>
+        <w:t xml:space="preserve"> lead</w:t>
+      </w:r>
+      <w:r>
+        <w:rPr>
+          <w:rFonts w:hint="eastAsia"/>
+        </w:rPr>
+        <w:t xml:space="preserve"> d</w:t>
+      </w:r>
+      <w:r>
+        <w:t>id not have</w:t>
+      </w:r>
+      <w:r>
+        <w:rPr>
+          <w:rFonts w:hint="eastAsia"/>
+        </w:rPr>
+        <w:t xml:space="preserve"> </w:t>
+      </w:r>
+      <w:r>
+        <w:t>any sufficient</w:t>
+      </w:r>
+      <w:r>
+        <w:t xml:space="preserve"> engineering justification. Meaning, We did not run a thorough stress, cost analysis, </w:t>
+      </w:r>
+      <w:r>
+        <w:rPr>
+          <w:rFonts w:hint="eastAsia"/>
+        </w:rPr>
+        <w:t>or</w:t>
+      </w:r>
+      <w:r>
+        <w:rPr>
+          <w:rFonts w:hint="eastAsia"/>
+        </w:rPr>
+        <w:t xml:space="preserve"> reviews from any professionals.</w:t>
+      </w:r>
+      <w:r>
+        <w:t xml:space="preserve"> so we could not answer</w:t>
+      </w:r>
+      <w:r>
+        <w:rPr>
+          <w:rFonts w:hint="eastAsia"/>
+        </w:rPr>
+        <w:t xml:space="preserve"> any questions when someone</w:t>
+      </w:r>
+      <w:r>
+        <w:t xml:space="preserve"> ask</w:t>
+      </w:r>
+      <w:r>
+        <w:rPr>
+          <w:rFonts w:hint="eastAsia"/>
+        </w:rPr>
+        <w:t>ed</w:t>
+      </w:r>
+      <w:r>
+        <w:t xml:space="preserve"> why our suspension </w:t>
+      </w:r>
+      <w:r>
+        <w:rPr>
+          <w:rFonts w:hint="eastAsia"/>
+        </w:rPr>
+        <w:t>is designed</w:t>
+      </w:r>
+      <w:r>
+        <w:t xml:space="preserve"> this way. So</w:t>
+      </w:r>
+      <w:r>
+        <w:rPr>
+          <w:rFonts w:hint="eastAsia"/>
+        </w:rPr>
+        <w:t>,</w:t>
+      </w:r>
+      <w:r>
+        <w:t xml:space="preserve"> I </w:t>
+      </w:r>
+      <w:r>
+        <w:rPr>
+          <w:rFonts w:hint="eastAsia"/>
+        </w:rPr>
+        <w:t xml:space="preserve">took </w:t>
+      </w:r>
+      <w:r>
+        <w:t>the</w:t>
+      </w:r>
+      <w:r>
+        <w:rPr>
+          <w:rFonts w:hint="eastAsia"/>
+        </w:rPr>
+        <w:t xml:space="preserve"> initiative to </w:t>
+      </w:r>
+      <w:r>
+        <w:t>scrap the entire design and beg</w:t>
+      </w:r>
+      <w:r>
+        <w:rPr>
+          <w:rFonts w:hint="eastAsia"/>
+        </w:rPr>
+        <w:t xml:space="preserve">in </w:t>
+      </w:r>
+      <w:r>
+        <w:t>from scratch.</w:t>
+      </w:r>
+      <w:r>
+        <w:rPr>
+          <w:rFonts w:hint="eastAsia"/>
+        </w:rPr>
+        <w:t xml:space="preserve"> </w:t>
+      </w:r>
+      <w:r>
+        <w:t>Of course,</w:t>
+      </w:r>
+      <w:r>
+        <w:rPr>
+          <w:rFonts w:hint="eastAsia"/>
+        </w:rPr>
+        <w:t xml:space="preserve"> I </w:t>
+      </w:r>
+      <w:r>
+        <w:t>discussed it</w:t>
+      </w:r>
+      <w:r>
+        <w:rPr>
+          <w:rFonts w:hint="eastAsia"/>
+        </w:rPr>
+        <w:t xml:space="preserve"> with my teammates and explained to everyone why I thought we needed to start from scratch, and I was able to convince everyone to do so. </w:t>
+      </w:r>
+      <w:r>
+        <w:t>Just like I had done in</w:t>
+      </w:r>
+      <w:r>
+        <w:rPr>
+          <w:rFonts w:hint="eastAsia"/>
+        </w:rPr>
+        <w:t xml:space="preserve"> other</w:t>
+      </w:r>
+      <w:r>
+        <w:t xml:space="preserve"> design courses, I led the suspension team to take methodical approach to clarify performance </w:t>
+      </w:r>
+      <w:r>
+        <w:t>specifications</w:t>
+      </w:r>
+      <w:r>
+        <w:t>, brainstorm, picking a design and analyz</w:t>
+      </w:r>
+      <w:r>
+        <w:rPr>
+          <w:rFonts w:hint="eastAsia"/>
+        </w:rPr>
+        <w:t>ing</w:t>
+      </w:r>
+      <w:r>
+        <w:t xml:space="preserve"> our selection. We used Pugh charts, gantt charts, multiple sessions of 6-3-5 method, and ran stress analysis through FEA</w:t>
+      </w:r>
+      <w:r>
+        <w:rPr>
+          <w:rFonts w:hint="eastAsia"/>
+        </w:rPr>
+        <w:t xml:space="preserve"> for </w:t>
+      </w:r>
+      <w:r>
+        <w:t>different</w:t>
+      </w:r>
+      <w:r>
+        <w:rPr>
+          <w:rFonts w:hint="eastAsia"/>
+        </w:rPr>
+        <w:t xml:space="preserve"> design options. </w:t>
+      </w:r>
+      <w:r>
+        <w:t xml:space="preserve">All these activities provided a solid justification for our team’s design, and if anyone </w:t>
+      </w:r>
+      <w:r>
+        <w:rPr>
+          <w:rFonts w:hint="eastAsia"/>
+        </w:rPr>
+        <w:t xml:space="preserve">had </w:t>
+      </w:r>
+      <w:r>
+        <w:t>ask</w:t>
+      </w:r>
+      <w:r>
+        <w:rPr>
+          <w:rFonts w:hint="eastAsia"/>
+        </w:rPr>
+        <w:t>ed</w:t>
+      </w:r>
+      <w:r>
+        <w:t xml:space="preserve"> why certain things were </w:t>
+      </w:r>
+      <w:r>
+        <w:t>designed in</w:t>
+      </w:r>
+      <w:r>
+        <w:t xml:space="preserve"> such a way, we </w:t>
+      </w:r>
+      <w:r>
+        <w:rPr>
+          <w:rFonts w:hint="eastAsia"/>
+        </w:rPr>
+        <w:t xml:space="preserve">were able to </w:t>
+      </w:r>
+      <w:r>
+        <w:t>give them a sufficient engineering reason. They involved lots of communications. So at the end of the</w:t>
+      </w:r>
+      <w:r>
+        <w:rPr>
+          <w:rFonts w:hint="eastAsia"/>
+        </w:rPr>
+        <w:t xml:space="preserve"> </w:t>
+      </w:r>
+      <w:r>
+        <w:t>summer</w:t>
+      </w:r>
+      <w:r>
+        <w:rPr>
+          <w:rFonts w:hint="eastAsia"/>
+        </w:rPr>
+        <w:t xml:space="preserve"> of 2023</w:t>
+      </w:r>
+      <w:r>
+        <w:rPr>
+          <w:rFonts w:hint="eastAsia"/>
+        </w:rPr>
+        <w:t xml:space="preserve">, </w:t>
+      </w:r>
+      <w:r>
+        <w:t xml:space="preserve">the team created a </w:t>
+      </w:r>
+      <w:r>
+        <w:rPr>
+          <w:rFonts w:hint="eastAsia"/>
+        </w:rPr>
+        <w:t xml:space="preserve">final </w:t>
+      </w:r>
+      <w:r>
+        <w:t xml:space="preserve">CAD of suspension </w:t>
+      </w:r>
+      <w:r>
+        <w:rPr>
+          <w:rFonts w:hint="eastAsia"/>
+        </w:rPr>
+        <w:t xml:space="preserve">system </w:t>
+      </w:r>
+      <w:r>
+        <w:t>along with documentation of the entire engineering process and its justification. The team just ha</w:t>
+      </w:r>
+      <w:r>
+        <w:rPr>
+          <w:rFonts w:hint="eastAsia"/>
+        </w:rPr>
+        <w:t>d</w:t>
+      </w:r>
+      <w:r>
+        <w:t xml:space="preserve"> to manufacture it </w:t>
+      </w:r>
+      <w:r>
+        <w:rPr>
+          <w:rFonts w:hint="eastAsia"/>
+        </w:rPr>
+        <w:t>at the time</w:t>
+      </w:r>
+      <w:r>
+        <w:t>!</w:t>
+      </w:r>
+      <w:r>
+        <w:rPr>
+          <w:rFonts w:hint="eastAsia"/>
+        </w:rPr>
+        <w:t xml:space="preserve"> With this experience I was able take an </w:t>
+      </w:r>
+      <w:r>
+        <w:t>initiative</w:t>
+      </w:r>
+      <w:r>
+        <w:rPr>
+          <w:rFonts w:hint="eastAsia"/>
+        </w:rPr>
+        <w:t xml:space="preserve"> as a leader in the team to produce a better product</w:t>
+      </w:r>
+      <w:r>
+        <w:rPr>
+          <w:rFonts w:hint="eastAsia"/>
+        </w:rPr>
+        <w:t>, which I also see as another qualification for this position.</w:t>
+      </w:r>
+    </w:p>
+    <w:p/>
     <w:sectPr>
       <w:pgSz w:w="12240" w:h="15840"/>
       <w:pgMar w:top="1440" w:right="1440" w:bottom="1440" w:left="1440" w:header="720" w:footer="720" w:gutter="0"/>

</xml_diff>

<commit_message>
first APL interview done
</commit_message>
<xml_diff>
--- a/Employement/APL/APL-Rotation Program Prep.docx
+++ b/Employement/APL/APL-Rotation Program Prep.docx
@@ -15,69 +15,322 @@
           <w:b/>
           <w:bCs/>
         </w:rPr>
-        <w:t>Why APL</w:t>
-      </w:r>
-    </w:p>
-    <w:p>
-      <w:r>
-        <w:t>I look for companies that can benefit our society the most because that is my professional goal. From my previous internship, I had a chance to lead a project to help HVAC technicians, and the magnitude of impact that I realized that I could have as an engineer as well as the appreciation  that I received for helping them was so rewarding that I wanted to seek greater work that can benefit greater society. And I believe</w:t>
-      </w:r>
-      <w:r>
-        <w:rPr>
-          <w:rFonts w:hint="eastAsia"/>
-        </w:rPr>
-        <w:t xml:space="preserve"> I have the opportunity to do so at</w:t>
-      </w:r>
-      <w:r>
-        <w:t xml:space="preserve"> </w:t>
-      </w:r>
-      <w:r>
-        <w:rPr>
-          <w:rFonts w:hint="eastAsia"/>
-        </w:rPr>
-        <w:t>APL. APL aims to provide the solutions to the most difficult problems for our nation and to benefit our society and improve the lives of people</w:t>
-      </w:r>
-      <w:r>
-        <w:rPr>
-          <w:rFonts w:hint="eastAsia"/>
-        </w:rPr>
-        <w:t xml:space="preserve">, and it has been doing that with its innovation in the first Satellite Navigation System, recent DART mission, and more. </w:t>
-      </w:r>
-      <w:r>
-        <w:t xml:space="preserve"> </w:t>
-      </w:r>
-      <w:r>
-        <w:rPr>
-          <w:rFonts w:hint="eastAsia"/>
-        </w:rPr>
-        <w:t>I hope to be part of those innovative projects by contributing to APL and also achieve my professional goal with APL</w:t>
-      </w:r>
-      <w:r>
-        <w:rPr>
-          <w:rFonts w:hint="eastAsia"/>
-        </w:rPr>
-        <w:t>.</w:t>
-      </w:r>
-      <w:r>
-        <w:rPr>
-          <w:rFonts w:hint="eastAsia"/>
-        </w:rPr>
-        <w:t xml:space="preserve"> </w:t>
-      </w:r>
-    </w:p>
-    <w:p>
-      <w:pPr>
-        <w:rPr>
+        <w:t>Why AP</w:t>
+      </w:r>
+      <w:r>
+        <w:rPr>
+          <w:rFonts w:hint="eastAsia"/>
           <w:b/>
           <w:bCs/>
         </w:rPr>
-      </w:pPr>
-      <w:r>
-        <w:rPr>
-          <w:rFonts w:hint="eastAsia"/>
+        <w:t>L</w:t>
+      </w:r>
+    </w:p>
+    <w:p>
+      <w:r>
+        <w:t xml:space="preserve">I look for companies that can benefit our society the most because that is my professional goal. From my previous internship, I had a chance to lead a project to help HVAC technicians, and the magnitude of impact that I realized that I could have as an engineer as well as the </w:t>
+      </w:r>
+      <w:r>
+        <w:t>appreciation that</w:t>
+      </w:r>
+      <w:r>
+        <w:t xml:space="preserve"> I received for helping them was so rewarding that I wanted to seek greater work that can benefit greater society. And I believe</w:t>
+      </w:r>
+      <w:r>
+        <w:rPr>
+          <w:rFonts w:hint="eastAsia"/>
+        </w:rPr>
+        <w:t xml:space="preserve"> I </w:t>
+      </w:r>
+      <w:r>
+        <w:t>could</w:t>
+      </w:r>
+      <w:r>
+        <w:rPr>
+          <w:rFonts w:hint="eastAsia"/>
+        </w:rPr>
+        <w:t xml:space="preserve"> do so at</w:t>
+      </w:r>
+      <w:r>
+        <w:t xml:space="preserve"> </w:t>
+      </w:r>
+      <w:r>
+        <w:rPr>
+          <w:rFonts w:hint="eastAsia"/>
+        </w:rPr>
+        <w:t xml:space="preserve">APL. APL aims to provide </w:t>
+      </w:r>
+      <w:r>
+        <w:t>solutions</w:t>
+      </w:r>
+      <w:r>
+        <w:rPr>
+          <w:rFonts w:hint="eastAsia"/>
+        </w:rPr>
+        <w:t xml:space="preserve"> to the most difficult problems for our nation and to benefit our society and improve the lives of people</w:t>
+      </w:r>
+      <w:r>
+        <w:rPr>
+          <w:rFonts w:hint="eastAsia"/>
+        </w:rPr>
+        <w:t xml:space="preserve">, and it has been doing that with its innovation in the first Satellite Navigation System, recent DART mission, and more. </w:t>
+      </w:r>
+      <w:r>
+        <w:t xml:space="preserve"> </w:t>
+      </w:r>
+      <w:r>
+        <w:rPr>
+          <w:rFonts w:hint="eastAsia"/>
+        </w:rPr>
+        <w:t>I hope to be part of those innovative projects by contributing to APL and also achieve my professional goal with APL</w:t>
+      </w:r>
+      <w:r>
+        <w:rPr>
+          <w:rFonts w:hint="eastAsia"/>
+        </w:rPr>
+        <w:t>.</w:t>
+      </w:r>
+      <w:r>
+        <w:rPr>
+          <w:rFonts w:hint="eastAsia"/>
+        </w:rPr>
+        <w:t xml:space="preserve"> </w:t>
+      </w:r>
+    </w:p>
+    <w:p/>
+    <w:p>
+      <w:r>
+        <w:rPr>
+          <w:rFonts w:hint="eastAsia"/>
+        </w:rPr>
+        <w:t>D</w:t>
+      </w:r>
+      <w:r>
+        <w:t>i</w:t>
+      </w:r>
+      <w:r>
+        <w:rPr>
+          <w:rFonts w:hint="eastAsia"/>
+        </w:rPr>
+        <w:t xml:space="preserve">scovery </w:t>
+      </w:r>
+      <w:r>
+        <w:t>program</w:t>
+      </w:r>
+      <w:r>
+        <w:rPr>
+          <w:rFonts w:hint="eastAsia"/>
+        </w:rPr>
+        <w:t xml:space="preserve"> is a plus. </w:t>
+      </w:r>
+      <w:proofErr w:type="spellStart"/>
+      <w:r>
+        <w:rPr>
+          <w:rFonts w:hint="eastAsia"/>
+        </w:rPr>
+        <w:t>Patrix</w:t>
+      </w:r>
+      <w:proofErr w:type="spellEnd"/>
+      <w:r>
+        <w:rPr>
+          <w:rFonts w:hint="eastAsia"/>
+        </w:rPr>
+        <w:t xml:space="preserve"> Cox/  Miriam Grap.</w:t>
+      </w:r>
+    </w:p>
+    <w:p/>
+    <w:p>
+      <w:r>
+        <w:t>W</w:t>
+      </w:r>
+      <w:r>
+        <w:rPr>
+          <w:rFonts w:hint="eastAsia"/>
+        </w:rPr>
+        <w:t xml:space="preserve">ork for a sponsor. </w:t>
+      </w:r>
+      <w:r>
+        <w:t>C</w:t>
+      </w:r>
+      <w:r>
+        <w:rPr>
+          <w:rFonts w:hint="eastAsia"/>
+        </w:rPr>
+        <w:t xml:space="preserve">ontribution to </w:t>
+      </w:r>
+      <w:r>
+        <w:t>critical</w:t>
+      </w:r>
+      <w:r>
+        <w:rPr>
+          <w:rFonts w:hint="eastAsia"/>
+        </w:rPr>
+        <w:t xml:space="preserve"> challenges. APL is collaborative. </w:t>
+      </w:r>
+      <w:r>
+        <w:t>W</w:t>
+      </w:r>
+      <w:r>
+        <w:rPr>
+          <w:rFonts w:hint="eastAsia"/>
+        </w:rPr>
+        <w:t xml:space="preserve">ith team and within </w:t>
+      </w:r>
+      <w:r>
+        <w:t>groups</w:t>
+      </w:r>
+      <w:r>
+        <w:rPr>
+          <w:rFonts w:hint="eastAsia"/>
+        </w:rPr>
+        <w:t xml:space="preserve">. </w:t>
+      </w:r>
+      <w:r>
+        <w:t>T</w:t>
+      </w:r>
+      <w:r>
+        <w:rPr>
+          <w:rFonts w:hint="eastAsia"/>
+        </w:rPr>
+        <w:t xml:space="preserve">eamwork and communication. VT fuse after the war.  4 sectors work on immediate works. 2 </w:t>
+      </w:r>
+      <w:r>
+        <w:t>research</w:t>
+      </w:r>
+      <w:r>
+        <w:rPr>
+          <w:rFonts w:hint="eastAsia"/>
+        </w:rPr>
+        <w:t xml:space="preserve"> departments. &lt; discovery </w:t>
+      </w:r>
+      <w:r>
+        <w:t>program</w:t>
+      </w:r>
+      <w:r>
+        <w:rPr>
+          <w:rFonts w:hint="eastAsia"/>
+        </w:rPr>
+        <w:t xml:space="preserve"> falls on it. 2 year commitment. Three different areas over the course of 2 yrs. </w:t>
+      </w:r>
+    </w:p>
+    <w:p/>
+    <w:p>
+      <w:r>
+        <w:rPr>
+          <w:rFonts w:hint="eastAsia"/>
+        </w:rPr>
+        <w:t xml:space="preserve">4Sectors:  force projection </w:t>
+      </w:r>
+      <w:r>
+        <w:t>sector</w:t>
+      </w:r>
+      <w:r>
+        <w:rPr>
+          <w:rFonts w:hint="eastAsia"/>
+        </w:rPr>
+        <w:t xml:space="preserve">- GNC. </w:t>
+      </w:r>
+    </w:p>
+    <w:p>
+      <w:r>
+        <w:rPr>
+          <w:rFonts w:hint="eastAsia"/>
+        </w:rPr>
+        <w:t xml:space="preserve">Meet with </w:t>
+      </w:r>
+      <w:r>
+        <w:t>Patrick</w:t>
+      </w:r>
+      <w:r>
+        <w:rPr>
+          <w:rFonts w:hint="eastAsia"/>
+        </w:rPr>
+        <w:t xml:space="preserve">. </w:t>
+      </w:r>
+    </w:p>
+    <w:p/>
+    <w:p>
+      <w:pPr>
+        <w:rPr>
+          <w:rFonts w:hint="eastAsia"/>
+        </w:rPr>
+      </w:pPr>
+      <w:r>
+        <w:t>C</w:t>
+      </w:r>
+      <w:r>
+        <w:rPr>
+          <w:rFonts w:hint="eastAsia"/>
+        </w:rPr>
+        <w:t xml:space="preserve">ore values: critical </w:t>
+      </w:r>
+      <w:proofErr w:type="spellStart"/>
+      <w:r>
+        <w:rPr>
+          <w:rFonts w:hint="eastAsia"/>
+        </w:rPr>
+        <w:t>contriubtoions</w:t>
+      </w:r>
+      <w:proofErr w:type="spellEnd"/>
+      <w:r>
+        <w:rPr>
+          <w:rFonts w:hint="eastAsia"/>
+        </w:rPr>
+        <w:t xml:space="preserve"> to critical challenges. World class </w:t>
+      </w:r>
+      <w:proofErr w:type="spellStart"/>
+      <w:r>
+        <w:rPr>
+          <w:rFonts w:hint="eastAsia"/>
+        </w:rPr>
+        <w:t>experticse</w:t>
+      </w:r>
+      <w:proofErr w:type="spellEnd"/>
+      <w:r>
+        <w:rPr>
+          <w:rFonts w:hint="eastAsia"/>
+        </w:rPr>
+        <w:t xml:space="preserve">, trusted service to our nation. A Collaborative </w:t>
+      </w:r>
+      <w:r>
+        <w:t>fulfilling</w:t>
+      </w:r>
+      <w:r>
+        <w:rPr>
+          <w:rFonts w:hint="eastAsia"/>
+        </w:rPr>
+        <w:t xml:space="preserve"> environment. G</w:t>
+      </w:r>
+      <w:r>
+        <w:t>a</w:t>
+      </w:r>
+      <w:r>
+        <w:rPr>
+          <w:rFonts w:hint="eastAsia"/>
+        </w:rPr>
+        <w:t>me changing impact. Unquestionable integrity.</w:t>
+      </w:r>
+    </w:p>
+    <w:p>
+      <w:pPr>
+        <w:rPr>
+          <w:rFonts w:hint="eastAsia"/>
+        </w:rPr>
+      </w:pPr>
+    </w:p>
+    <w:p>
+      <w:pPr>
+        <w:rPr>
           <w:b/>
           <w:bCs/>
         </w:rPr>
+      </w:pPr>
+      <w:r>
+        <w:rPr>
+          <w:rFonts w:hint="eastAsia"/>
+          <w:b/>
+          <w:bCs/>
+        </w:rPr>
         <w:t>Tell Me About Yourself</w:t>
       </w:r>
     </w:p>
@@ -212,6 +465,7 @@
           <w:rFonts w:hint="eastAsia"/>
           <w:highlight w:val="yellow"/>
         </w:rPr>
+        <w:lastRenderedPageBreak/>
         <w:t xml:space="preserve">Specifically, this position </w:t>
       </w:r>
       <w:r>
@@ -432,16 +686,33 @@
         <w:rPr>
           <w:rFonts w:hint="eastAsia"/>
         </w:rPr>
-        <w:t xml:space="preserve"> and </w:t>
-      </w:r>
-      <w:r>
+        <w:t xml:space="preserve"> and</w:t>
+      </w:r>
+      <w:r>
+        <w:rPr>
+          <w:rFonts w:hint="eastAsia"/>
+          <w:strike/>
+        </w:rPr>
+        <w:t xml:space="preserve"> </w:t>
+      </w:r>
+      <w:r>
+        <w:rPr>
+          <w:strike/>
+        </w:rPr>
         <w:t>Kalman</w:t>
       </w:r>
       <w:r>
         <w:rPr>
           <w:rFonts w:hint="eastAsia"/>
-        </w:rPr>
-        <w:t xml:space="preserve"> filters. I</w:t>
+          <w:strike/>
+        </w:rPr>
+        <w:t xml:space="preserve"> filters</w:t>
+      </w:r>
+      <w:r>
+        <w:rPr>
+          <w:rFonts w:hint="eastAsia"/>
+        </w:rPr>
+        <w:t>. I</w:t>
       </w:r>
       <w:r>
         <w:rPr>
@@ -491,14 +762,7 @@
         <w:rPr>
           <w:rFonts w:hint="eastAsia"/>
         </w:rPr>
-        <w:t xml:space="preserve">I demonstrated my ability to quickly contribute to </w:t>
-      </w:r>
-      <w:r>
-        <w:rPr>
-          <w:rFonts w:hint="eastAsia"/>
-        </w:rPr>
-        <w:lastRenderedPageBreak/>
-        <w:t xml:space="preserve">projects that are new to me. I have leadership </w:t>
+        <w:t xml:space="preserve">I demonstrated my ability to quickly contribute to projects that are new to me. I have leadership </w:t>
       </w:r>
       <w:r>
         <w:t>experience</w:t>
@@ -507,7 +771,21 @@
         <w:rPr>
           <w:rFonts w:hint="eastAsia"/>
         </w:rPr>
-        <w:t xml:space="preserve"> in Gudaloop, </w:t>
+        <w:t xml:space="preserve"> in </w:t>
+      </w:r>
+      <w:proofErr w:type="spellStart"/>
+      <w:r>
+        <w:rPr>
+          <w:rFonts w:hint="eastAsia"/>
+        </w:rPr>
+        <w:t>Gudaloop</w:t>
+      </w:r>
+      <w:proofErr w:type="spellEnd"/>
+      <w:r>
+        <w:rPr>
+          <w:rFonts w:hint="eastAsia"/>
+        </w:rPr>
+        <w:t xml:space="preserve">, </w:t>
       </w:r>
       <w:r>
         <w:rPr>
@@ -702,7 +980,23 @@
           <w:rFonts w:hint="eastAsia"/>
           <w:highlight w:val="yellow"/>
         </w:rPr>
-        <w:t xml:space="preserve"> (Gudaloop)</w:t>
+        <w:t xml:space="preserve"> (</w:t>
+      </w:r>
+      <w:proofErr w:type="spellStart"/>
+      <w:r>
+        <w:rPr>
+          <w:rFonts w:hint="eastAsia"/>
+          <w:highlight w:val="yellow"/>
+        </w:rPr>
+        <w:t>Gudaloop</w:t>
+      </w:r>
+      <w:proofErr w:type="spellEnd"/>
+      <w:r>
+        <w:rPr>
+          <w:rFonts w:hint="eastAsia"/>
+          <w:highlight w:val="yellow"/>
+        </w:rPr>
+        <w:t>)</w:t>
       </w:r>
     </w:p>
     <w:p>
@@ -721,6 +1015,7 @@
           <w:rFonts w:hint="eastAsia"/>
           <w:highlight w:val="yellow"/>
         </w:rPr>
+        <w:lastRenderedPageBreak/>
         <w:t>Thrive in collaborative team-strong comm and interpersonal skills</w:t>
       </w:r>
       <w:r>
@@ -785,7 +1080,21 @@
         <w:rPr>
           <w:rFonts w:hint="eastAsia"/>
         </w:rPr>
-        <w:t xml:space="preserve"> (Gudadaloop and Senior Design Project)</w:t>
+        <w:t xml:space="preserve"> (</w:t>
+      </w:r>
+      <w:proofErr w:type="spellStart"/>
+      <w:r>
+        <w:rPr>
+          <w:rFonts w:hint="eastAsia"/>
+        </w:rPr>
+        <w:t>Gudadaloop</w:t>
+      </w:r>
+      <w:proofErr w:type="spellEnd"/>
+      <w:r>
+        <w:rPr>
+          <w:rFonts w:hint="eastAsia"/>
+        </w:rPr>
+        <w:t xml:space="preserve"> and Senior Design Project)</w:t>
       </w:r>
     </w:p>
     <w:p>
@@ -1042,7 +1351,21 @@
         <w:rPr>
           <w:rFonts w:hint="eastAsia"/>
         </w:rPr>
-        <w:t>Critical contributions to ciritical challenges</w:t>
+        <w:t xml:space="preserve">Critical contributions to </w:t>
+      </w:r>
+      <w:proofErr w:type="spellStart"/>
+      <w:r>
+        <w:rPr>
+          <w:rFonts w:hint="eastAsia"/>
+        </w:rPr>
+        <w:t>ciritical</w:t>
+      </w:r>
+      <w:proofErr w:type="spellEnd"/>
+      <w:r>
+        <w:rPr>
+          <w:rFonts w:hint="eastAsia"/>
+        </w:rPr>
+        <w:t xml:space="preserve"> challenges</w:t>
       </w:r>
     </w:p>
     <w:p>
@@ -1061,7 +1384,21 @@
         <w:rPr>
           <w:rFonts w:hint="eastAsia"/>
         </w:rPr>
-        <w:t>Goal: create ddefinin g innovations that ensure our nation</w:t>
+        <w:t xml:space="preserve">Goal: create </w:t>
+      </w:r>
+      <w:proofErr w:type="spellStart"/>
+      <w:r>
+        <w:rPr>
+          <w:rFonts w:hint="eastAsia"/>
+        </w:rPr>
+        <w:t>ddefinin</w:t>
+      </w:r>
+      <w:proofErr w:type="spellEnd"/>
+      <w:r>
+        <w:rPr>
+          <w:rFonts w:hint="eastAsia"/>
+        </w:rPr>
+        <w:t xml:space="preserve"> g innovations that ensure our nation</w:t>
       </w:r>
       <w:r>
         <w:t>’</w:t>
@@ -1089,7 +1426,6 @@
         <w:rPr>
           <w:rFonts w:hint="eastAsia"/>
         </w:rPr>
-        <w:lastRenderedPageBreak/>
         <w:t>Vision</w:t>
       </w:r>
     </w:p>
@@ -1150,7 +1486,21 @@
         <w:rPr>
           <w:rFonts w:hint="eastAsia"/>
         </w:rPr>
-        <w:t>rovide decisive advanctage to the nation</w:t>
+        <w:t xml:space="preserve">rovide decisive </w:t>
+      </w:r>
+      <w:proofErr w:type="spellStart"/>
+      <w:r>
+        <w:rPr>
+          <w:rFonts w:hint="eastAsia"/>
+        </w:rPr>
+        <w:t>advanctage</w:t>
+      </w:r>
+      <w:proofErr w:type="spellEnd"/>
+      <w:r>
+        <w:rPr>
+          <w:rFonts w:hint="eastAsia"/>
+        </w:rPr>
+        <w:t xml:space="preserve"> to the nation</w:t>
       </w:r>
     </w:p>
     <w:p>
@@ -1172,7 +1522,21 @@
         <w:rPr>
           <w:rFonts w:hint="eastAsia"/>
         </w:rPr>
-        <w:t>haring knolwedge and technology that benefit our society and improve the lives of people throughout the world</w:t>
+        <w:t xml:space="preserve">haring </w:t>
+      </w:r>
+      <w:proofErr w:type="spellStart"/>
+      <w:r>
+        <w:rPr>
+          <w:rFonts w:hint="eastAsia"/>
+        </w:rPr>
+        <w:t>knolwedge</w:t>
+      </w:r>
+      <w:proofErr w:type="spellEnd"/>
+      <w:r>
+        <w:rPr>
+          <w:rFonts w:hint="eastAsia"/>
+        </w:rPr>
+        <w:t xml:space="preserve"> and technology that benefit our society and improve the lives of people throughout the world</w:t>
       </w:r>
     </w:p>
     <w:p>
@@ -1332,7 +1696,21 @@
         <w:rPr>
           <w:rFonts w:hint="eastAsia"/>
         </w:rPr>
-        <w:t xml:space="preserve"> teams sh worked on for their expertise</w:t>
+        <w:t xml:space="preserve"> teams </w:t>
+      </w:r>
+      <w:proofErr w:type="spellStart"/>
+      <w:r>
+        <w:rPr>
+          <w:rFonts w:hint="eastAsia"/>
+        </w:rPr>
+        <w:t>sh</w:t>
+      </w:r>
+      <w:proofErr w:type="spellEnd"/>
+      <w:r>
+        <w:rPr>
+          <w:rFonts w:hint="eastAsia"/>
+        </w:rPr>
+        <w:t xml:space="preserve"> worked on for their expertise</w:t>
       </w:r>
     </w:p>
     <w:p>
@@ -1404,7 +1782,21 @@
         <w:rPr>
           <w:rFonts w:hint="eastAsia"/>
         </w:rPr>
-        <w:t>to permeate and cotnribute to diverse scientific and engineering domains</w:t>
+        <w:t xml:space="preserve">to permeate and </w:t>
+      </w:r>
+      <w:proofErr w:type="spellStart"/>
+      <w:r>
+        <w:rPr>
+          <w:rFonts w:hint="eastAsia"/>
+        </w:rPr>
+        <w:t>cotnribute</w:t>
+      </w:r>
+      <w:proofErr w:type="spellEnd"/>
+      <w:r>
+        <w:rPr>
+          <w:rFonts w:hint="eastAsia"/>
+        </w:rPr>
+        <w:t xml:space="preserve"> to diverse scientific and engineering domains</w:t>
       </w:r>
       <w:r>
         <w:t>”</w:t>
@@ -1426,7 +1818,36 @@
         <w:rPr>
           <w:rFonts w:hint="eastAsia"/>
         </w:rPr>
-        <w:t>APL puts emphasis on this program and how important it is to find new talents and have thosetalents develop wellrounded understanding of different disciplines</w:t>
+        <w:lastRenderedPageBreak/>
+        <w:t xml:space="preserve">APL puts emphasis on this program and how important it is to find new talents and have </w:t>
+      </w:r>
+      <w:proofErr w:type="spellStart"/>
+      <w:r>
+        <w:rPr>
+          <w:rFonts w:hint="eastAsia"/>
+        </w:rPr>
+        <w:t>thosetalents</w:t>
+      </w:r>
+      <w:proofErr w:type="spellEnd"/>
+      <w:r>
+        <w:rPr>
+          <w:rFonts w:hint="eastAsia"/>
+        </w:rPr>
+        <w:t xml:space="preserve"> develop </w:t>
+      </w:r>
+      <w:proofErr w:type="spellStart"/>
+      <w:r>
+        <w:rPr>
+          <w:rFonts w:hint="eastAsia"/>
+        </w:rPr>
+        <w:t>wellrounded</w:t>
+      </w:r>
+      <w:proofErr w:type="spellEnd"/>
+      <w:r>
+        <w:rPr>
+          <w:rFonts w:hint="eastAsia"/>
+        </w:rPr>
+        <w:t xml:space="preserve"> understanding of different disciplines</w:t>
       </w:r>
       <w:r>
         <w:rPr>
@@ -1608,7 +2029,21 @@
         <w:rPr>
           <w:rFonts w:hint="eastAsia"/>
         </w:rPr>
-        <w:t xml:space="preserve"> I studied the conops of the flight vehicle </w:t>
+        <w:t xml:space="preserve"> I studied the </w:t>
+      </w:r>
+      <w:proofErr w:type="spellStart"/>
+      <w:r>
+        <w:rPr>
+          <w:rFonts w:hint="eastAsia"/>
+        </w:rPr>
+        <w:t>conops</w:t>
+      </w:r>
+      <w:proofErr w:type="spellEnd"/>
+      <w:r>
+        <w:rPr>
+          <w:rFonts w:hint="eastAsia"/>
+        </w:rPr>
+        <w:t xml:space="preserve"> of the flight vehicle </w:t>
       </w:r>
       <w:r>
         <w:t>I</w:t>
@@ -1634,193 +2069,264 @@
         <w:rPr>
           <w:rFonts w:hint="eastAsia"/>
         </w:rPr>
+        <w:t>That process involved multiple meetings with my mentor to seek out for help to understand the</w:t>
+      </w:r>
+      <w:r>
+        <w:rPr>
+          <w:rFonts w:hint="eastAsia"/>
+        </w:rPr>
+        <w:t xml:space="preserve"> </w:t>
+      </w:r>
+      <w:r>
+        <w:rPr>
+          <w:rFonts w:hint="eastAsia"/>
+        </w:rPr>
+        <w:t xml:space="preserve">model and the vehicle itself. My </w:t>
+      </w:r>
+      <w:r>
+        <w:t>previous</w:t>
+      </w:r>
+      <w:r>
+        <w:rPr>
+          <w:rFonts w:hint="eastAsia"/>
+        </w:rPr>
+        <w:t xml:space="preserve"> experiences in MATLAB and Simulink helped to understand the exact issues with the simulation and come up with solutions for them. </w:t>
+      </w:r>
+      <w:r>
+        <w:rPr>
+          <w:rFonts w:hint="eastAsia"/>
+        </w:rPr>
+        <w:t xml:space="preserve">By the end of the </w:t>
+      </w:r>
+      <w:r>
+        <w:t>summer,</w:t>
+      </w:r>
+      <w:r>
+        <w:rPr>
+          <w:rFonts w:hint="eastAsia"/>
+        </w:rPr>
+        <w:t xml:space="preserve"> I was able </w:t>
+      </w:r>
+      <w:r>
+        <w:t>make</w:t>
+      </w:r>
+      <w:r>
+        <w:rPr>
+          <w:rFonts w:hint="eastAsia"/>
+        </w:rPr>
+        <w:t xml:space="preserve"> the sim functional and produce a result.</w:t>
+      </w:r>
+      <w:r>
+        <w:rPr>
+          <w:rFonts w:hint="eastAsia"/>
+        </w:rPr>
+        <w:t xml:space="preserve"> I am currently still working on the sim to make it more </w:t>
+      </w:r>
+      <w:r>
+        <w:t>reliable</w:t>
+      </w:r>
+      <w:r>
+        <w:rPr>
+          <w:rFonts w:hint="eastAsia"/>
+        </w:rPr>
+        <w:t xml:space="preserve"> and produce more accurate results</w:t>
+      </w:r>
+    </w:p>
+    <w:p>
+      <w:r>
+        <w:rPr>
+          <w:rFonts w:hint="eastAsia"/>
+        </w:rPr>
+        <w:t>In addition, I also worked</w:t>
+      </w:r>
+      <w:r>
+        <w:rPr>
+          <w:rFonts w:hint="eastAsia"/>
+        </w:rPr>
+        <w:t xml:space="preserve"> to automate the simulations, Developers </w:t>
+      </w:r>
+      <w:r>
+        <w:rPr>
+          <w:rFonts w:hint="eastAsia"/>
+        </w:rPr>
+        <w:t>often took</w:t>
+      </w:r>
+      <w:r>
+        <w:rPr>
+          <w:rFonts w:hint="eastAsia"/>
+        </w:rPr>
+        <w:t xml:space="preserve"> 10 mins~ 30mins a day or a week just waiting for a simulation to run. Since they had to run the simulations very often, say even if the sim took only 10 mins to run, but if he or she had to do it daily, that time adds up to almost an hour every week. This time could be saved.</w:t>
+      </w:r>
+    </w:p>
+    <w:p>
+      <w:r>
+        <w:rPr>
+          <w:rFonts w:hint="eastAsia"/>
+        </w:rPr>
+        <w:t xml:space="preserve">So I used </w:t>
+      </w:r>
+      <w:proofErr w:type="spellStart"/>
+      <w:r>
+        <w:rPr>
+          <w:rFonts w:hint="eastAsia"/>
+        </w:rPr>
+        <w:t>Powershell</w:t>
+      </w:r>
+      <w:proofErr w:type="spellEnd"/>
+      <w:r>
+        <w:rPr>
+          <w:rFonts w:hint="eastAsia"/>
+        </w:rPr>
+        <w:t xml:space="preserve"> Script to </w:t>
+      </w:r>
+      <w:r>
+        <w:t>schedule</w:t>
+      </w:r>
+      <w:r>
+        <w:rPr>
+          <w:rFonts w:hint="eastAsia"/>
+        </w:rPr>
+        <w:t xml:space="preserve"> the sim at a designated time </w:t>
+      </w:r>
+      <w:proofErr w:type="spellStart"/>
+      <w:r>
+        <w:rPr>
+          <w:rFonts w:hint="eastAsia"/>
+        </w:rPr>
+        <w:t>everyday</w:t>
+      </w:r>
+      <w:proofErr w:type="spellEnd"/>
+      <w:r>
+        <w:rPr>
+          <w:rFonts w:hint="eastAsia"/>
+        </w:rPr>
+        <w:t xml:space="preserve"> by itself. Initially, my mentor and I were both unfamiliar with automating simulations, so we reached out to a software engineer to discuss different ways we could achieve that. </w:t>
+      </w:r>
+      <w:r>
+        <w:rPr>
+          <w:rFonts w:hint="eastAsia"/>
+        </w:rPr>
+        <w:t>We discussed two options to achieve this.</w:t>
+      </w:r>
+      <w:r>
+        <w:rPr>
+          <w:rFonts w:hint="eastAsia"/>
+        </w:rPr>
+        <w:t xml:space="preserve"> Considering </w:t>
+      </w:r>
+      <w:r>
+        <w:t>compatibility</w:t>
+      </w:r>
+      <w:r>
+        <w:rPr>
+          <w:rFonts w:hint="eastAsia"/>
+        </w:rPr>
+        <w:t xml:space="preserve"> with the current development setup </w:t>
+      </w:r>
+      <w:proofErr w:type="spellStart"/>
+      <w:r>
+        <w:rPr>
+          <w:rFonts w:hint="eastAsia"/>
+        </w:rPr>
+        <w:t>Powershell</w:t>
+      </w:r>
+      <w:proofErr w:type="spellEnd"/>
+      <w:r>
+        <w:rPr>
+          <w:rFonts w:hint="eastAsia"/>
+        </w:rPr>
+        <w:t xml:space="preserve"> </w:t>
+      </w:r>
+      <w:r>
+        <w:rPr>
+          <w:rFonts w:hint="eastAsia"/>
+        </w:rPr>
+        <w:t>was most suitable.</w:t>
+      </w:r>
+    </w:p>
+    <w:p>
+      <w:r>
+        <w:rPr>
+          <w:rFonts w:hint="eastAsia"/>
+        </w:rPr>
+        <w:t xml:space="preserve">I had never used PowerShell script before, but I was glad I got a chance to learn it and actually apply to a real work. So during the summer </w:t>
+      </w:r>
+      <w:r>
+        <w:t>internship</w:t>
+      </w:r>
+      <w:r>
+        <w:rPr>
+          <w:rFonts w:hint="eastAsia"/>
+        </w:rPr>
+        <w:t xml:space="preserve">, I learned to use the script </w:t>
+      </w:r>
+      <w:r>
+        <w:rPr>
+          <w:rFonts w:hint="eastAsia"/>
+        </w:rPr>
         <w:lastRenderedPageBreak/>
-        <w:t>That process involved multiple meetings with my mentor to seek out for help to understand the</w:t>
-      </w:r>
+        <w:t xml:space="preserve">and wrote scripts that </w:t>
+      </w:r>
+      <w:r>
+        <w:t>scheduled</w:t>
+      </w:r>
+      <w:r>
+        <w:rPr>
+          <w:rFonts w:hint="eastAsia"/>
+        </w:rPr>
+        <w:t xml:space="preserve"> simulations to run at a designated time during the day daily, weekly or monthly, and also make the script to do GIT updates and produce the </w:t>
+      </w:r>
+      <w:r>
+        <w:t>simulation</w:t>
+      </w:r>
+      <w:r>
+        <w:rPr>
+          <w:rFonts w:hint="eastAsia"/>
+        </w:rPr>
+        <w:t xml:space="preserve"> results in a form of graphs( say a trajectory of the vehicle)</w:t>
+      </w:r>
+      <w:r>
+        <w:rPr>
+          <w:rFonts w:hint="eastAsia"/>
+        </w:rPr>
+        <w:t>.</w:t>
+      </w:r>
+    </w:p>
+    <w:p>
+      <w:r>
+        <w:rPr>
+          <w:rFonts w:hint="eastAsia"/>
+        </w:rPr>
+        <w:t xml:space="preserve">Currently, I have automated my </w:t>
+      </w:r>
+      <w:r>
+        <w:t>unclassified</w:t>
+      </w:r>
+      <w:r>
+        <w:rPr>
+          <w:rFonts w:hint="eastAsia"/>
+        </w:rPr>
+        <w:t xml:space="preserve"> simulation that I developed to run every morning at 1AM, do the git updates and save the results from the simulation in a designated folder, so that whenever I start workin</w:t>
+      </w:r>
+      <w:r>
+        <w:rPr>
+          <w:rFonts w:hint="eastAsia"/>
+        </w:rPr>
+        <w:t xml:space="preserve">g </w:t>
+      </w:r>
+      <w:proofErr w:type="spellStart"/>
+      <w:r>
+        <w:rPr>
+          <w:rFonts w:hint="eastAsia"/>
+        </w:rPr>
+        <w:t>everyday</w:t>
+      </w:r>
+      <w:proofErr w:type="spellEnd"/>
       <w:r>
         <w:rPr>
           <w:rFonts w:hint="eastAsia"/>
         </w:rPr>
         <w:t xml:space="preserve"> </w:t>
-      </w:r>
-      <w:r>
-        <w:rPr>
-          <w:rFonts w:hint="eastAsia"/>
-        </w:rPr>
-        <w:t xml:space="preserve">model and the vehicle itself. My </w:t>
-      </w:r>
-      <w:r>
-        <w:t>previous</w:t>
-      </w:r>
-      <w:r>
-        <w:rPr>
-          <w:rFonts w:hint="eastAsia"/>
-        </w:rPr>
-        <w:t xml:space="preserve"> experiences in MATLAB and Simulink helped to understand the exact issues with the simulation and come up with solutions for them. </w:t>
-      </w:r>
-      <w:r>
-        <w:rPr>
-          <w:rFonts w:hint="eastAsia"/>
-        </w:rPr>
-        <w:t xml:space="preserve">By the end of the </w:t>
-      </w:r>
-      <w:r>
-        <w:t>summer,</w:t>
-      </w:r>
-      <w:r>
-        <w:rPr>
-          <w:rFonts w:hint="eastAsia"/>
-        </w:rPr>
-        <w:t xml:space="preserve"> I was able </w:t>
-      </w:r>
-      <w:r>
-        <w:t>make</w:t>
-      </w:r>
-      <w:r>
-        <w:rPr>
-          <w:rFonts w:hint="eastAsia"/>
-        </w:rPr>
-        <w:t xml:space="preserve"> the sim functional and produce a result.</w:t>
-      </w:r>
-      <w:r>
-        <w:rPr>
-          <w:rFonts w:hint="eastAsia"/>
-        </w:rPr>
-        <w:t xml:space="preserve"> I am currently still working on the sim to make it more </w:t>
-      </w:r>
-      <w:r>
-        <w:t>reliable</w:t>
-      </w:r>
-      <w:r>
-        <w:rPr>
-          <w:rFonts w:hint="eastAsia"/>
-        </w:rPr>
-        <w:t xml:space="preserve"> and produce more accurate results</w:t>
-      </w:r>
-    </w:p>
-    <w:p>
-      <w:r>
-        <w:rPr>
-          <w:rFonts w:hint="eastAsia"/>
-        </w:rPr>
-        <w:t>In addition, I also worked</w:t>
-      </w:r>
-      <w:r>
-        <w:rPr>
-          <w:rFonts w:hint="eastAsia"/>
-        </w:rPr>
-        <w:t xml:space="preserve"> to automate the simulations, Developers </w:t>
-      </w:r>
-      <w:r>
-        <w:rPr>
-          <w:rFonts w:hint="eastAsia"/>
-        </w:rPr>
-        <w:t>often took</w:t>
-      </w:r>
-      <w:r>
-        <w:rPr>
-          <w:rFonts w:hint="eastAsia"/>
-        </w:rPr>
-        <w:t xml:space="preserve"> 10 mins~ 30mins a day or a week just waiting for a simulation to run. Since they had to run the simulations very often, say even if the sim took only 10 mins to run, but if he or she had to do it daily, that time adds up to almost an hour every week. This time could be saved.</w:t>
-      </w:r>
-    </w:p>
-    <w:p>
-      <w:r>
-        <w:rPr>
-          <w:rFonts w:hint="eastAsia"/>
-        </w:rPr>
-        <w:t xml:space="preserve">So I used Powershell Script to </w:t>
-      </w:r>
-      <w:r>
-        <w:t>schedule</w:t>
-      </w:r>
-      <w:r>
-        <w:rPr>
-          <w:rFonts w:hint="eastAsia"/>
-        </w:rPr>
-        <w:t xml:space="preserve"> the sim at a designated time everyday by itself. Initially, my mentor and I were both unfamiliar with automating simulations, so we reached out to a software engineer to discuss different ways we could achieve that. One of the </w:t>
-      </w:r>
-      <w:r>
-        <w:t>options</w:t>
-      </w:r>
-      <w:r>
-        <w:rPr>
-          <w:rFonts w:hint="eastAsia"/>
-        </w:rPr>
-        <w:t xml:space="preserve"> we discussed was using Powershell Script. Considering </w:t>
-      </w:r>
-      <w:r>
-        <w:t>compatibility</w:t>
-      </w:r>
-      <w:r>
-        <w:rPr>
-          <w:rFonts w:hint="eastAsia"/>
-        </w:rPr>
-        <w:t xml:space="preserve"> with the current development setup it was most suitable.</w:t>
-      </w:r>
-    </w:p>
-    <w:p>
-      <w:r>
-        <w:rPr>
-          <w:rFonts w:hint="eastAsia"/>
-        </w:rPr>
-        <w:t xml:space="preserve">I had never used PowerShell script before, but I was glad I got a chance to learn it and actually apply to a real work. So during the summer </w:t>
-      </w:r>
-      <w:r>
-        <w:t>internship</w:t>
-      </w:r>
-      <w:r>
-        <w:rPr>
-          <w:rFonts w:hint="eastAsia"/>
-        </w:rPr>
-        <w:t xml:space="preserve">, I learned to use the script and wrote scripts that </w:t>
-      </w:r>
-      <w:r>
-        <w:t>scheduled</w:t>
-      </w:r>
-      <w:r>
-        <w:rPr>
-          <w:rFonts w:hint="eastAsia"/>
-        </w:rPr>
-        <w:t xml:space="preserve"> simulations to run at a designated time during the day daily, weekly or monthly, and also make the script to do GIT updates and produce the </w:t>
-      </w:r>
-      <w:r>
-        <w:t>simulation</w:t>
-      </w:r>
-      <w:r>
-        <w:rPr>
-          <w:rFonts w:hint="eastAsia"/>
-        </w:rPr>
-        <w:t xml:space="preserve"> results in a form of graphs( say a trajectory of the vehicle)</w:t>
-      </w:r>
-      <w:r>
-        <w:rPr>
-          <w:rFonts w:hint="eastAsia"/>
-        </w:rPr>
-        <w:t>.</w:t>
-      </w:r>
-    </w:p>
-    <w:p>
-      <w:r>
-        <w:rPr>
-          <w:rFonts w:hint="eastAsia"/>
-        </w:rPr>
-        <w:t xml:space="preserve">Currently, I have automated my </w:t>
-      </w:r>
-      <w:r>
-        <w:t>unclassified</w:t>
-      </w:r>
-      <w:r>
-        <w:rPr>
-          <w:rFonts w:hint="eastAsia"/>
-        </w:rPr>
-        <w:t xml:space="preserve"> simulation that I developed to run every morning at 1AM, do the git updates and save the results from the simulation in a designated folder, so that whenever I start workin</w:t>
-      </w:r>
-      <w:r>
-        <w:rPr>
-          <w:rFonts w:hint="eastAsia"/>
-        </w:rPr>
-        <w:t xml:space="preserve">g everyday </w:t>
       </w:r>
       <w:r>
         <w:rPr>
@@ -1996,427 +2502,588 @@
           <w:b/>
           <w:bCs/>
         </w:rPr>
+        <w:t>Blue Origin</w:t>
+      </w:r>
+    </w:p>
+    <w:p>
+      <w:r>
+        <w:t xml:space="preserve">At Blue Origin, </w:t>
+      </w:r>
+      <w:r>
+        <w:rPr>
+          <w:rFonts w:hint="eastAsia"/>
+        </w:rPr>
+        <w:t xml:space="preserve">as a GNC engineering </w:t>
+      </w:r>
+      <w:r>
+        <w:t>intern</w:t>
+      </w:r>
+      <w:r>
+        <w:rPr>
+          <w:rFonts w:hint="eastAsia"/>
+        </w:rPr>
+        <w:t xml:space="preserve"> </w:t>
+      </w:r>
+      <w:r>
+        <w:t xml:space="preserve">I worked on simulations in Simulink and MATLAB for the New Shepard rocket, </w:t>
+      </w:r>
+      <w:r>
+        <w:t xml:space="preserve">specifically </w:t>
+      </w:r>
+      <w:r>
+        <w:t>the</w:t>
+      </w:r>
+      <w:r>
+        <w:rPr>
+          <w:rFonts w:hint="eastAsia"/>
+        </w:rPr>
+        <w:t xml:space="preserve"> ones that are used </w:t>
+      </w:r>
+      <w:r>
+        <w:t xml:space="preserve">for verification and validation of flight software. </w:t>
+      </w:r>
+    </w:p>
+    <w:p>
+      <w:r>
+        <w:t xml:space="preserve">I was tasked with adding a new feature to the navigation </w:t>
+      </w:r>
+      <w:r>
+        <w:rPr>
+          <w:rFonts w:hint="eastAsia"/>
+        </w:rPr>
+        <w:t>model</w:t>
+      </w:r>
+      <w:r>
+        <w:t xml:space="preserve">, which </w:t>
+      </w:r>
+      <w:r>
+        <w:t>produced</w:t>
+      </w:r>
+      <w:r>
+        <w:t xml:space="preserve"> </w:t>
+      </w:r>
+      <w:r>
+        <w:rPr>
+          <w:rFonts w:hint="eastAsia"/>
+        </w:rPr>
+        <w:t xml:space="preserve">an </w:t>
+      </w:r>
+      <w:r>
+        <w:t xml:space="preserve">incorrect satellite sky plot during a certain phase of the flight. This required me to work within an Object-Oriented MATLAB framework, which was completely new to me, </w:t>
+      </w:r>
+      <w:r>
+        <w:t>and</w:t>
+      </w:r>
+      <w:r>
+        <w:rPr>
+          <w:rFonts w:hint="eastAsia"/>
+        </w:rPr>
+        <w:t xml:space="preserve">, to </w:t>
+      </w:r>
+      <w:r>
+        <w:t>learn about flight systems and navigation concepts.</w:t>
+      </w:r>
+    </w:p>
+    <w:p>
+      <w:r>
+        <w:t>To tackle the problem, I started by studying the object-oriented programming (OOP) approach in MATLAB. I actively engaged with my mentor and other engineers</w:t>
+      </w:r>
+      <w:r>
+        <w:rPr>
+          <w:rFonts w:hint="eastAsia"/>
+        </w:rPr>
+        <w:t xml:space="preserve">. I asked for lot of 1on1s with them to teach me </w:t>
+      </w:r>
+      <w:r>
+        <w:t>about the navigation system and best practices for improving the simulation</w:t>
+      </w:r>
+      <w:r>
+        <w:rPr>
+          <w:rFonts w:hint="eastAsia"/>
+        </w:rPr>
+        <w:t xml:space="preserve">. What is the purpose of </w:t>
+      </w:r>
+      <w:r>
+        <w:t>thi</w:t>
+      </w:r>
+      <w:r>
+        <w:rPr>
+          <w:rFonts w:hint="eastAsia"/>
+        </w:rPr>
+        <w:t xml:space="preserve">s specific sim or variable. Why is </w:t>
+      </w:r>
+      <w:r>
+        <w:t>this</w:t>
+      </w:r>
+      <w:r>
+        <w:rPr>
+          <w:rFonts w:hint="eastAsia"/>
+        </w:rPr>
+        <w:t xml:space="preserve"> </w:t>
+      </w:r>
+      <w:r>
+        <w:rPr>
+          <w:rFonts w:hint="eastAsia"/>
+        </w:rPr>
+        <w:t xml:space="preserve">sim </w:t>
+      </w:r>
+      <w:r>
+        <w:rPr>
+          <w:rFonts w:hint="eastAsia"/>
+        </w:rPr>
+        <w:t xml:space="preserve">needed for navigation system. Initially, </w:t>
+      </w:r>
+      <w:r>
+        <w:t>I</w:t>
+      </w:r>
+      <w:r>
+        <w:rPr>
+          <w:rFonts w:hint="eastAsia"/>
+        </w:rPr>
+        <w:t xml:space="preserve"> didn</w:t>
+      </w:r>
+      <w:r>
+        <w:t>’</w:t>
+      </w:r>
+      <w:r>
+        <w:rPr>
+          <w:rFonts w:hint="eastAsia"/>
+        </w:rPr>
+        <w:t xml:space="preserve">t even know what </w:t>
+      </w:r>
+      <w:proofErr w:type="spellStart"/>
+      <w:r>
+        <w:rPr>
+          <w:rFonts w:hint="eastAsia"/>
+        </w:rPr>
+        <w:t>pseudoranges</w:t>
+      </w:r>
+      <w:proofErr w:type="spellEnd"/>
+      <w:r>
+        <w:rPr>
+          <w:rFonts w:hint="eastAsia"/>
+        </w:rPr>
+        <w:t>, L1, L2, Carrier phase ,etc. were</w:t>
+      </w:r>
+      <w:r>
+        <w:rPr>
+          <w:rFonts w:hint="eastAsia"/>
+        </w:rPr>
+        <w:t xml:space="preserve">. </w:t>
+      </w:r>
+      <w:r>
+        <w:t xml:space="preserve">I </w:t>
+      </w:r>
+      <w:r>
+        <w:rPr>
+          <w:rFonts w:hint="eastAsia"/>
+        </w:rPr>
+        <w:t>was introduced to</w:t>
+      </w:r>
+      <w:r>
+        <w:t xml:space="preserve"> SIL, HIL, and process-in-the-loop (PIL) </w:t>
+      </w:r>
+      <w:r>
+        <w:rPr>
+          <w:rFonts w:hint="eastAsia"/>
+        </w:rPr>
+        <w:t xml:space="preserve">for flight software </w:t>
+      </w:r>
+      <w:r>
+        <w:t>development</w:t>
+      </w:r>
+      <w:r>
+        <w:t>.</w:t>
+      </w:r>
+      <w:r>
+        <w:rPr>
+          <w:rFonts w:hint="eastAsia"/>
+        </w:rPr>
+        <w:t xml:space="preserve"> With all these understandings, </w:t>
+      </w:r>
+      <w:r>
+        <w:rPr>
+          <w:rFonts w:hint="eastAsia"/>
+        </w:rPr>
+        <w:t xml:space="preserve">I realized in </w:t>
+      </w:r>
+      <w:r>
+        <w:t>the</w:t>
+      </w:r>
+      <w:r>
+        <w:rPr>
+          <w:rFonts w:hint="eastAsia"/>
+        </w:rPr>
+        <w:t xml:space="preserve"> sim that during a specific phase of the flight, a rocket parameter wasn</w:t>
+      </w:r>
+      <w:r>
+        <w:t>’</w:t>
+      </w:r>
+      <w:r>
+        <w:rPr>
+          <w:rFonts w:hint="eastAsia"/>
+        </w:rPr>
+        <w:t xml:space="preserve">t </w:t>
+      </w:r>
+      <w:r>
+        <w:t>appropriately</w:t>
+      </w:r>
+      <w:r>
+        <w:rPr>
+          <w:rFonts w:hint="eastAsia"/>
+        </w:rPr>
+        <w:t xml:space="preserve"> assigned that it caused incorrect </w:t>
+      </w:r>
+      <w:r>
+        <w:t>representation</w:t>
+      </w:r>
+      <w:r>
+        <w:rPr>
+          <w:rFonts w:hint="eastAsia"/>
+        </w:rPr>
+        <w:t xml:space="preserve"> of the navigation variables. So, </w:t>
+      </w:r>
+      <w:r>
+        <w:rPr>
+          <w:rFonts w:hint="eastAsia"/>
+        </w:rPr>
+        <w:t xml:space="preserve">I </w:t>
+      </w:r>
+      <w:r>
+        <w:t>introduce</w:t>
+      </w:r>
+      <w:r>
+        <w:rPr>
+          <w:rFonts w:hint="eastAsia"/>
+        </w:rPr>
+        <w:t xml:space="preserve"> new variables</w:t>
+      </w:r>
+      <w:r>
+        <w:rPr>
+          <w:rFonts w:hint="eastAsia"/>
+        </w:rPr>
+        <w:t xml:space="preserve"> </w:t>
+      </w:r>
+      <w:r>
+        <w:rPr>
+          <w:rFonts w:hint="eastAsia"/>
+        </w:rPr>
         <w:lastRenderedPageBreak/>
-        <w:t>Blue Origin</w:t>
-      </w:r>
-    </w:p>
-    <w:p>
-      <w:r>
-        <w:t xml:space="preserve">At Blue Origin, </w:t>
-      </w:r>
-      <w:r>
-        <w:rPr>
-          <w:rFonts w:hint="eastAsia"/>
-        </w:rPr>
-        <w:t xml:space="preserve">as a GNC engineering </w:t>
-      </w:r>
-      <w:r>
-        <w:t>intern</w:t>
-      </w:r>
-      <w:r>
-        <w:rPr>
-          <w:rFonts w:hint="eastAsia"/>
-        </w:rPr>
-        <w:t xml:space="preserve"> </w:t>
-      </w:r>
-      <w:r>
-        <w:t xml:space="preserve">I worked on simulations in Simulink and MATLAB for the New Shepard rocket, </w:t>
-      </w:r>
-      <w:r>
-        <w:t xml:space="preserve">specifically </w:t>
-      </w:r>
-      <w:r>
+        <w:t xml:space="preserve">to trigger the appropriate assignment, modified variables to </w:t>
+      </w:r>
+      <w:r>
+        <w:t>accommodate</w:t>
+      </w:r>
+      <w:r>
+        <w:rPr>
+          <w:rFonts w:hint="eastAsia"/>
+        </w:rPr>
+        <w:t xml:space="preserve"> the allocated data sizes, and fixed all the bugs to be compatible with any other simulations that were relevant. </w:t>
+      </w:r>
+    </w:p>
+    <w:p>
+      <w:pPr>
+        <w:ind w:firstLine="720"/>
+      </w:pPr>
+      <w:r>
+        <w:rPr>
+          <w:rFonts w:hint="eastAsia"/>
+        </w:rPr>
+        <w:t xml:space="preserve">Besides that </w:t>
+      </w:r>
+      <w:r>
+        <w:t xml:space="preserve">Communication was critical, and I didn’t hesitate to ask for help when needed. </w:t>
+      </w:r>
+      <w:r>
+        <w:rPr>
+          <w:rFonts w:hint="eastAsia"/>
+        </w:rPr>
+        <w:t xml:space="preserve">I would come up with a few ideas on why the simulation is acting certain way, say the </w:t>
+      </w:r>
+      <w:r>
+        <w:t>sequence</w:t>
+      </w:r>
+      <w:r>
+        <w:rPr>
+          <w:rFonts w:hint="eastAsia"/>
+        </w:rPr>
+        <w:t xml:space="preserve"> definition is defined incorrectly, or a certain trigger </w:t>
+      </w:r>
+      <w:r>
+        <w:t>switches</w:t>
+      </w:r>
+      <w:r>
+        <w:rPr>
+          <w:rFonts w:hint="eastAsia"/>
+        </w:rPr>
+        <w:t xml:space="preserve"> rocket states, </w:t>
+      </w:r>
+      <w:r>
+        <w:rPr>
+          <w:rFonts w:hint="eastAsia"/>
+        </w:rPr>
+        <w:t>T</w:t>
+      </w:r>
+      <w:r>
+        <w:rPr>
+          <w:rFonts w:hint="eastAsia"/>
+        </w:rPr>
+        <w:t xml:space="preserve">hen </w:t>
+      </w:r>
+      <w:r>
+        <w:rPr>
+          <w:rFonts w:hint="eastAsia"/>
+        </w:rPr>
+        <w:t>other engineers gave me a feedback or suggested alternative solutions</w:t>
+      </w:r>
+      <w:r>
+        <w:rPr>
+          <w:rFonts w:hint="eastAsia"/>
+        </w:rPr>
+        <w:t xml:space="preserve"> to </w:t>
+      </w:r>
+      <w:r>
+        <w:rPr>
+          <w:rFonts w:hint="eastAsia"/>
+        </w:rPr>
+        <w:t>my problem</w:t>
+      </w:r>
+      <w:r>
+        <w:rPr>
+          <w:rFonts w:hint="eastAsia"/>
+        </w:rPr>
+        <w:t xml:space="preserve">. </w:t>
+      </w:r>
+      <w:r>
+        <w:rPr>
+          <w:rFonts w:hint="eastAsia"/>
+        </w:rPr>
+        <w:t>H</w:t>
+      </w:r>
+      <w:r>
+        <w:t xml:space="preserve">aving many technical discussions </w:t>
+      </w:r>
+      <w:r>
+        <w:rPr>
+          <w:rFonts w:hint="eastAsia"/>
+        </w:rPr>
+        <w:t>like this</w:t>
+      </w:r>
+      <w:r>
+        <w:rPr>
+          <w:rFonts w:hint="eastAsia"/>
+        </w:rPr>
+        <w:t>, helped me progress through my project, and also learn new things very efficient way compare to doing everything all by myself</w:t>
+      </w:r>
+      <w:r>
+        <w:t>.</w:t>
+      </w:r>
+    </w:p>
+    <w:p>
+      <w:r>
+        <w:t xml:space="preserve">In the end, I successfully implemented </w:t>
+      </w:r>
+      <w:r>
+        <w:rPr>
+          <w:rFonts w:hint="eastAsia"/>
+        </w:rPr>
         <w:t>the</w:t>
       </w:r>
       <w:r>
-        <w:rPr>
-          <w:rFonts w:hint="eastAsia"/>
-        </w:rPr>
-        <w:t xml:space="preserve"> ones that are used </w:t>
-      </w:r>
-      <w:r>
-        <w:t xml:space="preserve">for verification and validation of flight software. </w:t>
-      </w:r>
-    </w:p>
-    <w:p>
-      <w:r>
-        <w:t xml:space="preserve">I was tasked with adding a new feature to the navigation system, which </w:t>
-      </w:r>
-      <w:r>
-        <w:t>produced</w:t>
-      </w:r>
-      <w:r>
-        <w:t xml:space="preserve"> </w:t>
-      </w:r>
-      <w:r>
-        <w:rPr>
-          <w:rFonts w:hint="eastAsia"/>
-        </w:rPr>
-        <w:t xml:space="preserve">an </w:t>
-      </w:r>
-      <w:r>
-        <w:t xml:space="preserve">incorrect satellite sky plot during a certain phase of the flight. This required me to work within an Object-Oriented MATLAB framework, which was completely new to me, </w:t>
-      </w:r>
-      <w:r>
-        <w:t>and</w:t>
-      </w:r>
-      <w:r>
-        <w:rPr>
-          <w:rFonts w:hint="eastAsia"/>
-        </w:rPr>
-        <w:t xml:space="preserve">, to </w:t>
-      </w:r>
-      <w:r>
-        <w:t>learn about flight systems and navigation concepts.</w:t>
-      </w:r>
-    </w:p>
-    <w:p>
-      <w:r>
-        <w:t>To tackle the problem, I started by studying the object-oriented programming (OOP) approach in MATLAB. I actively engaged with my mentor and other engineers</w:t>
-      </w:r>
-      <w:r>
-        <w:rPr>
-          <w:rFonts w:hint="eastAsia"/>
-        </w:rPr>
-        <w:t xml:space="preserve">. I asked for lot of 1on1s with them to teach me </w:t>
-      </w:r>
-      <w:r>
-        <w:t>about the navigation system and best practices for improving the simulation</w:t>
-      </w:r>
-      <w:r>
-        <w:rPr>
-          <w:rFonts w:hint="eastAsia"/>
-        </w:rPr>
-        <w:t xml:space="preserve">. What is the purpose of </w:t>
-      </w:r>
-      <w:r>
-        <w:t>thi</w:t>
-      </w:r>
-      <w:r>
-        <w:rPr>
-          <w:rFonts w:hint="eastAsia"/>
-        </w:rPr>
-        <w:t xml:space="preserve">s specific sim or variable. Why is </w:t>
-      </w:r>
-      <w:r>
-        <w:t>this</w:t>
-      </w:r>
-      <w:r>
-        <w:rPr>
-          <w:rFonts w:hint="eastAsia"/>
-        </w:rPr>
-        <w:t xml:space="preserve"> </w:t>
-      </w:r>
-      <w:r>
-        <w:rPr>
-          <w:rFonts w:hint="eastAsia"/>
-        </w:rPr>
-        <w:t xml:space="preserve">sim </w:t>
-      </w:r>
-      <w:r>
-        <w:rPr>
-          <w:rFonts w:hint="eastAsia"/>
-        </w:rPr>
-        <w:t xml:space="preserve">needed for navigation system. Initially, </w:t>
-      </w:r>
-      <w:r>
-        <w:t>I</w:t>
-      </w:r>
-      <w:r>
-        <w:rPr>
-          <w:rFonts w:hint="eastAsia"/>
-        </w:rPr>
-        <w:t xml:space="preserve"> didn</w:t>
-      </w:r>
-      <w:r>
-        <w:t>’</w:t>
-      </w:r>
-      <w:r>
-        <w:rPr>
-          <w:rFonts w:hint="eastAsia"/>
-        </w:rPr>
-        <w:t>t even know what pseudoranges, L1, L2, Carrier phase ,etc. were about.</w:t>
-      </w:r>
-      <w:r>
+        <w:t xml:space="preserve"> new feature that corrected the satellite detection issue, producing accurate </w:t>
+      </w:r>
+      <w:proofErr w:type="spellStart"/>
+      <w:r>
+        <w:t>skyplots</w:t>
+      </w:r>
+      <w:proofErr w:type="spellEnd"/>
+      <w:r>
+        <w:t xml:space="preserve">. Additionally, I </w:t>
+      </w:r>
+      <w:r>
+        <w:rPr>
+          <w:rFonts w:hint="eastAsia"/>
+        </w:rPr>
+        <w:t>incorporated</w:t>
+      </w:r>
+      <w:r>
+        <w:t xml:space="preserve"> a navigation block that improved the simulation's fidelity, ensuring that it reflected real-world conditions more closely. </w:t>
+      </w:r>
+      <w:r>
+        <w:rPr>
+          <w:rFonts w:hint="eastAsia"/>
+        </w:rPr>
+        <w:t xml:space="preserve"> Lastly, I </w:t>
+      </w:r>
+      <w:r>
+        <w:t>want</w:t>
+      </w:r>
+      <w:r>
+        <w:rPr>
+          <w:rFonts w:hint="eastAsia"/>
+        </w:rPr>
+        <w:t xml:space="preserve"> to put </w:t>
+      </w:r>
+      <w:r>
+        <w:t>emphasis</w:t>
+      </w:r>
+      <w:r>
+        <w:rPr>
+          <w:rFonts w:hint="eastAsia"/>
+        </w:rPr>
+        <w:t xml:space="preserve"> on how much of the GIT I learned here. It was my first time using it and my first exposure to git at B</w:t>
+      </w:r>
+      <w:r>
+        <w:t>l</w:t>
+      </w:r>
+      <w:r>
+        <w:rPr>
+          <w:rFonts w:hint="eastAsia"/>
+        </w:rPr>
+        <w:t xml:space="preserve">ue. </w:t>
+      </w:r>
+      <w:r>
+        <w:t>T</w:t>
+      </w:r>
+      <w:r>
+        <w:rPr>
+          <w:rFonts w:hint="eastAsia"/>
+        </w:rPr>
+        <w:t>he first month ,somedays I spent half the day working on the sim and the other half spent on G</w:t>
+      </w:r>
+      <w:r>
+        <w:t>i</w:t>
+      </w:r>
+      <w:r>
+        <w:rPr>
+          <w:rFonts w:hint="eastAsia"/>
+        </w:rPr>
+        <w:t xml:space="preserve">t. It was important for me to be comfortable, because I saw updates every single day. I needed to know how to constantly take those updates in and put my updates out. This </w:t>
+      </w:r>
+      <w:r>
+        <w:t>experience</w:t>
+      </w:r>
+      <w:r>
+        <w:rPr>
+          <w:rFonts w:hint="eastAsia"/>
+        </w:rPr>
+        <w:t xml:space="preserve"> really ramped me up to be proficient in using G</w:t>
+      </w:r>
+      <w:r>
+        <w:t>i</w:t>
+      </w:r>
+      <w:r>
+        <w:rPr>
+          <w:rFonts w:hint="eastAsia"/>
+        </w:rPr>
+        <w:t>t.</w:t>
+      </w:r>
+    </w:p>
+    <w:p/>
+    <w:p>
+      <w:pPr>
+        <w:rPr>
+          <w:rFonts w:hint="eastAsia"/>
+        </w:rPr>
+      </w:pPr>
+      <w:r>
+        <w:t>S</w:t>
+      </w:r>
+      <w:r>
+        <w:rPr>
+          <w:rFonts w:hint="eastAsia"/>
+        </w:rPr>
+        <w:t>o</w:t>
+      </w:r>
+      <w:r>
+        <w:t>,</w:t>
+      </w:r>
+      <w:r>
+        <w:rPr>
+          <w:rFonts w:hint="eastAsia"/>
+        </w:rPr>
+        <w:t xml:space="preserve"> at </w:t>
+      </w:r>
+      <w:r>
+        <w:t>blue,</w:t>
+      </w:r>
+      <w:r>
+        <w:rPr>
+          <w:rFonts w:hint="eastAsia"/>
+        </w:rPr>
+        <w:t xml:space="preserve"> I was able to gain an experience with simulations in MATLAB and S</w:t>
+      </w:r>
+      <w:r>
+        <w:t>i</w:t>
+      </w:r>
+      <w:r>
+        <w:rPr>
+          <w:rFonts w:hint="eastAsia"/>
+        </w:rPr>
+        <w:t>mulink</w:t>
+      </w:r>
+      <w:r>
+        <w:rPr>
+          <w:rFonts w:hint="eastAsia"/>
+        </w:rPr>
+        <w:t>.</w:t>
+      </w:r>
+      <w:r>
+        <w:rPr>
+          <w:rFonts w:hint="eastAsia"/>
+        </w:rPr>
         <w:t xml:space="preserve"> I </w:t>
       </w:r>
       <w:r>
         <w:rPr>
           <w:rFonts w:hint="eastAsia"/>
         </w:rPr>
-        <w:t>was introduced to</w:t>
-      </w:r>
-      <w:r>
-        <w:t xml:space="preserve"> SIL, HIL, and process-in-the-loop (PIL) </w:t>
-      </w:r>
-      <w:r>
-        <w:rPr>
-          <w:rFonts w:hint="eastAsia"/>
-        </w:rPr>
-        <w:t xml:space="preserve">for flight software </w:t>
-      </w:r>
-      <w:r>
-        <w:t>development</w:t>
-      </w:r>
-      <w:r>
-        <w:t>.</w:t>
-      </w:r>
-      <w:r>
-        <w:rPr>
-          <w:rFonts w:hint="eastAsia"/>
-        </w:rPr>
-        <w:t xml:space="preserve"> With all these understandings, </w:t>
-      </w:r>
-      <w:r>
-        <w:rPr>
-          <w:rFonts w:hint="eastAsia"/>
-        </w:rPr>
-        <w:t xml:space="preserve">I realized in </w:t>
-      </w:r>
-      <w:r>
-        <w:t>the</w:t>
-      </w:r>
-      <w:r>
-        <w:rPr>
-          <w:rFonts w:hint="eastAsia"/>
-        </w:rPr>
-        <w:t xml:space="preserve"> sim that during a specific phase of the flight, a rocket parameter wasn</w:t>
-      </w:r>
-      <w:r>
-        <w:t>’</w:t>
-      </w:r>
-      <w:r>
-        <w:rPr>
-          <w:rFonts w:hint="eastAsia"/>
-        </w:rPr>
-        <w:t xml:space="preserve">t </w:t>
-      </w:r>
-      <w:r>
-        <w:t>appropriately</w:t>
-      </w:r>
-      <w:r>
-        <w:rPr>
-          <w:rFonts w:hint="eastAsia"/>
-        </w:rPr>
-        <w:t xml:space="preserve"> assigned that it caused incorrect </w:t>
-      </w:r>
-      <w:r>
-        <w:t>representation</w:t>
-      </w:r>
-      <w:r>
-        <w:rPr>
-          <w:rFonts w:hint="eastAsia"/>
-        </w:rPr>
-        <w:t xml:space="preserve"> of the navigation variables. So, </w:t>
-      </w:r>
-      <w:r>
-        <w:rPr>
-          <w:rFonts w:hint="eastAsia"/>
-        </w:rPr>
-        <w:t xml:space="preserve">I </w:t>
-      </w:r>
-      <w:r>
-        <w:t>introduce</w:t>
-      </w:r>
-      <w:r>
-        <w:rPr>
-          <w:rFonts w:hint="eastAsia"/>
-        </w:rPr>
-        <w:t xml:space="preserve"> new variables</w:t>
-      </w:r>
-      <w:r>
-        <w:rPr>
-          <w:rFonts w:hint="eastAsia"/>
-        </w:rPr>
-        <w:t xml:space="preserve"> to trigger the appropriate assignment, modified variables to </w:t>
-      </w:r>
-      <w:r>
-        <w:t>accommodate</w:t>
-      </w:r>
-      <w:r>
-        <w:rPr>
-          <w:rFonts w:hint="eastAsia"/>
-        </w:rPr>
-        <w:t xml:space="preserve"> the allocated data sizes, and fixed all the bugs to be compatible with any other simulations that were relevant. </w:t>
-      </w:r>
-    </w:p>
-    <w:p>
-      <w:pPr>
-        <w:ind w:firstLine="720"/>
-      </w:pPr>
-      <w:r>
-        <w:rPr>
-          <w:rFonts w:hint="eastAsia"/>
-        </w:rPr>
-        <w:t xml:space="preserve">Besides that </w:t>
-      </w:r>
-      <w:r>
-        <w:t xml:space="preserve">Communication was critical, and I didn’t hesitate to ask for help when needed. </w:t>
-      </w:r>
-      <w:r>
-        <w:rPr>
-          <w:rFonts w:hint="eastAsia"/>
-        </w:rPr>
-        <w:t xml:space="preserve">I would come up with a few ideas on why the simulation is acting certain way, say the </w:t>
-      </w:r>
-      <w:r>
-        <w:t>sequence</w:t>
-      </w:r>
-      <w:r>
-        <w:rPr>
-          <w:rFonts w:hint="eastAsia"/>
-        </w:rPr>
-        <w:t xml:space="preserve"> definition is defined incorrectly, or a certain trigger </w:t>
-      </w:r>
-      <w:r>
-        <w:t>switches</w:t>
-      </w:r>
-      <w:r>
-        <w:rPr>
-          <w:rFonts w:hint="eastAsia"/>
-        </w:rPr>
-        <w:t xml:space="preserve"> rocket states, </w:t>
-      </w:r>
-      <w:r>
-        <w:rPr>
-          <w:rFonts w:hint="eastAsia"/>
-        </w:rPr>
-        <w:t>T</w:t>
-      </w:r>
-      <w:r>
-        <w:rPr>
-          <w:rFonts w:hint="eastAsia"/>
-        </w:rPr>
-        <w:t xml:space="preserve">hen </w:t>
-      </w:r>
-      <w:r>
-        <w:rPr>
-          <w:rFonts w:hint="eastAsia"/>
-        </w:rPr>
-        <w:t>other engineers gave me a feedback or suggested alternative solutions</w:t>
-      </w:r>
-      <w:r>
-        <w:rPr>
-          <w:rFonts w:hint="eastAsia"/>
-        </w:rPr>
-        <w:t xml:space="preserve"> to </w:t>
-      </w:r>
-      <w:r>
-        <w:rPr>
-          <w:rFonts w:hint="eastAsia"/>
-        </w:rPr>
-        <w:t>my problem</w:t>
-      </w:r>
-      <w:r>
-        <w:rPr>
-          <w:rFonts w:hint="eastAsia"/>
-        </w:rPr>
-        <w:t xml:space="preserve">. </w:t>
-      </w:r>
-      <w:r>
-        <w:rPr>
-          <w:rFonts w:hint="eastAsia"/>
-        </w:rPr>
-        <w:t>H</w:t>
-      </w:r>
-      <w:r>
-        <w:t xml:space="preserve">aving many technical discussions </w:t>
-      </w:r>
-      <w:r>
-        <w:rPr>
-          <w:rFonts w:hint="eastAsia"/>
-        </w:rPr>
-        <w:t>like this</w:t>
-      </w:r>
-      <w:r>
-        <w:rPr>
-          <w:rFonts w:hint="eastAsia"/>
-        </w:rPr>
-        <w:t>, helped me progress through my project, and also learn new things very efficient way compare to doing everything all by myself</w:t>
-      </w:r>
-      <w:r>
-        <w:t>.</w:t>
-      </w:r>
-    </w:p>
-    <w:p>
-      <w:r>
-        <w:t xml:space="preserve">In the end, I successfully implemented </w:t>
-      </w:r>
-      <w:r>
-        <w:rPr>
-          <w:rFonts w:hint="eastAsia"/>
-        </w:rPr>
-        <w:t>the</w:t>
-      </w:r>
-      <w:r>
-        <w:t xml:space="preserve"> new feature that corrected the satellite detection issue, producing accurate skyplots. Additionally, I </w:t>
-      </w:r>
-      <w:r>
-        <w:rPr>
-          <w:rFonts w:hint="eastAsia"/>
-        </w:rPr>
-        <w:t>incorporated</w:t>
-      </w:r>
-      <w:r>
-        <w:t xml:space="preserve"> a navigation block that improved the simulation's fidelity, ensuring that it reflected real-world conditions more closely. </w:t>
-      </w:r>
-      <w:r>
-        <w:rPr>
-          <w:rFonts w:hint="eastAsia"/>
-        </w:rPr>
-        <w:t xml:space="preserve"> Lastly, I </w:t>
-      </w:r>
-      <w:r>
-        <w:t>want</w:t>
-      </w:r>
-      <w:r>
-        <w:rPr>
-          <w:rFonts w:hint="eastAsia"/>
-        </w:rPr>
-        <w:t xml:space="preserve"> to put </w:t>
-      </w:r>
-      <w:r>
-        <w:t>emphasis</w:t>
-      </w:r>
-      <w:r>
-        <w:rPr>
-          <w:rFonts w:hint="eastAsia"/>
-        </w:rPr>
-        <w:t xml:space="preserve"> on how much of the GIT I learned here. It was my first time using it and my first exposure to git at B</w:t>
-      </w:r>
-      <w:r>
-        <w:t>l</w:t>
-      </w:r>
-      <w:r>
-        <w:rPr>
-          <w:rFonts w:hint="eastAsia"/>
-        </w:rPr>
-        <w:t xml:space="preserve">ue. </w:t>
-      </w:r>
-      <w:r>
-        <w:t>T</w:t>
-      </w:r>
-      <w:r>
-        <w:rPr>
-          <w:rFonts w:hint="eastAsia"/>
-        </w:rPr>
-        <w:t>he first month ,somedays I spent half the day working on the sim and the other half spent on G</w:t>
-      </w:r>
-      <w:r>
-        <w:t>i</w:t>
-      </w:r>
-      <w:r>
-        <w:rPr>
-          <w:rFonts w:hint="eastAsia"/>
-        </w:rPr>
-        <w:t xml:space="preserve">t. It was important for me to be comfortable, because I saw updates every single day. I needed to know how to </w:t>
-      </w:r>
-      <w:r>
-        <w:rPr>
-          <w:rFonts w:hint="eastAsia"/>
-        </w:rPr>
-        <w:lastRenderedPageBreak/>
-        <w:t xml:space="preserve">constantly take those updates in and put my updates out. This </w:t>
+        <w:t>became proficient i</w:t>
+      </w:r>
+      <w:r>
+        <w:rPr>
+          <w:rFonts w:hint="eastAsia"/>
+        </w:rPr>
+        <w:t xml:space="preserve">n Gitlab. Lastly, I demonstrated communication </w:t>
+      </w:r>
+      <w:r>
+        <w:rPr>
+          <w:rFonts w:hint="eastAsia"/>
+        </w:rPr>
+        <w:t xml:space="preserve">and interpersonal </w:t>
+      </w:r>
+      <w:r>
+        <w:rPr>
+          <w:rFonts w:hint="eastAsia"/>
+        </w:rPr>
+        <w:t>skills</w:t>
+      </w:r>
+      <w:r>
+        <w:rPr>
+          <w:rFonts w:hint="eastAsia"/>
+        </w:rPr>
+        <w:t xml:space="preserve"> t</w:t>
+      </w:r>
+      <w:r>
+        <w:rPr>
+          <w:rFonts w:hint="eastAsia"/>
+        </w:rPr>
+        <w:t xml:space="preserve">hat </w:t>
+      </w:r>
+      <w:r>
+        <w:t>are required</w:t>
+      </w:r>
+      <w:r>
+        <w:rPr>
+          <w:rFonts w:hint="eastAsia"/>
+        </w:rPr>
+        <w:t xml:space="preserve"> by this position, and </w:t>
+      </w:r>
+      <w:r>
+        <w:rPr>
+          <w:rFonts w:hint="eastAsia"/>
+        </w:rPr>
+        <w:t xml:space="preserve">this </w:t>
       </w:r>
       <w:r>
         <w:t>experience</w:t>
@@ -2425,112 +3092,7 @@
         <w:rPr>
           <w:rFonts w:hint="eastAsia"/>
         </w:rPr>
-        <w:t xml:space="preserve"> really ramped me up to be proficient in using G</w:t>
-      </w:r>
-      <w:r>
-        <w:t>i</w:t>
-      </w:r>
-      <w:r>
-        <w:rPr>
-          <w:rFonts w:hint="eastAsia"/>
-        </w:rPr>
-        <w:t>t.</w:t>
-      </w:r>
-    </w:p>
-    <w:p/>
-    <w:p>
-      <w:r>
-        <w:t>S</w:t>
-      </w:r>
-      <w:r>
-        <w:rPr>
-          <w:rFonts w:hint="eastAsia"/>
-        </w:rPr>
-        <w:t>o</w:t>
-      </w:r>
-      <w:r>
-        <w:t>,</w:t>
-      </w:r>
-      <w:r>
-        <w:rPr>
-          <w:rFonts w:hint="eastAsia"/>
-        </w:rPr>
-        <w:t xml:space="preserve"> at </w:t>
-      </w:r>
-      <w:r>
-        <w:t>blue,</w:t>
-      </w:r>
-      <w:r>
-        <w:rPr>
-          <w:rFonts w:hint="eastAsia"/>
-        </w:rPr>
-        <w:t xml:space="preserve"> I was able to gain an experience with simulations in MATLAB and S</w:t>
-      </w:r>
-      <w:r>
-        <w:t>i</w:t>
-      </w:r>
-      <w:r>
-        <w:rPr>
-          <w:rFonts w:hint="eastAsia"/>
-        </w:rPr>
-        <w:t>mulink</w:t>
-      </w:r>
-      <w:r>
-        <w:rPr>
-          <w:rFonts w:hint="eastAsia"/>
-        </w:rPr>
-        <w:t>.</w:t>
-      </w:r>
-      <w:r>
-        <w:rPr>
-          <w:rFonts w:hint="eastAsia"/>
-        </w:rPr>
-        <w:t xml:space="preserve"> I </w:t>
-      </w:r>
-      <w:r>
-        <w:rPr>
-          <w:rFonts w:hint="eastAsia"/>
-        </w:rPr>
-        <w:t>became proficient i</w:t>
-      </w:r>
-      <w:r>
-        <w:rPr>
-          <w:rFonts w:hint="eastAsia"/>
-        </w:rPr>
-        <w:t xml:space="preserve">n Gitlab. Lastly, I demonstrated communication </w:t>
-      </w:r>
-      <w:r>
-        <w:rPr>
-          <w:rFonts w:hint="eastAsia"/>
-        </w:rPr>
-        <w:t xml:space="preserve">and interpersonal </w:t>
-      </w:r>
-      <w:r>
-        <w:rPr>
-          <w:rFonts w:hint="eastAsia"/>
-        </w:rPr>
-        <w:t>skills</w:t>
-      </w:r>
-      <w:r>
-        <w:rPr>
-          <w:rFonts w:hint="eastAsia"/>
-        </w:rPr>
-        <w:t xml:space="preserve"> t</w:t>
-      </w:r>
-      <w:r>
-        <w:rPr>
-          <w:rFonts w:hint="eastAsia"/>
-        </w:rPr>
-        <w:t xml:space="preserve">hat </w:t>
-      </w:r>
-      <w:r>
-        <w:t>are required</w:t>
-      </w:r>
-      <w:r>
-        <w:rPr>
-          <w:rFonts w:hint="eastAsia"/>
-        </w:rPr>
-        <w:t xml:space="preserve"> by this position, and why I think I could be a fit for GNC engineer here at Mach industries</w:t>
+        <w:t xml:space="preserve"> makes me a fit for this discovery program.</w:t>
       </w:r>
     </w:p>
     <w:p/>
@@ -2541,6 +3103,7 @@
           <w:lang w:val="en"/>
         </w:rPr>
       </w:pPr>
+      <w:proofErr w:type="spellStart"/>
       <w:r>
         <w:rPr>
           <w:b/>
@@ -2548,13 +3111,42 @@
         </w:rPr>
         <w:t>Guadaloop</w:t>
       </w:r>
-    </w:p>
-    <w:p>
-      <w:r>
-        <w:rPr>
-          <w:rFonts w:hint="eastAsia"/>
-        </w:rPr>
-        <w:t>My experience at Gudaloop demonstrates my leadership and my ability to seek out requirements with minimal direction as stated in the qualifation for this position.</w:t>
+      <w:proofErr w:type="spellEnd"/>
+    </w:p>
+    <w:p>
+      <w:r>
+        <w:rPr>
+          <w:rFonts w:hint="eastAsia"/>
+        </w:rPr>
+        <w:t xml:space="preserve">My experience at </w:t>
+      </w:r>
+      <w:proofErr w:type="spellStart"/>
+      <w:r>
+        <w:rPr>
+          <w:rFonts w:hint="eastAsia"/>
+        </w:rPr>
+        <w:t>Gudaloop</w:t>
+      </w:r>
+      <w:proofErr w:type="spellEnd"/>
+      <w:r>
+        <w:rPr>
+          <w:rFonts w:hint="eastAsia"/>
+        </w:rPr>
+        <w:t xml:space="preserve"> demonstrates my leadership and my ability to seek out requirements with minimal direction as stated in the </w:t>
+      </w:r>
+      <w:proofErr w:type="spellStart"/>
+      <w:r>
+        <w:rPr>
+          <w:rFonts w:hint="eastAsia"/>
+        </w:rPr>
+        <w:t>qualifation</w:t>
+      </w:r>
+      <w:proofErr w:type="spellEnd"/>
+      <w:r>
+        <w:rPr>
+          <w:rFonts w:hint="eastAsia"/>
+        </w:rPr>
+        <w:t xml:space="preserve"> for this position.</w:t>
       </w:r>
     </w:p>
     <w:p>
@@ -2715,7 +3307,14 @@
         <w:rPr>
           <w:rFonts w:hint="eastAsia"/>
         </w:rPr>
-        <w:t xml:space="preserve"> this required discussions with my teammates.  I explained that we should not sacrifice long-term value for short-term results. Although we already had some sort of design that could make the process faster and maybe even start manufacturing an actual system, it</w:t>
+        <w:t xml:space="preserve"> this required discussions with my teammates.  I explained that we should not sacrifice </w:t>
+      </w:r>
+      <w:r>
+        <w:rPr>
+          <w:rFonts w:hint="eastAsia"/>
+        </w:rPr>
+        <w:lastRenderedPageBreak/>
+        <w:t>long-term value for short-term results. Although we already had some sort of design that could make the process faster and maybe even start manufacturing an actual system, it</w:t>
       </w:r>
       <w:r>
         <w:t>’</w:t>
@@ -2742,10 +3341,29 @@
         <w:rPr>
           <w:rFonts w:hint="eastAsia"/>
         </w:rPr>
-        <w:t>t be able to convince the judges in the competitions, and even people within Gudaloop why our design was the best choice. Also, if the system failed, it will hard to identify the cause for the failure. I tried to communicate my opinion as much as I can to my teammates, and I was able to convince everyone to agree with me. So we started everything over.</w:t>
-      </w:r>
-    </w:p>
-    <w:p>
+        <w:t xml:space="preserve">t be able to convince the judges in the competitions, and even people within </w:t>
+      </w:r>
+      <w:proofErr w:type="spellStart"/>
+      <w:r>
+        <w:rPr>
+          <w:rFonts w:hint="eastAsia"/>
+        </w:rPr>
+        <w:t>Gudaloop</w:t>
+      </w:r>
+      <w:proofErr w:type="spellEnd"/>
+      <w:r>
+        <w:rPr>
+          <w:rFonts w:hint="eastAsia"/>
+        </w:rPr>
+        <w:t xml:space="preserve"> why our design was the best choice. Also, if the system failed, it will hard to identify the cause for the failure. I tried to communicate my opinion as much as I can to my teammates, and I was able to convince everyone to agree with me. So we started everything over.</w:t>
+      </w:r>
+    </w:p>
+    <w:p>
+      <w:pPr>
+        <w:rPr>
+          <w:rFonts w:hint="eastAsia"/>
+        </w:rPr>
+      </w:pPr>
       <w:r>
         <w:rPr>
           <w:rFonts w:hint="eastAsia"/>
@@ -2789,7 +3407,15 @@
         <w:t>ing</w:t>
       </w:r>
       <w:r>
-        <w:t xml:space="preserve"> our selection. We used Pugh charts, gantt charts, multiple sessions of 6-3-5 method, and ran stress analysis through FEA</w:t>
+        <w:t xml:space="preserve"> our selection. We used Pugh charts, </w:t>
+      </w:r>
+      <w:proofErr w:type="spellStart"/>
+      <w:r>
+        <w:t>gantt</w:t>
+      </w:r>
+      <w:proofErr w:type="spellEnd"/>
+      <w:r>
+        <w:t xml:space="preserve"> charts, multiple sessions of 6-3-5 method, and ran stress analysis through FEA</w:t>
       </w:r>
       <w:r>
         <w:rPr>
@@ -2804,19 +3430,19 @@
         <w:rPr>
           <w:rFonts w:hint="eastAsia"/>
         </w:rPr>
-        <w:t xml:space="preserve"> design options. While leading these processes, I felt the that it was important to earn the trust of others to have your teammates follow you and lead them.  Because in order to make people liste</w:t>
-      </w:r>
-      <w:r>
-        <w:rPr>
-          <w:rFonts w:hint="eastAsia"/>
-        </w:rPr>
-        <w:t>n</w:t>
-      </w:r>
-      <w:r>
-        <w:rPr>
-          <w:rFonts w:hint="eastAsia"/>
-        </w:rPr>
-        <w:t>, I had to genuinely list</w:t>
+        <w:t xml:space="preserve"> design options. While leading these processes, I felt the that it was important to earn the trust of </w:t>
+      </w:r>
+      <w:r>
+        <w:rPr>
+          <w:rFonts w:hint="eastAsia"/>
+        </w:rPr>
+        <w:t>teams</w:t>
+      </w:r>
+      <w:r>
+        <w:rPr>
+          <w:rFonts w:hint="eastAsia"/>
+        </w:rPr>
+        <w:t xml:space="preserve"> to have your teammates follow you and lead them.  I had to genuinely list</w:t>
       </w:r>
       <w:r>
         <w:rPr>
@@ -2843,15 +3469,20 @@
         <w:rPr>
           <w:rFonts w:hint="eastAsia"/>
         </w:rPr>
-        <w:t xml:space="preserve"> talk freely and show that your open to any novel ideas. I think keeping this in mind helped me propagate discussions in the processes that I just mentioned and we  able to come up with new ideas, agreements, and have active discussions.</w:t>
-      </w:r>
-    </w:p>
-    <w:p>
-      <w:r>
-        <w:rPr>
-          <w:rFonts w:hint="eastAsia"/>
-        </w:rPr>
-        <w:lastRenderedPageBreak/>
+        <w:t xml:space="preserve"> talk freely and show that your open to any novel ideas. I think keeping this in mind helped me propagate discussions</w:t>
+      </w:r>
+      <w:r>
+        <w:rPr>
+          <w:rFonts w:hint="eastAsia"/>
+        </w:rPr>
+        <w:t xml:space="preserve"> for new ideas and consensus</w:t>
+      </w:r>
+    </w:p>
+    <w:p>
+      <w:r>
+        <w:rPr>
+          <w:rFonts w:hint="eastAsia"/>
+        </w:rPr>
         <w:t xml:space="preserve"> </w:t>
       </w:r>
       <w:r>
@@ -2963,6 +3594,11 @@
       </w:r>
     </w:p>
     <w:p>
+      <w:pPr>
+        <w:rPr>
+          <w:rFonts w:hint="eastAsia"/>
+        </w:rPr>
+      </w:pPr>
       <w:r>
         <w:rPr>
           <w:rFonts w:hint="eastAsia"/>
@@ -2976,7 +3612,7 @@
         <w:rPr>
           <w:rFonts w:hint="eastAsia"/>
         </w:rPr>
-        <w:t xml:space="preserve"> could go pop ballons with a drone in an obstacle field the fastest.  </w:t>
+        <w:t xml:space="preserve"> could go pop ballons with a drone the fastest.  </w:t>
       </w:r>
       <w:r>
         <w:t>our team</w:t>
@@ -2997,7 +3633,7 @@
         <w:t>ed</w:t>
       </w:r>
       <w:r>
-        <w:t xml:space="preserve"> an algorithm that would enable a drone to pop balloons in the fastest time, navigat</w:t>
+        <w:t xml:space="preserve"> an algorithm that would enable a drone navigat</w:t>
       </w:r>
       <w:r>
         <w:rPr>
@@ -3042,69 +3678,127 @@
         <w:t xml:space="preserve"> </w:t>
       </w:r>
       <w:r>
+        <w:rPr>
+          <w:rFonts w:hint="eastAsia"/>
+        </w:rPr>
+        <w:t>.</w:t>
+      </w:r>
+    </w:p>
+    <w:p>
+      <w:r>
+        <w:rPr>
+          <w:rFonts w:hint="eastAsia"/>
+        </w:rPr>
+        <w:t xml:space="preserve">I started the work by </w:t>
+      </w:r>
+      <w:r>
+        <w:t>modeling the drone's dynamics in MATLAB</w:t>
+      </w:r>
+      <w:r>
+        <w:rPr>
+          <w:rFonts w:hint="eastAsia"/>
+        </w:rPr>
+        <w:t xml:space="preserve">. </w:t>
+      </w:r>
+      <w:r>
+        <w:t>So we would see in a visualization</w:t>
+      </w:r>
+      <w:r>
+        <w:rPr>
+          <w:rFonts w:hint="eastAsia"/>
+        </w:rPr>
+        <w:t xml:space="preserve"> tool</w:t>
+      </w:r>
+      <w:r>
+        <w:t xml:space="preserve"> in </w:t>
+      </w:r>
+      <w:proofErr w:type="spellStart"/>
+      <w:r>
+        <w:t>matlab</w:t>
+      </w:r>
+      <w:proofErr w:type="spellEnd"/>
+      <w:r>
+        <w:rPr>
+          <w:rFonts w:hint="eastAsia"/>
+        </w:rPr>
         <w:t xml:space="preserve"> </w:t>
       </w:r>
       <w:r>
-        <w:rPr>
-          <w:rFonts w:hint="eastAsia"/>
-        </w:rPr>
-        <w:t>on</w:t>
-      </w:r>
-      <w:r>
-        <w:t xml:space="preserve"> Linux</w:t>
-      </w:r>
-    </w:p>
-    <w:p>
-      <w:r>
-        <w:rPr>
-          <w:rFonts w:hint="eastAsia"/>
-        </w:rPr>
-        <w:t xml:space="preserve">I started the work by </w:t>
-      </w:r>
-      <w:r>
-        <w:t>modeling the drone's dynamics in MATLAB</w:t>
-      </w:r>
-      <w:r>
-        <w:rPr>
-          <w:rFonts w:hint="eastAsia"/>
-        </w:rPr>
-        <w:t xml:space="preserve">. </w:t>
-      </w:r>
-      <w:r>
-        <w:t>So we would see in a visualization</w:t>
-      </w:r>
-      <w:r>
-        <w:rPr>
-          <w:rFonts w:hint="eastAsia"/>
-        </w:rPr>
-        <w:t xml:space="preserve"> tool</w:t>
-      </w:r>
-      <w:r>
-        <w:t xml:space="preserve"> in matlab that how the drone flies based on a trajectory that we give.</w:t>
-      </w:r>
-      <w:r>
-        <w:rPr>
-          <w:rFonts w:hint="eastAsia"/>
-        </w:rPr>
-        <w:t xml:space="preserve"> The dynamics was accurately modled that it moved as we gave it an input trajectory.</w:t>
-      </w:r>
-      <w:r>
-        <w:t xml:space="preserve"> WE also implemented a PD controller to control its attitude and trajectory. We also emulated GNSS and IMU measurements</w:t>
-      </w:r>
-      <w:r>
-        <w:rPr>
-          <w:rFonts w:hint="eastAsia"/>
-        </w:rPr>
-        <w:t>. t</w:t>
-      </w:r>
-      <w:r>
-        <w:t>he state estiamtes, we didn't fully develop it ourselves, but our professor gave us the unscented kalamn filter modeled in MATLAB and we had figure out how to utilzie it and incorporate it into our simulation.</w:t>
-      </w:r>
-      <w:r>
-        <w:rPr>
-          <w:rFonts w:hint="eastAsia"/>
-        </w:rPr>
-        <w:t xml:space="preserve"> With this </w:t>
+        <w:t xml:space="preserve"> how the drone flies based on a trajectory that we give.</w:t>
+      </w:r>
+      <w:r>
+        <w:rPr>
+          <w:rFonts w:hint="eastAsia"/>
+        </w:rPr>
+        <w:t xml:space="preserve"> The dynamics was accurately </w:t>
+      </w:r>
+      <w:proofErr w:type="spellStart"/>
+      <w:r>
+        <w:rPr>
+          <w:rFonts w:hint="eastAsia"/>
+        </w:rPr>
+        <w:t>modled</w:t>
+      </w:r>
+      <w:proofErr w:type="spellEnd"/>
+      <w:r>
+        <w:rPr>
+          <w:rFonts w:hint="eastAsia"/>
+        </w:rPr>
+        <w:t xml:space="preserve"> that </w:t>
+      </w:r>
+      <w:r>
+        <w:rPr>
+          <w:rFonts w:hint="eastAsia"/>
+        </w:rPr>
+        <w:t>the drone</w:t>
+      </w:r>
+      <w:r>
+        <w:rPr>
+          <w:rFonts w:hint="eastAsia"/>
+        </w:rPr>
+        <w:t xml:space="preserve"> moved as we </w:t>
+      </w:r>
+      <w:r>
+        <w:rPr>
+          <w:rFonts w:hint="eastAsia"/>
+        </w:rPr>
+        <w:t xml:space="preserve"> intended at least in the </w:t>
+      </w:r>
+      <w:r>
+        <w:t>simulation</w:t>
+      </w:r>
+      <w:r>
+        <w:rPr>
+          <w:rFonts w:hint="eastAsia"/>
+        </w:rPr>
+        <w:t xml:space="preserve"> first.</w:t>
+      </w:r>
+      <w:r>
+        <w:t xml:space="preserve"> W</w:t>
+      </w:r>
+      <w:r>
+        <w:rPr>
+          <w:rFonts w:hint="eastAsia"/>
+        </w:rPr>
+        <w:t xml:space="preserve">e </w:t>
+      </w:r>
+      <w:r>
+        <w:t>also implemented a PD controller to control its attitude and trajectory</w:t>
+      </w:r>
+      <w:r>
+        <w:rPr>
+          <w:rFonts w:hint="eastAsia"/>
+        </w:rPr>
+        <w:t>, and</w:t>
+      </w:r>
+      <w:r>
+        <w:t xml:space="preserve"> emulated GNSS and IMU measurements</w:t>
+      </w:r>
+      <w:r>
+        <w:rPr>
+          <w:rFonts w:hint="eastAsia"/>
+        </w:rPr>
+        <w:t xml:space="preserve">. With this </w:t>
       </w:r>
       <w:r>
         <w:t>course</w:t>
@@ -3140,7 +3834,13 @@
         <w:rPr>
           <w:rFonts w:hint="eastAsia"/>
         </w:rPr>
-        <w:t>mulink, again</w:t>
+        <w:t>mulink</w:t>
+      </w:r>
+      <w:r>
+        <w:rPr>
+          <w:rFonts w:hint="eastAsia"/>
+        </w:rPr>
+        <w:t>.</w:t>
       </w:r>
     </w:p>
     <w:p/>
@@ -3209,7 +3909,23 @@
         <w:t xml:space="preserve"> </w:t>
       </w:r>
       <w:r>
-        <w:t xml:space="preserve">All this C++ developm,emnt was done on linux system and also utilized a game engine </w:t>
+        <w:t xml:space="preserve">All this C++ </w:t>
+      </w:r>
+      <w:proofErr w:type="spellStart"/>
+      <w:r>
+        <w:t>developm,emnt</w:t>
+      </w:r>
+      <w:proofErr w:type="spellEnd"/>
+      <w:r>
+        <w:t xml:space="preserve"> was done on </w:t>
+      </w:r>
+      <w:proofErr w:type="spellStart"/>
+      <w:r>
+        <w:t>linux</w:t>
+      </w:r>
+      <w:proofErr w:type="spellEnd"/>
+      <w:r>
+        <w:t xml:space="preserve"> system and also utilized a game engine </w:t>
       </w:r>
       <w:r>
         <w:rPr>
@@ -3236,7 +3952,23 @@
         <w:t xml:space="preserve">.  </w:t>
       </w:r>
       <w:r>
-        <w:t>I got to use Ros visualization tool built into the game engine to check how well the algortih mfinds the optimal path to the ballons and the drone pops them</w:t>
+        <w:t xml:space="preserve">I got to use Ros visualization tool built into the game engine to check how well the </w:t>
+      </w:r>
+      <w:proofErr w:type="spellStart"/>
+      <w:r>
+        <w:t>algortih</w:t>
+      </w:r>
+      <w:proofErr w:type="spellEnd"/>
+      <w:r>
+        <w:t xml:space="preserve"> </w:t>
+      </w:r>
+      <w:proofErr w:type="spellStart"/>
+      <w:r>
+        <w:t>mfinds</w:t>
+      </w:r>
+      <w:proofErr w:type="spellEnd"/>
+      <w:r>
+        <w:t xml:space="preserve"> the optimal path to the ballons and the drone pops them</w:t>
       </w:r>
       <w:r>
         <w:rPr>
@@ -3269,187 +4001,401 @@
         <w:rPr>
           <w:rFonts w:hint="eastAsia"/>
         </w:rPr>
-        <w:t xml:space="preserve">. I </w:t>
+        <w:t xml:space="preserve">. I did lots of </w:t>
+      </w:r>
+      <w:r>
+        <w:t>work</w:t>
+      </w:r>
+      <w:r>
+        <w:rPr>
+          <w:rFonts w:hint="eastAsia"/>
+        </w:rPr>
+        <w:t xml:space="preserve"> independently to accomplish my </w:t>
+      </w:r>
+      <w:proofErr w:type="spellStart"/>
+      <w:r>
+        <w:rPr>
+          <w:rFonts w:hint="eastAsia"/>
+        </w:rPr>
+        <w:t>responsibilites</w:t>
+      </w:r>
+      <w:proofErr w:type="spellEnd"/>
+      <w:r>
+        <w:rPr>
+          <w:rFonts w:hint="eastAsia"/>
+        </w:rPr>
+        <w:t xml:space="preserve"> for the team and studying the materials for this course. However, of course, teamwork still needed.</w:t>
+      </w:r>
+    </w:p>
+    <w:p/>
+    <w:p>
+      <w:r>
+        <w:t>I led the team in using Git for collaboration, ensuring everyone understood version control,</w:t>
+      </w:r>
+      <w:r>
+        <w:rPr>
+          <w:rFonts w:hint="eastAsia"/>
+        </w:rPr>
+        <w:t xml:space="preserve"> since no one in the team had the experience before</w:t>
+      </w:r>
+      <w:r>
+        <w:t xml:space="preserve"> Also my team communicated </w:t>
+      </w:r>
+      <w:proofErr w:type="spellStart"/>
+      <w:r>
+        <w:t>alot</w:t>
+      </w:r>
+      <w:proofErr w:type="spellEnd"/>
+      <w:r>
+        <w:t xml:space="preserve">. I thought </w:t>
+      </w:r>
+      <w:proofErr w:type="spellStart"/>
+      <w:r>
+        <w:t>communciation</w:t>
+      </w:r>
+      <w:proofErr w:type="spellEnd"/>
+      <w:r>
+        <w:t xml:space="preserve"> will be key in solving technical issues </w:t>
+      </w:r>
+      <w:proofErr w:type="spellStart"/>
+      <w:r>
+        <w:t>i</w:t>
+      </w:r>
+      <w:proofErr w:type="spellEnd"/>
+      <w:r>
+        <w:t xml:space="preserve"> </w:t>
+      </w:r>
+      <w:proofErr w:type="spellStart"/>
+      <w:r>
+        <w:t>ndeveloping</w:t>
+      </w:r>
+      <w:proofErr w:type="spellEnd"/>
+      <w:r>
+        <w:t xml:space="preserve"> software and also for time managing, since all of us were busy with other works and job seeking and </w:t>
+      </w:r>
+      <w:proofErr w:type="spellStart"/>
+      <w:r>
+        <w:t>extracurrricular</w:t>
+      </w:r>
+      <w:proofErr w:type="spellEnd"/>
+      <w:r>
+        <w:t xml:space="preserve"> </w:t>
+      </w:r>
+      <w:proofErr w:type="spellStart"/>
+      <w:r>
+        <w:t>acitivities</w:t>
+      </w:r>
+      <w:proofErr w:type="spellEnd"/>
+      <w:r>
+        <w:t xml:space="preserve"> too</w:t>
+      </w:r>
+      <w:r>
+        <w:rPr>
+          <w:rFonts w:hint="eastAsia"/>
+        </w:rPr>
+        <w:t xml:space="preserve">, and again this </w:t>
+      </w:r>
+      <w:proofErr w:type="spellStart"/>
+      <w:r>
+        <w:rPr>
+          <w:rFonts w:hint="eastAsia"/>
+        </w:rPr>
+        <w:t>devleopment</w:t>
+      </w:r>
+      <w:proofErr w:type="spellEnd"/>
+      <w:r>
+        <w:rPr>
+          <w:rFonts w:hint="eastAsia"/>
+        </w:rPr>
+        <w:t xml:space="preserve"> had to be done in 3 months.</w:t>
+      </w:r>
+      <w:r>
+        <w:t xml:space="preserve"> so I </w:t>
+      </w:r>
+      <w:proofErr w:type="spellStart"/>
+      <w:r>
+        <w:t>suggessted</w:t>
+      </w:r>
+      <w:proofErr w:type="spellEnd"/>
+      <w:r>
+        <w:t xml:space="preserve"> we have designated times every week that we focus on working on this </w:t>
+      </w:r>
+      <w:proofErr w:type="spellStart"/>
+      <w:r>
+        <w:t>togetther</w:t>
+      </w:r>
+      <w:proofErr w:type="spellEnd"/>
+      <w:r>
+        <w:t xml:space="preserve">. Being physically </w:t>
+      </w:r>
+      <w:proofErr w:type="spellStart"/>
+      <w:r>
+        <w:t>togehter</w:t>
+      </w:r>
+      <w:proofErr w:type="spellEnd"/>
+      <w:r>
+        <w:t xml:space="preserve"> helped us communicate much better than working remotely through zoom or email. WE would ask questions to each other right away or debug things together or discuss </w:t>
+      </w:r>
+      <w:proofErr w:type="spellStart"/>
+      <w:r>
+        <w:t>confusiong</w:t>
+      </w:r>
+      <w:proofErr w:type="spellEnd"/>
+      <w:r>
+        <w:t xml:space="preserve"> topics </w:t>
+      </w:r>
+      <w:proofErr w:type="spellStart"/>
+      <w:r>
+        <w:t>togther</w:t>
+      </w:r>
+      <w:proofErr w:type="spellEnd"/>
+      <w:r>
+        <w:t xml:space="preserve"> on the spot. I think this was essential in helping us develop a successful </w:t>
+      </w:r>
+      <w:r>
+        <w:rPr>
+          <w:rFonts w:hint="eastAsia"/>
+        </w:rPr>
+        <w:t>algorithm.</w:t>
+      </w:r>
+    </w:p>
+    <w:p/>
+    <w:p>
+      <w:r>
+        <w:t xml:space="preserve">Our team successfully developed the algorithm and placed 2nd in the competition. </w:t>
+      </w:r>
+      <w:r>
+        <w:rPr>
+          <w:rFonts w:hint="eastAsia"/>
+        </w:rPr>
+        <w:t xml:space="preserve">I gained lots of relevant experiences and qualities for GNC position </w:t>
+      </w:r>
+      <w:r>
+        <w:t>through</w:t>
+      </w:r>
+      <w:r>
+        <w:rPr>
+          <w:rFonts w:hint="eastAsia"/>
+        </w:rPr>
+        <w:t xml:space="preserve"> this course. To mention those qualities, I gained an experience in </w:t>
+      </w:r>
+      <w:r>
+        <w:t>developing</w:t>
+      </w:r>
+      <w:r>
+        <w:rPr>
+          <w:rFonts w:hint="eastAsia"/>
+        </w:rPr>
+        <w:t xml:space="preserve"> and validating models and </w:t>
+      </w:r>
+      <w:r>
+        <w:t>simulations</w:t>
+      </w:r>
+      <w:r>
+        <w:rPr>
+          <w:rFonts w:hint="eastAsia"/>
+        </w:rPr>
+        <w:t xml:space="preserve"> through the </w:t>
+      </w:r>
+      <w:r>
+        <w:t>complete 6DOF simulation</w:t>
+      </w:r>
+      <w:r>
+        <w:rPr>
+          <w:rFonts w:hint="eastAsia"/>
+        </w:rPr>
+        <w:t xml:space="preserve"> for the drone. Gained an experience in C++ ,  MATLAB, Simulink ,.and G</w:t>
+      </w:r>
+      <w:r>
+        <w:t>i</w:t>
+      </w:r>
+      <w:r>
+        <w:rPr>
+          <w:rFonts w:hint="eastAsia"/>
+        </w:rPr>
+        <w:t>t. Communication is also a quality you guys are looking for and I couldn</w:t>
+      </w:r>
+      <w:r>
+        <w:t>’</w:t>
+      </w:r>
+      <w:r>
+        <w:rPr>
+          <w:rFonts w:hint="eastAsia"/>
+        </w:rPr>
+        <w:t xml:space="preserve">t have </w:t>
+      </w:r>
+      <w:proofErr w:type="spellStart"/>
+      <w:r>
+        <w:rPr>
+          <w:rFonts w:hint="eastAsia"/>
+        </w:rPr>
+        <w:t>succeeed</w:t>
+      </w:r>
+      <w:proofErr w:type="spellEnd"/>
+      <w:r>
+        <w:rPr>
+          <w:rFonts w:hint="eastAsia"/>
+        </w:rPr>
+        <w:t xml:space="preserve"> without </w:t>
+      </w:r>
+      <w:r>
+        <w:t>communication</w:t>
+      </w:r>
+      <w:r>
+        <w:rPr>
+          <w:rFonts w:hint="eastAsia"/>
+        </w:rPr>
+        <w:t xml:space="preserve"> in this team project. L</w:t>
+      </w:r>
+      <w:r>
+        <w:t>a</w:t>
+      </w:r>
+      <w:r>
+        <w:rPr>
+          <w:rFonts w:hint="eastAsia"/>
+        </w:rPr>
+        <w:t xml:space="preserve">stly, regards </w:t>
+      </w:r>
+      <w:r>
+        <w:t>Kalman</w:t>
+      </w:r>
+      <w:r>
+        <w:rPr>
+          <w:rFonts w:hint="eastAsia"/>
+        </w:rPr>
+        <w:t xml:space="preserve"> filter, I simply used a unscented </w:t>
+      </w:r>
+      <w:r>
+        <w:t>Kalman</w:t>
+      </w:r>
+      <w:r>
+        <w:rPr>
+          <w:rFonts w:hint="eastAsia"/>
+        </w:rPr>
+        <w:t xml:space="preserve"> filter that was made, I had to integrate into </w:t>
+      </w:r>
+      <w:proofErr w:type="spellStart"/>
+      <w:r>
+        <w:rPr>
+          <w:rFonts w:hint="eastAsia"/>
+        </w:rPr>
+        <w:t>mysim</w:t>
+      </w:r>
+      <w:proofErr w:type="spellEnd"/>
+      <w:r>
+        <w:rPr>
+          <w:rFonts w:hint="eastAsia"/>
+        </w:rPr>
+        <w:t xml:space="preserve"> for this project, but I have taken a stochastic </w:t>
+      </w:r>
+      <w:proofErr w:type="spellStart"/>
+      <w:r>
+        <w:rPr>
+          <w:rFonts w:hint="eastAsia"/>
+        </w:rPr>
+        <w:t>estiamntion</w:t>
+      </w:r>
+      <w:proofErr w:type="spellEnd"/>
+      <w:r>
+        <w:rPr>
+          <w:rFonts w:hint="eastAsia"/>
+        </w:rPr>
+        <w:t xml:space="preserve"> course, in which I got a chance to apply </w:t>
+      </w:r>
+      <w:r>
+        <w:t>different</w:t>
+      </w:r>
+      <w:r>
+        <w:rPr>
+          <w:rFonts w:hint="eastAsia"/>
+        </w:rPr>
+        <w:t xml:space="preserve"> </w:t>
+      </w:r>
+      <w:proofErr w:type="spellStart"/>
+      <w:r>
+        <w:rPr>
+          <w:rFonts w:hint="eastAsia"/>
+        </w:rPr>
+        <w:t>klaman</w:t>
+      </w:r>
+      <w:proofErr w:type="spellEnd"/>
+      <w:r>
+        <w:rPr>
+          <w:rFonts w:hint="eastAsia"/>
+        </w:rPr>
+        <w:t xml:space="preserve"> filters, </w:t>
+      </w:r>
+      <w:proofErr w:type="spellStart"/>
+      <w:r>
+        <w:rPr>
+          <w:rFonts w:hint="eastAsia"/>
+        </w:rPr>
+        <w:t>unstntted</w:t>
+      </w:r>
+      <w:proofErr w:type="spellEnd"/>
+      <w:r>
+        <w:rPr>
+          <w:rFonts w:hint="eastAsia"/>
+        </w:rPr>
+        <w:t xml:space="preserve"> and extended </w:t>
+      </w:r>
+      <w:proofErr w:type="spellStart"/>
+      <w:r>
+        <w:rPr>
+          <w:rFonts w:hint="eastAsia"/>
+        </w:rPr>
+        <w:t>kalmana</w:t>
+      </w:r>
+      <w:proofErr w:type="spellEnd"/>
+      <w:r>
+        <w:rPr>
+          <w:rFonts w:hint="eastAsia"/>
+        </w:rPr>
+        <w:t xml:space="preserve"> filters </w:t>
+      </w:r>
+      <w:r>
+        <w:t>and</w:t>
+      </w:r>
+      <w:r>
+        <w:rPr>
+          <w:rFonts w:hint="eastAsia"/>
+        </w:rPr>
+        <w:t xml:space="preserve"> also </w:t>
       </w:r>
       <w:r>
         <w:rPr>
           <w:rFonts w:hint="eastAsia"/>
         </w:rPr>
         <w:lastRenderedPageBreak/>
-        <w:t xml:space="preserve">did lots of </w:t>
-      </w:r>
-      <w:r>
-        <w:t>work</w:t>
-      </w:r>
-      <w:r>
-        <w:rPr>
-          <w:rFonts w:hint="eastAsia"/>
-        </w:rPr>
-        <w:t xml:space="preserve"> independently to accomplish my responsibilites for the team and studying the materials for this course. However, of course, teamwork still needed.</w:t>
+        <w:t xml:space="preserve">ran MC analysis to see how results come out and how well they </w:t>
+      </w:r>
+      <w:r>
+        <w:t>estimate</w:t>
+      </w:r>
+      <w:r>
+        <w:rPr>
+          <w:rFonts w:hint="eastAsia"/>
+        </w:rPr>
+        <w:t xml:space="preserve"> the states of </w:t>
+      </w:r>
+      <w:proofErr w:type="spellStart"/>
+      <w:r>
+        <w:rPr>
+          <w:rFonts w:hint="eastAsia"/>
+        </w:rPr>
+        <w:t>asimple</w:t>
+      </w:r>
+      <w:proofErr w:type="spellEnd"/>
+      <w:r>
+        <w:rPr>
+          <w:rFonts w:hint="eastAsia"/>
+        </w:rPr>
+        <w:t xml:space="preserve"> system.</w:t>
       </w:r>
     </w:p>
     <w:p/>
     <w:p>
       <w:r>
-        <w:t>I led the team in using Git for collaboration, ensuring everyone understood version control,</w:t>
-      </w:r>
-      <w:r>
-        <w:rPr>
-          <w:rFonts w:hint="eastAsia"/>
-        </w:rPr>
-        <w:t xml:space="preserve"> since no one in the team had the experience before</w:t>
-      </w:r>
-      <w:r>
-        <w:t xml:space="preserve"> Also my team communicated alot. I thought communciation will be key in solving technical issues i ndeveloping software and also for time managing, since all of us were busy with other works and job seeking and extracurrricular acitivities too</w:t>
-      </w:r>
-      <w:r>
-        <w:rPr>
-          <w:rFonts w:hint="eastAsia"/>
-        </w:rPr>
-        <w:t>, and again this devleopment had to be done in 3 months.</w:t>
-      </w:r>
-      <w:r>
-        <w:t xml:space="preserve"> so I suggessted we have designated times every week that we focus on working on this togetther. Being physically togehter helped us communicate much better than working remotely through zoom or email. WE would ask questions to each other right away or debug things together or discuss confusiong topics togther on the spot. I think this was essential in helping us develop a successful </w:t>
-      </w:r>
-      <w:r>
-        <w:rPr>
-          <w:rFonts w:hint="eastAsia"/>
-        </w:rPr>
-        <w:t>algorithm.</w:t>
-      </w:r>
-    </w:p>
-    <w:p/>
-    <w:p>
-      <w:r>
-        <w:t xml:space="preserve">Our team successfully developed the algorithm and placed 2nd in the competition. </w:t>
-      </w:r>
-      <w:r>
-        <w:rPr>
-          <w:rFonts w:hint="eastAsia"/>
-        </w:rPr>
-        <w:t xml:space="preserve">I gained lots of relevant experiences and qualities for GNC position </w:t>
-      </w:r>
-      <w:r>
-        <w:t>through</w:t>
-      </w:r>
-      <w:r>
-        <w:rPr>
-          <w:rFonts w:hint="eastAsia"/>
-        </w:rPr>
-        <w:t xml:space="preserve"> this course. To mention those qualities, I gained an experience in </w:t>
-      </w:r>
-      <w:r>
-        <w:t>developing</w:t>
-      </w:r>
-      <w:r>
-        <w:rPr>
-          <w:rFonts w:hint="eastAsia"/>
-        </w:rPr>
-        <w:t xml:space="preserve"> and validating models and </w:t>
-      </w:r>
-      <w:r>
-        <w:t>simulations</w:t>
-      </w:r>
-      <w:r>
-        <w:rPr>
-          <w:rFonts w:hint="eastAsia"/>
-        </w:rPr>
-        <w:t xml:space="preserve"> through the </w:t>
-      </w:r>
-      <w:r>
-        <w:t>complete 6DOF simulation</w:t>
-      </w:r>
-      <w:r>
-        <w:rPr>
-          <w:rFonts w:hint="eastAsia"/>
-        </w:rPr>
-        <w:t xml:space="preserve"> for the drone. Gained an experience in C++ ,  MATLAB, Simulink ,.and G</w:t>
-      </w:r>
-      <w:r>
-        <w:t>i</w:t>
-      </w:r>
-      <w:r>
-        <w:rPr>
-          <w:rFonts w:hint="eastAsia"/>
-        </w:rPr>
-        <w:t>t. Communication is also a quality you guys are looking for and I couldn</w:t>
-      </w:r>
-      <w:r>
-        <w:t>’</w:t>
-      </w:r>
-      <w:r>
-        <w:rPr>
-          <w:rFonts w:hint="eastAsia"/>
-        </w:rPr>
-        <w:t xml:space="preserve">t have succeeed without </w:t>
-      </w:r>
-      <w:r>
-        <w:t>communication</w:t>
-      </w:r>
-      <w:r>
-        <w:rPr>
-          <w:rFonts w:hint="eastAsia"/>
-        </w:rPr>
-        <w:t xml:space="preserve"> in this team project. L</w:t>
-      </w:r>
-      <w:r>
-        <w:t>a</w:t>
-      </w:r>
-      <w:r>
-        <w:rPr>
-          <w:rFonts w:hint="eastAsia"/>
-        </w:rPr>
-        <w:t xml:space="preserve">stly, regards </w:t>
-      </w:r>
-      <w:r>
-        <w:t>Kalman</w:t>
-      </w:r>
-      <w:r>
-        <w:rPr>
-          <w:rFonts w:hint="eastAsia"/>
-        </w:rPr>
-        <w:t xml:space="preserve"> filter, I simply used a unscented </w:t>
-      </w:r>
-      <w:r>
-        <w:t>Kalman</w:t>
-      </w:r>
-      <w:r>
-        <w:rPr>
-          <w:rFonts w:hint="eastAsia"/>
-        </w:rPr>
-        <w:t xml:space="preserve"> filter that was made, I had to integrate into mysim for this project, but I have taken a stochastic estiamntion course, in which I got a chance to apply </w:t>
-      </w:r>
-      <w:r>
-        <w:t>different</w:t>
-      </w:r>
-      <w:r>
-        <w:rPr>
-          <w:rFonts w:hint="eastAsia"/>
-        </w:rPr>
-        <w:t xml:space="preserve"> klaman filters, unstntted and extended kalmana filters </w:t>
-      </w:r>
-      <w:r>
-        <w:t>and</w:t>
-      </w:r>
-      <w:r>
-        <w:rPr>
-          <w:rFonts w:hint="eastAsia"/>
-        </w:rPr>
-        <w:t xml:space="preserve"> also ran MC analysis to see how results come out and how well they </w:t>
-      </w:r>
-      <w:r>
-        <w:t>estimate</w:t>
-      </w:r>
-      <w:r>
-        <w:rPr>
-          <w:rFonts w:hint="eastAsia"/>
-        </w:rPr>
-        <w:t xml:space="preserve"> the states of asimple system.</w:t>
-      </w:r>
-    </w:p>
-    <w:p/>
-    <w:p>
-      <w:r>
         <w:rPr>
           <w:rFonts w:hint="eastAsia"/>
         </w:rPr>
@@ -3462,13 +4408,7 @@
         <w:rPr>
           <w:rFonts w:hint="eastAsia"/>
         </w:rPr>
-        <w:t xml:space="preserve">. </w:t>
-      </w:r>
-      <w:r>
-        <w:rPr>
-          <w:rFonts w:hint="eastAsia"/>
-        </w:rPr>
-        <w:t xml:space="preserve">Despite our time constraints we were still able to work out the time and finished with a good result. so please let me know what you think, if there is </w:t>
+        <w:t xml:space="preserve">. Despite our time constraints we were still able to work out the time and finished with a good result. so please let me know what you think, if there is </w:t>
       </w:r>
       <w:r>
         <w:t>anything</w:t>
@@ -3490,16 +4430,70 @@
           <w:b/>
         </w:rPr>
       </w:pPr>
-      <w:r>
+    </w:p>
+    <w:p>
+      <w:pPr>
         <w:rPr>
           <w:b/>
         </w:rPr>
+      </w:pPr>
+    </w:p>
+    <w:p>
+      <w:pPr>
+        <w:rPr>
+          <w:b/>
+        </w:rPr>
+      </w:pPr>
+      <w:r>
+        <w:rPr>
+          <w:b/>
+        </w:rPr>
         <w:t>Trane</w:t>
       </w:r>
     </w:p>
     <w:p>
       <w:r>
-        <w:t>This was my first professional engineering experience. Among couple of things I was responsible for, most memorable was a component qualification project. I led the project, and the product had potential to save installation time for technicians, and I had to test its performance, check its standard compliance, and price to help the company decide whether to use this product or not. This type of product was not a typical component in HVAC, so I had many discussions with other professional engineers on how to test the performance and interpreting the standard. I also met with manyh technicians to receive their feedback reflect them on the methods of testing.I have also come up with a safety measure incase the component fails during tests. Experimented it and showed other engineers that it does perform properly as a safety mesure. I loved this project, it was really fun coming up with my own tests, interacting with actual users of the product, technicians, and learned alot from other engineers. It was great chance to show my written and verbal communication skills and was great leadership experience that I believe you guys are looking for this position.</w:t>
+        <w:t xml:space="preserve">This was my first professional engineering experience. Among couple of things I was responsible for, most memorable was a component qualification project. I led the project, and the product had potential to save installation time for technicians, and I had to test its performance, check its standard compliance, and price to help the company decide whether to use this product or not. This type of product was not a typical component in HVAC, so I had many discussions with other professional engineers on how to test the performance and interpreting the standard. I also met with </w:t>
+      </w:r>
+      <w:proofErr w:type="spellStart"/>
+      <w:r>
+        <w:t>manyh</w:t>
+      </w:r>
+      <w:proofErr w:type="spellEnd"/>
+      <w:r>
+        <w:t xml:space="preserve"> technicians to receive their feedback reflect them on the methods of </w:t>
+      </w:r>
+      <w:proofErr w:type="spellStart"/>
+      <w:r>
+        <w:t>testing.I</w:t>
+      </w:r>
+      <w:proofErr w:type="spellEnd"/>
+      <w:r>
+        <w:t xml:space="preserve"> have also come up with a safety measure </w:t>
+      </w:r>
+      <w:proofErr w:type="spellStart"/>
+      <w:r>
+        <w:t>incase</w:t>
+      </w:r>
+      <w:proofErr w:type="spellEnd"/>
+      <w:r>
+        <w:t xml:space="preserve"> the component fails during tests. Experimented it and showed other engineers that it does perform properly as a safety </w:t>
+      </w:r>
+      <w:proofErr w:type="spellStart"/>
+      <w:r>
+        <w:t>mesure</w:t>
+      </w:r>
+      <w:proofErr w:type="spellEnd"/>
+      <w:r>
+        <w:t xml:space="preserve">. I loved this project, it was really fun coming up with my own tests, interacting with actual users of the product, technicians, and learned </w:t>
+      </w:r>
+      <w:proofErr w:type="spellStart"/>
+      <w:r>
+        <w:t>alot</w:t>
+      </w:r>
+      <w:proofErr w:type="spellEnd"/>
+      <w:r>
+        <w:t xml:space="preserve"> from other engineers. It was great chance to show my written and verbal communication skills and was great leadership experience that I believe you guys are looking for this position.</w:t>
       </w:r>
     </w:p>
     <w:p/>
@@ -3538,6 +4532,7 @@
           <w:bCs/>
           <w:lang w:val="en"/>
         </w:rPr>
+        <w:lastRenderedPageBreak/>
         <w:t xml:space="preserve">This project was heavily customer </w:t>
       </w:r>
       <w:r>
@@ -3559,13 +4554,27 @@
         <w:rPr>
           <w:lang w:val="en"/>
         </w:rPr>
-        <w:t xml:space="preserve">The team I led was tasked with designing an impact test machine for equipments on naval ships. </w:t>
-      </w:r>
-      <w:r>
-        <w:rPr>
-          <w:rFonts w:hint="eastAsia"/>
+        <w:t xml:space="preserve">The team I led was tasked with designing an impact test machine for </w:t>
+      </w:r>
+      <w:proofErr w:type="spellStart"/>
+      <w:r>
+        <w:rPr>
           <w:lang w:val="en"/>
         </w:rPr>
+        <w:t>equipments</w:t>
+      </w:r>
+      <w:proofErr w:type="spellEnd"/>
+      <w:r>
+        <w:rPr>
+          <w:lang w:val="en"/>
+        </w:rPr>
+        <w:t xml:space="preserve"> on naval ships. </w:t>
+      </w:r>
+      <w:r>
+        <w:rPr>
+          <w:rFonts w:hint="eastAsia"/>
+          <w:lang w:val="en"/>
+        </w:rPr>
         <w:t>It was important that we met our customer</w:t>
       </w:r>
       <w:r>
@@ -3697,12 +4706,28 @@
           <w:rFonts w:hint="eastAsia"/>
           <w:lang w:val="en"/>
         </w:rPr>
-        <w:t xml:space="preserve">we held meetings regualraly with the customer and amongst our team to give each other chances to communicate as often as possible, and </w:t>
-      </w:r>
-      <w:r>
-        <w:rPr>
+        <w:t xml:space="preserve">we held meetings </w:t>
+      </w:r>
+      <w:proofErr w:type="spellStart"/>
+      <w:r>
+        <w:rPr>
+          <w:rFonts w:hint="eastAsia"/>
           <w:lang w:val="en"/>
         </w:rPr>
+        <w:t>regualraly</w:t>
+      </w:r>
+      <w:proofErr w:type="spellEnd"/>
+      <w:r>
+        <w:rPr>
+          <w:rFonts w:hint="eastAsia"/>
+          <w:lang w:val="en"/>
+        </w:rPr>
+        <w:t xml:space="preserve"> with the customer and amongst our team to give each other chances to communicate as often as possible, and </w:t>
+      </w:r>
+      <w:r>
+        <w:rPr>
+          <w:lang w:val="en"/>
+        </w:rPr>
         <w:t xml:space="preserve">at the end of every meeting, I clarified action items and </w:t>
       </w:r>
       <w:r>
@@ -3723,15 +4748,7 @@
           <w:rFonts w:hint="eastAsia"/>
           <w:lang w:val="en"/>
         </w:rPr>
-        <w:t xml:space="preserve">This was very helpful when </w:t>
-      </w:r>
-      <w:r>
-        <w:rPr>
-          <w:rFonts w:hint="eastAsia"/>
-          <w:lang w:val="en"/>
-        </w:rPr>
-        <w:lastRenderedPageBreak/>
-        <w:t xml:space="preserve">we were brainstorming ideas on how to raise the hammer for the system and bolt down the system and etc. Having multiple ideas, allowed us to consider different options we were able to compare each of them and be confident on our choices of our design. We can say this was a better idea because of this reason. </w:t>
+        <w:t xml:space="preserve">This was very helpful when we were brainstorming ideas on how to raise the hammer for the system and bolt down the system and etc. Having multiple ideas, allowed us to consider different options we were able to compare each of them and be confident on our choices of our design. We can say this was a better idea because of this reason. </w:t>
       </w:r>
       <w:r>
         <w:rPr>

</xml_diff>